<commit_message>
make final tagr (me càgon sa mare no passa la eficiencia a la nova entrega)
</commit_message>
<xml_diff>
--- a/Justificació.docx
+++ b/Justificació.docx
@@ -7173,14 +7173,26 @@
         <w:rPr>
           <w:rFonts w:ascii="Arial" w:hAnsi="Arial" w:cs="Arial"/>
         </w:rPr>
-        <w:t xml:space="preserve"> un del producte anteriorment comprat, del producte anteriorment venut i de les ciutats que s’han saltat des de l’última ciutat on hi ha hagut algun tipus de comerç. </w:t>
-      </w:r>
-    </w:p>
-    <w:p>
-      <w:pPr>
+        <w:t xml:space="preserve"> </w:t>
+      </w:r>
+      <w:r>
         <w:rPr>
           <w:rFonts w:ascii="Arial" w:hAnsi="Arial" w:cs="Arial"/>
         </w:rPr>
+        <w:t xml:space="preserve">la quantitat </w:t>
+      </w:r>
+      <w:r>
+        <w:rPr>
+          <w:rFonts w:ascii="Arial" w:hAnsi="Arial" w:cs="Arial"/>
+        </w:rPr>
+        <w:t xml:space="preserve">del producte anteriorment comprat, del producte anteriorment venut i de les ciutats que s’han saltat des de l’última ciutat on hi ha hagut algun tipus de comerç. </w:t>
+      </w:r>
+    </w:p>
+    <w:p>
+      <w:pPr>
+        <w:rPr>
+          <w:rFonts w:ascii="Arial" w:hAnsi="Arial" w:cs="Arial"/>
+        </w:rPr>
       </w:pPr>
       <w:r>
         <w:rPr>
@@ -7286,7 +7298,31 @@
         <w:rPr>
           <w:rFonts w:ascii="Arial" w:hAnsi="Arial" w:cs="Arial"/>
         </w:rPr>
-        <w:t xml:space="preserve">S’ha analitzat tots els nodes del subarbre partint del node actual. La ruta (partint des del </w:t>
+        <w:t>S’ha analitzat tot</w:t>
+      </w:r>
+      <w:r>
+        <w:rPr>
+          <w:rFonts w:ascii="Arial" w:hAnsi="Arial" w:cs="Arial"/>
+        </w:rPr>
+        <w:t xml:space="preserve">es les rutes possibles que surten del node actual i passen pels </w:t>
+      </w:r>
+      <w:r>
+        <w:rPr>
+          <w:rFonts w:ascii="Arial" w:hAnsi="Arial" w:cs="Arial"/>
+        </w:rPr>
+        <w:t xml:space="preserve">nodes del subarbre </w:t>
+      </w:r>
+      <w:r>
+        <w:rPr>
+          <w:rFonts w:ascii="Arial" w:hAnsi="Arial" w:cs="Arial"/>
+        </w:rPr>
+        <w:t xml:space="preserve">que parteix </w:t>
+      </w:r>
+      <w:r>
+        <w:rPr>
+          <w:rFonts w:ascii="Arial" w:hAnsi="Arial" w:cs="Arial"/>
+        </w:rPr>
+        <w:t xml:space="preserve">del node actual. La ruta (partint des del </w:t>
       </w:r>
       <w:r>
         <w:rPr>
@@ -7979,7 +8015,55 @@
         <w:rPr>
           <w:rFonts w:ascii="Arial" w:hAnsi="Arial" w:cs="Arial"/>
         </w:rPr>
-        <w:t>Finalment, es finalitza l’execució.</w:t>
+        <w:t xml:space="preserve">Ara, la postcondició es compleix. S’ha comparat la ruta actual i la millor ruta (desada a </w:t>
+      </w:r>
+      <w:r>
+        <w:rPr>
+          <w:rFonts w:ascii="Consolas" w:eastAsia="Times New Roman" w:hAnsi="Consolas" w:cs="JetBrains Mono Medium"/>
+          <w:b/>
+          <w:bCs/>
+          <w:color w:val="001080"/>
+          <w:kern w:val="0"/>
+          <w:sz w:val="20"/>
+          <w:szCs w:val="20"/>
+          <w:lang w:eastAsia="ca-ES"/>
+          <w14:ligatures w14:val="none"/>
+        </w:rPr>
+        <w:t>best_route</w:t>
+      </w:r>
+      <w:r>
+        <w:rPr>
+          <w:rFonts w:ascii="Arial" w:hAnsi="Arial" w:cs="Arial"/>
+        </w:rPr>
+        <w:t xml:space="preserve">), i la millor s’ha desat a </w:t>
+      </w:r>
+      <w:r>
+        <w:rPr>
+          <w:rFonts w:ascii="Consolas" w:eastAsia="Times New Roman" w:hAnsi="Consolas" w:cs="JetBrains Mono Medium"/>
+          <w:b/>
+          <w:bCs/>
+          <w:color w:val="001080"/>
+          <w:kern w:val="0"/>
+          <w:sz w:val="20"/>
+          <w:szCs w:val="20"/>
+          <w:lang w:eastAsia="ca-ES"/>
+          <w14:ligatures w14:val="none"/>
+        </w:rPr>
+        <w:t>best_route</w:t>
+      </w:r>
+      <w:r>
+        <w:rPr>
+          <w:rFonts w:ascii="Consolas" w:eastAsia="Times New Roman" w:hAnsi="Consolas" w:cs="JetBrains Mono Medium"/>
+          <w:b/>
+          <w:bCs/>
+          <w:color w:val="001080"/>
+          <w:kern w:val="0"/>
+          <w:sz w:val="20"/>
+          <w:szCs w:val="20"/>
+          <w:lang w:eastAsia="ca-ES"/>
+          <w14:ligatures w14:val="none"/>
+        </w:rPr>
+        <w:t>.</w:t>
       </w:r>
     </w:p>
     <w:p>
@@ -7994,50 +8078,38 @@
       <w:r>
         <w:rPr>
           <w:rFonts w:ascii="Arial" w:hAnsi="Arial" w:cs="Arial"/>
-          <w:b/>
-          <w:bCs/>
-        </w:rPr>
-        <w:t xml:space="preserve">2. </w:t>
+        </w:rPr>
+        <w:t>Com que es compleix la postcondició</w:t>
       </w:r>
       <w:r>
         <w:rPr>
           <w:rFonts w:ascii="Arial" w:hAnsi="Arial" w:cs="Arial"/>
-          <w:b/>
-          <w:bCs/>
-        </w:rPr>
-        <w:t xml:space="preserve">Cas recursiu: </w:t>
+        </w:rPr>
+        <w:t xml:space="preserve">, es </w:t>
       </w:r>
       <w:r>
         <w:rPr>
           <w:rFonts w:ascii="Arial" w:hAnsi="Arial" w:cs="Arial"/>
         </w:rPr>
-        <w:t xml:space="preserve">Si les condicions del cas base no es compleixen, podem </w:t>
+        <w:t xml:space="preserve">pot </w:t>
       </w:r>
       <w:r>
         <w:rPr>
           <w:rFonts w:ascii="Arial" w:hAnsi="Arial" w:cs="Arial"/>
         </w:rPr>
-        <w:t xml:space="preserve">assegurar que la ruta té continuitat tant per el fill esquerre del com pel fill dret de </w:t>
-      </w:r>
-      <w:r>
-        <w:rPr>
-          <w:rFonts w:ascii="Consolas" w:eastAsia="Times New Roman" w:hAnsi="Consolas" w:cs="JetBrains Mono Medium"/>
-          <w:b/>
-          <w:bCs/>
-          <w:color w:val="001080"/>
-          <w:kern w:val="0"/>
-          <w:sz w:val="20"/>
-          <w:szCs w:val="20"/>
-          <w:lang w:eastAsia="ca-ES"/>
-          <w14:ligatures w14:val="none"/>
-        </w:rPr>
-        <w:t>current_location</w:t>
+        <w:t>finalitza</w:t>
       </w:r>
       <w:r>
         <w:rPr>
           <w:rFonts w:ascii="Arial" w:hAnsi="Arial" w:cs="Arial"/>
         </w:rPr>
-        <w:t>. Llavors, cal continuar el càlcul de la ruta a través dels dos fills.</w:t>
+        <w:t>r</w:t>
+      </w:r>
+      <w:r>
+        <w:rPr>
+          <w:rFonts w:ascii="Arial" w:hAnsi="Arial" w:cs="Arial"/>
+        </w:rPr>
+        <w:t xml:space="preserve"> l’execució.</w:t>
       </w:r>
     </w:p>
     <w:p>
@@ -8047,23 +8119,73 @@
         </w:tabs>
         <w:rPr>
           <w:rFonts w:ascii="Arial" w:hAnsi="Arial" w:cs="Arial"/>
-          <w:i/>
-          <w:iCs/>
         </w:rPr>
       </w:pPr>
       <w:r>
         <w:rPr>
           <w:rFonts w:ascii="Arial" w:hAnsi="Arial" w:cs="Arial"/>
-        </w:rPr>
-        <w:t>Per tant, es comença creant una còpia profunda de la ruta actual i del vaixell</w:t>
-      </w:r>
-      <w:r>
+          <w:b/>
+          <w:bCs/>
+        </w:rPr>
+        <w:t xml:space="preserve">2. </w:t>
+      </w:r>
+      <w:r>
+        <w:rPr>
+          <w:rFonts w:ascii="Arial" w:hAnsi="Arial" w:cs="Arial"/>
+          <w:b/>
+          <w:bCs/>
+        </w:rPr>
+        <w:t xml:space="preserve">Cas recursiu: </w:t>
+      </w:r>
+      <w:r>
+        <w:rPr>
+          <w:rFonts w:ascii="Arial" w:hAnsi="Arial" w:cs="Arial"/>
+        </w:rPr>
+        <w:t xml:space="preserve">Si les condicions del cas base no es compleixen, podem </w:t>
+      </w:r>
+      <w:r>
+        <w:rPr>
+          <w:rFonts w:ascii="Arial" w:hAnsi="Arial" w:cs="Arial"/>
+        </w:rPr>
+        <w:t xml:space="preserve">assegurar que la ruta té continuitat tant per el fill esquerre del com pel fill dret de </w:t>
+      </w:r>
+      <w:r>
+        <w:rPr>
+          <w:rFonts w:ascii="Consolas" w:eastAsia="Times New Roman" w:hAnsi="Consolas" w:cs="JetBrains Mono Medium"/>
+          <w:b/>
+          <w:bCs/>
+          <w:color w:val="001080"/>
+          <w:kern w:val="0"/>
+          <w:sz w:val="20"/>
+          <w:szCs w:val="20"/>
+          <w:lang w:eastAsia="ca-ES"/>
+          <w14:ligatures w14:val="none"/>
+        </w:rPr>
+        <w:t>current_location</w:t>
+      </w:r>
+      <w:r>
+        <w:rPr>
+          <w:rFonts w:ascii="Arial" w:hAnsi="Arial" w:cs="Arial"/>
+        </w:rPr>
+        <w:t>. Llavors, cal continuar el càlcul de la ruta a través dels dos fills.</w:t>
+      </w:r>
+    </w:p>
+    <w:p>
+      <w:pPr>
+        <w:tabs>
+          <w:tab w:val="left" w:pos="3323"/>
+        </w:tabs>
         <w:rPr>
           <w:rFonts w:ascii="Arial" w:hAnsi="Arial" w:cs="Arial"/>
           <w:i/>
           <w:iCs/>
         </w:rPr>
-        <w:t xml:space="preserve">. Per motius d’eficiència, en comptes de crear una segona còpia es </w:t>
+      </w:pPr>
+      <w:r>
+        <w:rPr>
+          <w:rFonts w:ascii="Arial" w:hAnsi="Arial" w:cs="Arial"/>
+        </w:rPr>
+        <w:t>Per tant, es comença creant una còpia profunda de la ruta actual i del vaixell</w:t>
       </w:r>
       <w:r>
         <w:rPr>
@@ -8071,7 +8193,7 @@
           <w:i/>
           <w:iCs/>
         </w:rPr>
-        <w:t>les instàncies de</w:t>
+        <w:t xml:space="preserve">. Per motius d’eficiència, en comptes de crear una segona còpia es </w:t>
       </w:r>
       <w:r>
         <w:rPr>
@@ -8079,39 +8201,7 @@
           <w:i/>
           <w:iCs/>
         </w:rPr>
-        <w:t xml:space="preserve"> </w:t>
-      </w:r>
-      <w:r>
-        <w:rPr>
-          <w:rFonts w:ascii="Consolas" w:eastAsia="Times New Roman" w:hAnsi="Consolas" w:cs="JetBrains Mono Medium"/>
-          <w:b/>
-          <w:bCs/>
-          <w:i/>
-          <w:iCs/>
-          <w:color w:val="001080"/>
-          <w:kern w:val="0"/>
-          <w:sz w:val="20"/>
-          <w:szCs w:val="20"/>
-          <w:lang w:eastAsia="ca-ES"/>
-          <w14:ligatures w14:val="none"/>
-        </w:rPr>
-        <w:t>current</w:t>
-      </w:r>
-      <w:r>
-        <w:rPr>
-          <w:rFonts w:ascii="Consolas" w:eastAsia="Times New Roman" w:hAnsi="Consolas" w:cs="JetBrains Mono Medium"/>
-          <w:b/>
-          <w:bCs/>
-          <w:i/>
-          <w:iCs/>
-          <w:color w:val="001080"/>
-          <w:kern w:val="0"/>
-          <w:sz w:val="20"/>
-          <w:szCs w:val="20"/>
-          <w:lang w:eastAsia="ca-ES"/>
-          <w14:ligatures w14:val="none"/>
-        </w:rPr>
-        <w:t>_route</w:t>
+        <w:t>les instàncies de</w:t>
       </w:r>
       <w:r>
         <w:rPr>
@@ -8119,7 +8209,7 @@
           <w:i/>
           <w:iCs/>
         </w:rPr>
-        <w:t xml:space="preserve"> i de </w:t>
+        <w:t xml:space="preserve"> </w:t>
       </w:r>
       <w:r>
         <w:rPr>
@@ -8135,7 +8225,23 @@
           <w:lang w:eastAsia="ca-ES"/>
           <w14:ligatures w14:val="none"/>
         </w:rPr>
-        <w:t>test_ship</w:t>
+        <w:t>current</w:t>
+      </w:r>
+      <w:r>
+        <w:rPr>
+          <w:rFonts w:ascii="Consolas" w:eastAsia="Times New Roman" w:hAnsi="Consolas" w:cs="JetBrains Mono Medium"/>
+          <w:b/>
+          <w:bCs/>
+          <w:i/>
+          <w:iCs/>
+          <w:color w:val="001080"/>
+          <w:kern w:val="0"/>
+          <w:sz w:val="20"/>
+          <w:szCs w:val="20"/>
+          <w:lang w:eastAsia="ca-ES"/>
+          <w14:ligatures w14:val="none"/>
+        </w:rPr>
+        <w:t>_route</w:t>
       </w:r>
       <w:r>
         <w:rPr>
@@ -8143,6 +8249,30 @@
           <w:i/>
           <w:iCs/>
         </w:rPr>
+        <w:t xml:space="preserve"> i de </w:t>
+      </w:r>
+      <w:r>
+        <w:rPr>
+          <w:rFonts w:ascii="Consolas" w:eastAsia="Times New Roman" w:hAnsi="Consolas" w:cs="JetBrains Mono Medium"/>
+          <w:b/>
+          <w:bCs/>
+          <w:i/>
+          <w:iCs/>
+          <w:color w:val="001080"/>
+          <w:kern w:val="0"/>
+          <w:sz w:val="20"/>
+          <w:szCs w:val="20"/>
+          <w:lang w:eastAsia="ca-ES"/>
+          <w14:ligatures w14:val="none"/>
+        </w:rPr>
+        <w:t>test_ship</w:t>
+      </w:r>
+      <w:r>
+        <w:rPr>
+          <w:rFonts w:ascii="Arial" w:hAnsi="Arial" w:cs="Arial"/>
+          <w:i/>
+          <w:iCs/>
+        </w:rPr>
         <w:t xml:space="preserve"> .</w:t>
       </w:r>
     </w:p>
@@ -8824,6 +8954,32 @@
           <w:rFonts w:ascii="Arial" w:hAnsi="Arial" w:cs="Arial"/>
         </w:rPr>
       </w:pPr>
+      <w:r>
+        <w:rPr>
+          <w:rFonts w:ascii="Arial" w:hAnsi="Arial" w:cs="Arial"/>
+        </w:rPr>
+        <w:t xml:space="preserve">Llavors, com que les crides recursives no finalitzaran fins que no es compleixi la seva respectiva postcondició, quan acabin podem assegurar que s’ha comparat </w:t>
+      </w:r>
+      <w:r>
+        <w:rPr>
+          <w:rFonts w:ascii="Consolas" w:eastAsia="Times New Roman" w:hAnsi="Consolas" w:cs="JetBrains Mono Medium"/>
+          <w:b/>
+          <w:bCs/>
+          <w:color w:val="001080"/>
+          <w:kern w:val="0"/>
+          <w:sz w:val="20"/>
+          <w:szCs w:val="20"/>
+          <w:lang w:eastAsia="ca-ES"/>
+          <w14:ligatures w14:val="none"/>
+        </w:rPr>
+        <w:t>best_route</w:t>
+      </w:r>
+      <w:r>
+        <w:rPr>
+          <w:rFonts w:ascii="Arial" w:hAnsi="Arial" w:cs="Arial"/>
+        </w:rPr>
+        <w:t xml:space="preserve"> amb totes les rutes possibles que deriven del node actual, i, per tant, es compleix la postcondició, i pot finalitzar l’execució.</w:t>
+      </w:r>
     </w:p>
     <w:p>
       <w:pPr>
@@ -8847,16 +9003,6 @@
     </w:p>
     <w:p>
       <w:pPr>
-        <w:tabs>
-          <w:tab w:val="left" w:pos="3323"/>
-        </w:tabs>
-        <w:rPr>
-          <w:rFonts w:ascii="Arial" w:hAnsi="Arial" w:cs="Arial"/>
-        </w:rPr>
-      </w:pPr>
-    </w:p>
-    <w:p>
-      <w:pPr>
         <w:shd w:val="clear" w:color="auto" w:fill="FFFFFF"/>
         <w:spacing w:after="0" w:line="240" w:lineRule="auto"/>
         <w:rPr>
@@ -10496,6 +10642,7 @@
           <w:lang w:eastAsia="ca-ES"/>
           <w14:ligatures w14:val="none"/>
         </w:rPr>
+        <w:lastRenderedPageBreak/>
         <w:t xml:space="preserve">    </w:t>
       </w:r>
       <w:r>
@@ -10990,7 +11137,6 @@
           <w:lang w:eastAsia="ca-ES"/>
           <w14:ligatures w14:val="none"/>
         </w:rPr>
-        <w:lastRenderedPageBreak/>
         <w:t>);</w:t>
       </w:r>
     </w:p>
@@ -14837,6 +14983,7 @@
           <w:lang w:eastAsia="ca-ES"/>
           <w14:ligatures w14:val="none"/>
         </w:rPr>
+        <w:lastRenderedPageBreak/>
         <w:t xml:space="preserve">            &amp;&amp; </w:t>
       </w:r>
       <w:r>
@@ -15188,7 +15335,6 @@
           <w:lang w:eastAsia="ca-ES"/>
           <w14:ligatures w14:val="none"/>
         </w:rPr>
-        <w:lastRenderedPageBreak/>
         <w:t xml:space="preserve">    </w:t>
       </w:r>
       <w:r>

</xml_diff>

<commit_message>
Final touches to documentation, final file
</commit_message>
<xml_diff>
--- a/Justificació.docx
+++ b/Justificació.docx
@@ -46,6 +46,7 @@
           <w:rFonts w:ascii="Arial" w:hAnsi="Arial" w:cs="Arial"/>
           <w:b/>
           <w:bCs/>
+          <w:noProof w:val="0"/>
         </w:rPr>
       </w:pPr>
       <w:r>
@@ -53,6 +54,7 @@
           <w:rFonts w:ascii="Arial" w:hAnsi="Arial" w:cs="Arial"/>
           <w:b/>
           <w:bCs/>
+          <w:noProof w:val="0"/>
         </w:rPr>
         <w:t>Algoritme iterati</w:t>
       </w:r>
@@ -61,6 +63,7 @@
           <w:rFonts w:ascii="Arial" w:hAnsi="Arial" w:cs="Arial"/>
           <w:b/>
           <w:bCs/>
+          <w:noProof w:val="0"/>
         </w:rPr>
         <w:t xml:space="preserve">u </w:t>
       </w:r>
@@ -69,12 +72,14 @@
           <w:rFonts w:ascii="Consolas" w:hAnsi="Consolas" w:cs="Arial"/>
           <w:b/>
           <w:bCs/>
+          <w:noProof w:val="0"/>
         </w:rPr>
         <w:t>-</w:t>
       </w:r>
       <w:r>
         <w:rPr>
           <w:rFonts w:ascii="Arial" w:hAnsi="Arial" w:cs="Arial"/>
+          <w:noProof w:val="0"/>
         </w:rPr>
         <w:t xml:space="preserve"> </w:t>
       </w:r>
@@ -83,6 +88,7 @@
           <w:rFonts w:ascii="Consolas" w:eastAsia="Times New Roman" w:hAnsi="Consolas" w:cs="JetBrains Mono Medium"/>
           <w:b/>
           <w:bCs/>
+          <w:noProof w:val="0"/>
           <w:color w:val="267F99"/>
           <w:kern w:val="0"/>
           <w:sz w:val="21"/>
@@ -97,24 +103,39 @@
           <w:rFonts w:ascii="Consolas" w:hAnsi="Consolas" w:cs="Arial"/>
           <w:b/>
           <w:bCs/>
+          <w:noProof w:val="0"/>
           <w:color w:val="538135" w:themeColor="accent6" w:themeShade="BF"/>
         </w:rPr>
         <w:t>::</w:t>
       </w:r>
+      <w:proofErr w:type="spellStart"/>
       <w:r>
         <w:rPr>
           <w:rFonts w:ascii="Consolas" w:hAnsi="Consolas" w:cs="Arial"/>
           <w:b/>
           <w:bCs/>
+          <w:noProof w:val="0"/>
           <w:color w:val="806000" w:themeColor="accent4" w:themeShade="80"/>
         </w:rPr>
-        <w:t>TradeWith(</w:t>
-      </w:r>
-      <w:r>
-        <w:rPr>
-          <w:rFonts w:ascii="Consolas" w:eastAsia="Times New Roman" w:hAnsi="Consolas" w:cs="JetBrains Mono Medium"/>
-          <w:b/>
-          <w:bCs/>
+        <w:t>TradeWith</w:t>
+      </w:r>
+      <w:proofErr w:type="spellEnd"/>
+      <w:r>
+        <w:rPr>
+          <w:rFonts w:ascii="Consolas" w:hAnsi="Consolas" w:cs="Arial"/>
+          <w:b/>
+          <w:bCs/>
+          <w:noProof w:val="0"/>
+          <w:color w:val="806000" w:themeColor="accent4" w:themeShade="80"/>
+        </w:rPr>
+        <w:t>(</w:t>
+      </w:r>
+      <w:r>
+        <w:rPr>
+          <w:rFonts w:ascii="Consolas" w:eastAsia="Times New Roman" w:hAnsi="Consolas" w:cs="JetBrains Mono Medium"/>
+          <w:b/>
+          <w:bCs/>
+          <w:noProof w:val="0"/>
           <w:color w:val="267F99"/>
           <w:kern w:val="0"/>
           <w:sz w:val="21"/>
@@ -129,6 +150,7 @@
           <w:rFonts w:ascii="Consolas" w:hAnsi="Consolas" w:cs="Arial"/>
           <w:b/>
           <w:bCs/>
+          <w:noProof w:val="0"/>
           <w:color w:val="8EAADB" w:themeColor="accent1" w:themeTint="99"/>
         </w:rPr>
         <w:t>&amp;</w:t>
@@ -138,24 +160,29 @@
           <w:rFonts w:ascii="Consolas" w:hAnsi="Consolas" w:cs="Arial"/>
           <w:b/>
           <w:bCs/>
+          <w:noProof w:val="0"/>
           <w:color w:val="538135" w:themeColor="accent6" w:themeShade="BF"/>
         </w:rPr>
         <w:t xml:space="preserve"> </w:t>
       </w:r>
+      <w:proofErr w:type="spellStart"/>
       <w:r>
         <w:rPr>
           <w:rFonts w:ascii="Consolas" w:hAnsi="Consolas" w:cs="Arial"/>
           <w:b/>
           <w:bCs/>
+          <w:noProof w:val="0"/>
           <w:color w:val="2F5496" w:themeColor="accent1" w:themeShade="BF"/>
         </w:rPr>
         <w:t>other</w:t>
       </w:r>
+      <w:proofErr w:type="spellEnd"/>
       <w:r>
         <w:rPr>
           <w:rFonts w:ascii="Consolas" w:hAnsi="Consolas" w:cs="Arial"/>
           <w:b/>
           <w:bCs/>
+          <w:noProof w:val="0"/>
           <w:color w:val="806000" w:themeColor="accent4" w:themeShade="80"/>
         </w:rPr>
         <w:t xml:space="preserve">) </w:t>
@@ -165,6 +192,7 @@
           <w:rFonts w:ascii="Consolas" w:hAnsi="Consolas" w:cs="Arial"/>
           <w:b/>
           <w:bCs/>
+          <w:noProof w:val="0"/>
         </w:rPr>
         <w:t>a City.cc</w:t>
       </w:r>
@@ -175,6 +203,7 @@
         <w:spacing w:line="276" w:lineRule="auto"/>
         <w:rPr>
           <w:rFonts w:ascii="Arial" w:eastAsia="Times New Roman" w:hAnsi="Arial" w:cs="Arial"/>
+          <w:noProof w:val="0"/>
           <w:kern w:val="0"/>
           <w:lang w:eastAsia="ca-ES"/>
           <w14:ligatures w14:val="none"/>
@@ -183,6 +212,7 @@
       <w:r>
         <w:rPr>
           <w:rFonts w:ascii="Arial" w:eastAsia="Times New Roman" w:hAnsi="Arial" w:cs="Arial"/>
+          <w:noProof w:val="0"/>
           <w:kern w:val="0"/>
           <w:lang w:eastAsia="ca-ES"/>
           <w14:ligatures w14:val="none"/>
@@ -192,6 +222,7 @@
       <w:r>
         <w:rPr>
           <w:rFonts w:ascii="Arial" w:eastAsia="Times New Roman" w:hAnsi="Arial" w:cs="Arial"/>
+          <w:noProof w:val="0"/>
           <w:kern w:val="0"/>
           <w:lang w:eastAsia="ca-ES"/>
           <w14:ligatures w14:val="none"/>
@@ -201,6 +232,7 @@
       <w:r>
         <w:rPr>
           <w:rFonts w:ascii="Arial" w:eastAsia="Times New Roman" w:hAnsi="Arial" w:cs="Arial"/>
+          <w:noProof w:val="0"/>
           <w:kern w:val="0"/>
           <w:lang w:eastAsia="ca-ES"/>
           <w14:ligatures w14:val="none"/>
@@ -214,16 +246,19 @@
         <w:spacing w:after="0" w:line="276" w:lineRule="auto"/>
         <w:rPr>
           <w:rFonts w:ascii="Arial" w:eastAsia="Times New Roman" w:hAnsi="Arial" w:cs="Arial"/>
-          <w:kern w:val="0"/>
-          <w:lang w:eastAsia="ca-ES"/>
-          <w14:ligatures w14:val="none"/>
-        </w:rPr>
-      </w:pPr>
+          <w:noProof w:val="0"/>
+          <w:kern w:val="0"/>
+          <w:lang w:eastAsia="ca-ES"/>
+          <w14:ligatures w14:val="none"/>
+        </w:rPr>
+      </w:pPr>
+      <w:proofErr w:type="spellStart"/>
       <w:r>
         <w:rPr>
           <w:rFonts w:ascii="Arial" w:eastAsia="Times New Roman" w:hAnsi="Arial" w:cs="Arial"/>
           <w:b/>
           <w:bCs/>
+          <w:noProof w:val="0"/>
           <w:kern w:val="0"/>
           <w:lang w:eastAsia="ca-ES"/>
           <w14:ligatures w14:val="none"/>
@@ -235,17 +270,20 @@
           <w:rFonts w:ascii="Arial" w:eastAsia="Times New Roman" w:hAnsi="Arial" w:cs="Arial"/>
           <w:b/>
           <w:bCs/>
+          <w:noProof w:val="0"/>
           <w:kern w:val="0"/>
           <w:lang w:eastAsia="ca-ES"/>
           <w14:ligatures w14:val="none"/>
         </w:rPr>
         <w:t>condició</w:t>
       </w:r>
+      <w:proofErr w:type="spellEnd"/>
       <w:r>
         <w:rPr>
           <w:rFonts w:ascii="Arial" w:eastAsia="Times New Roman" w:hAnsi="Arial" w:cs="Arial"/>
           <w:b/>
           <w:bCs/>
+          <w:noProof w:val="0"/>
           <w:kern w:val="0"/>
           <w:lang w:eastAsia="ca-ES"/>
           <w14:ligatures w14:val="none"/>
@@ -255,46 +293,55 @@
       <w:r>
         <w:rPr>
           <w:rFonts w:ascii="Arial" w:eastAsia="Times New Roman" w:hAnsi="Arial" w:cs="Arial"/>
+          <w:noProof w:val="0"/>
           <w:kern w:val="0"/>
           <w:lang w:eastAsia="ca-ES"/>
           <w14:ligatures w14:val="none"/>
         </w:rPr>
         <w:t>Les dues ciutats (</w:t>
       </w:r>
+      <w:proofErr w:type="spellStart"/>
       <w:r>
         <w:rPr>
           <w:rFonts w:ascii="Arial" w:eastAsia="Times New Roman" w:hAnsi="Arial" w:cs="Arial"/>
           <w:i/>
           <w:iCs/>
+          <w:noProof w:val="0"/>
           <w:kern w:val="0"/>
           <w:lang w:eastAsia="ca-ES"/>
           <w14:ligatures w14:val="none"/>
         </w:rPr>
         <w:t>this</w:t>
       </w:r>
+      <w:proofErr w:type="spellEnd"/>
       <w:r>
         <w:rPr>
           <w:rFonts w:ascii="Arial" w:eastAsia="Times New Roman" w:hAnsi="Arial" w:cs="Arial"/>
+          <w:noProof w:val="0"/>
           <w:kern w:val="0"/>
           <w:lang w:eastAsia="ca-ES"/>
           <w14:ligatures w14:val="none"/>
         </w:rPr>
         <w:t xml:space="preserve"> i </w:t>
       </w:r>
+      <w:proofErr w:type="spellStart"/>
       <w:r>
         <w:rPr>
           <w:rFonts w:ascii="Arial" w:eastAsia="Times New Roman" w:hAnsi="Arial" w:cs="Arial"/>
           <w:i/>
           <w:iCs/>
+          <w:noProof w:val="0"/>
           <w:kern w:val="0"/>
           <w:lang w:eastAsia="ca-ES"/>
           <w14:ligatures w14:val="none"/>
         </w:rPr>
         <w:t>other</w:t>
       </w:r>
+      <w:proofErr w:type="spellEnd"/>
       <w:r>
         <w:rPr>
           <w:rFonts w:ascii="Arial" w:eastAsia="Times New Roman" w:hAnsi="Arial" w:cs="Arial"/>
+          <w:noProof w:val="0"/>
           <w:kern w:val="0"/>
           <w:lang w:eastAsia="ca-ES"/>
           <w14:ligatures w14:val="none"/>
@@ -308,16 +355,19 @@
         <w:spacing w:line="276" w:lineRule="auto"/>
         <w:rPr>
           <w:rFonts w:ascii="Arial" w:eastAsia="Times New Roman" w:hAnsi="Arial" w:cs="Arial"/>
-          <w:kern w:val="0"/>
-          <w:lang w:eastAsia="ca-ES"/>
-          <w14:ligatures w14:val="none"/>
-        </w:rPr>
-      </w:pPr>
+          <w:noProof w:val="0"/>
+          <w:kern w:val="0"/>
+          <w:lang w:eastAsia="ca-ES"/>
+          <w14:ligatures w14:val="none"/>
+        </w:rPr>
+      </w:pPr>
+      <w:proofErr w:type="spellStart"/>
       <w:r>
         <w:rPr>
           <w:rFonts w:ascii="Arial" w:eastAsia="Times New Roman" w:hAnsi="Arial" w:cs="Arial"/>
           <w:b/>
           <w:bCs/>
+          <w:noProof w:val="0"/>
           <w:kern w:val="0"/>
           <w:lang w:eastAsia="ca-ES"/>
           <w14:ligatures w14:val="none"/>
@@ -329,17 +379,20 @@
           <w:rFonts w:ascii="Arial" w:eastAsia="Times New Roman" w:hAnsi="Arial" w:cs="Arial"/>
           <w:b/>
           <w:bCs/>
+          <w:noProof w:val="0"/>
           <w:kern w:val="0"/>
           <w:lang w:eastAsia="ca-ES"/>
           <w14:ligatures w14:val="none"/>
         </w:rPr>
         <w:t>condició</w:t>
       </w:r>
+      <w:proofErr w:type="spellEnd"/>
       <w:r>
         <w:rPr>
           <w:rFonts w:ascii="Arial" w:eastAsia="Times New Roman" w:hAnsi="Arial" w:cs="Arial"/>
           <w:b/>
           <w:bCs/>
+          <w:noProof w:val="0"/>
           <w:kern w:val="0"/>
           <w:lang w:eastAsia="ca-ES"/>
           <w14:ligatures w14:val="none"/>
@@ -349,6 +402,7 @@
       <w:r>
         <w:rPr>
           <w:rFonts w:ascii="Arial" w:eastAsia="Times New Roman" w:hAnsi="Arial" w:cs="Arial"/>
+          <w:noProof w:val="0"/>
           <w:kern w:val="0"/>
           <w:lang w:eastAsia="ca-ES"/>
           <w14:ligatures w14:val="none"/>
@@ -362,6 +416,7 @@
         <w:spacing w:line="276" w:lineRule="auto"/>
         <w:rPr>
           <w:rFonts w:ascii="Arial" w:eastAsia="Times New Roman" w:hAnsi="Arial" w:cs="Arial"/>
+          <w:noProof w:val="0"/>
           <w:kern w:val="0"/>
           <w:lang w:eastAsia="ca-ES"/>
           <w14:ligatures w14:val="none"/>
@@ -372,6 +427,7 @@
           <w:rFonts w:ascii="Arial" w:eastAsia="Times New Roman" w:hAnsi="Arial" w:cs="Arial"/>
           <w:b/>
           <w:bCs/>
+          <w:noProof w:val="0"/>
           <w:kern w:val="0"/>
           <w:lang w:eastAsia="ca-ES"/>
           <w14:ligatures w14:val="none"/>
@@ -381,17 +437,42 @@
       <w:r>
         <w:rPr>
           <w:rFonts w:ascii="Arial" w:eastAsia="Times New Roman" w:hAnsi="Arial" w:cs="Arial"/>
-          <w:kern w:val="0"/>
-          <w:lang w:eastAsia="ca-ES"/>
-          <w14:ligatures w14:val="none"/>
-        </w:rPr>
-        <w:t xml:space="preserve">els dos iteradors </w:t>
-      </w:r>
-      <w:r>
-        <w:rPr>
-          <w:rFonts w:ascii="Consolas" w:eastAsia="Times New Roman" w:hAnsi="Consolas" w:cs="JetBrains Mono Medium"/>
-          <w:b/>
-          <w:bCs/>
+          <w:noProof w:val="0"/>
+          <w:kern w:val="0"/>
+          <w:lang w:eastAsia="ca-ES"/>
+          <w14:ligatures w14:val="none"/>
+        </w:rPr>
+        <w:t xml:space="preserve">els dos </w:t>
+      </w:r>
+      <w:proofErr w:type="spellStart"/>
+      <w:r>
+        <w:rPr>
+          <w:rFonts w:ascii="Arial" w:eastAsia="Times New Roman" w:hAnsi="Arial" w:cs="Arial"/>
+          <w:noProof w:val="0"/>
+          <w:kern w:val="0"/>
+          <w:lang w:eastAsia="ca-ES"/>
+          <w14:ligatures w14:val="none"/>
+        </w:rPr>
+        <w:t>iteradors</w:t>
+      </w:r>
+      <w:proofErr w:type="spellEnd"/>
+      <w:r>
+        <w:rPr>
+          <w:rFonts w:ascii="Arial" w:eastAsia="Times New Roman" w:hAnsi="Arial" w:cs="Arial"/>
+          <w:noProof w:val="0"/>
+          <w:kern w:val="0"/>
+          <w:lang w:eastAsia="ca-ES"/>
+          <w14:ligatures w14:val="none"/>
+        </w:rPr>
+        <w:t xml:space="preserve"> </w:t>
+      </w:r>
+      <w:proofErr w:type="spellStart"/>
+      <w:r>
+        <w:rPr>
+          <w:rFonts w:ascii="Consolas" w:eastAsia="Times New Roman" w:hAnsi="Consolas" w:cs="JetBrains Mono Medium"/>
+          <w:b/>
+          <w:bCs/>
+          <w:noProof w:val="0"/>
           <w:color w:val="001080"/>
           <w:kern w:val="0"/>
           <w:sz w:val="20"/>
@@ -401,9 +482,11 @@
         </w:rPr>
         <w:t>this_product_it</w:t>
       </w:r>
+      <w:proofErr w:type="spellEnd"/>
       <w:r>
         <w:rPr>
           <w:rFonts w:ascii="JetBrains Mono Medium" w:eastAsia="Times New Roman" w:hAnsi="JetBrains Mono Medium" w:cs="JetBrains Mono Medium"/>
+          <w:noProof w:val="0"/>
           <w:color w:val="000000"/>
           <w:kern w:val="0"/>
           <w:sz w:val="20"/>
@@ -416,17 +499,20 @@
       <w:r>
         <w:rPr>
           <w:rFonts w:ascii="Arial" w:eastAsia="Times New Roman" w:hAnsi="Arial" w:cs="Arial"/>
+          <w:noProof w:val="0"/>
           <w:kern w:val="0"/>
           <w:lang w:eastAsia="ca-ES"/>
           <w14:ligatures w14:val="none"/>
         </w:rPr>
         <w:t xml:space="preserve">i </w:t>
       </w:r>
-      <w:r>
-        <w:rPr>
-          <w:rFonts w:ascii="Consolas" w:eastAsia="Times New Roman" w:hAnsi="Consolas" w:cs="JetBrains Mono Medium"/>
-          <w:b/>
-          <w:bCs/>
+      <w:proofErr w:type="spellStart"/>
+      <w:r>
+        <w:rPr>
+          <w:rFonts w:ascii="Consolas" w:eastAsia="Times New Roman" w:hAnsi="Consolas" w:cs="JetBrains Mono Medium"/>
+          <w:b/>
+          <w:bCs/>
+          <w:noProof w:val="0"/>
           <w:color w:val="001080"/>
           <w:kern w:val="0"/>
           <w:sz w:val="20"/>
@@ -436,9 +522,11 @@
         </w:rPr>
         <w:t>other_product_it</w:t>
       </w:r>
+      <w:proofErr w:type="spellEnd"/>
       <w:r>
         <w:rPr>
           <w:rFonts w:ascii="JetBrains Mono Medium" w:eastAsia="Times New Roman" w:hAnsi="JetBrains Mono Medium" w:cs="JetBrains Mono Medium"/>
+          <w:noProof w:val="0"/>
           <w:color w:val="000000"/>
           <w:kern w:val="0"/>
           <w:sz w:val="20"/>
@@ -451,6 +539,7 @@
       <w:r>
         <w:rPr>
           <w:rFonts w:ascii="Arial" w:eastAsia="Times New Roman" w:hAnsi="Arial" w:cs="Arial"/>
+          <w:noProof w:val="0"/>
           <w:kern w:val="0"/>
           <w:lang w:eastAsia="ca-ES"/>
           <w14:ligatures w14:val="none"/>
@@ -460,6 +549,7 @@
       <w:r>
         <w:rPr>
           <w:rFonts w:ascii="Arial" w:eastAsia="Times New Roman" w:hAnsi="Arial" w:cs="Arial"/>
+          <w:noProof w:val="0"/>
           <w:kern w:val="0"/>
           <w:lang w:eastAsia="ca-ES"/>
           <w14:ligatures w14:val="none"/>
@@ -473,6 +563,7 @@
         <w:spacing w:line="276" w:lineRule="auto"/>
         <w:rPr>
           <w:rFonts w:ascii="Arial" w:eastAsia="Times New Roman" w:hAnsi="Arial" w:cs="Arial"/>
+          <w:noProof w:val="0"/>
           <w:kern w:val="0"/>
           <w:lang w:eastAsia="ca-ES"/>
           <w14:ligatures w14:val="none"/>
@@ -483,6 +574,7 @@
           <w:rFonts w:ascii="Arial" w:eastAsia="Times New Roman" w:hAnsi="Arial" w:cs="Arial"/>
           <w:b/>
           <w:bCs/>
+          <w:noProof w:val="0"/>
           <w:kern w:val="0"/>
           <w:lang w:eastAsia="ca-ES"/>
           <w14:ligatures w14:val="none"/>
@@ -492,6 +584,7 @@
       <w:r>
         <w:rPr>
           <w:rFonts w:ascii="Arial" w:eastAsia="Times New Roman" w:hAnsi="Arial" w:cs="Arial"/>
+          <w:noProof w:val="0"/>
           <w:kern w:val="0"/>
           <w:lang w:eastAsia="ca-ES"/>
           <w14:ligatures w14:val="none"/>
@@ -503,6 +596,7 @@
           <w:rFonts w:ascii="Arial" w:eastAsia="Times New Roman" w:hAnsi="Arial" w:cs="Arial"/>
           <w:i/>
           <w:iCs/>
+          <w:noProof w:val="0"/>
           <w:kern w:val="0"/>
           <w:lang w:eastAsia="ca-ES"/>
           <w14:ligatures w14:val="none"/>
@@ -512,6 +606,7 @@
       <w:r>
         <w:rPr>
           <w:rFonts w:ascii="Arial" w:eastAsia="Times New Roman" w:hAnsi="Arial" w:cs="Arial"/>
+          <w:noProof w:val="0"/>
           <w:kern w:val="0"/>
           <w:lang w:eastAsia="ca-ES"/>
           <w14:ligatures w14:val="none"/>
@@ -523,6 +618,7 @@
           <w:rFonts w:ascii="Arial" w:eastAsia="Times New Roman" w:hAnsi="Arial" w:cs="Arial"/>
           <w:b/>
           <w:bCs/>
+          <w:noProof w:val="0"/>
           <w:kern w:val="0"/>
           <w:lang w:eastAsia="ca-ES"/>
           <w14:ligatures w14:val="none"/>
@@ -532,6 +628,7 @@
       <w:r>
         <w:rPr>
           <w:rFonts w:ascii="Arial" w:eastAsia="Times New Roman" w:hAnsi="Arial" w:cs="Arial"/>
+          <w:noProof w:val="0"/>
           <w:kern w:val="0"/>
           <w:lang w:eastAsia="ca-ES"/>
           <w14:ligatures w14:val="none"/>
@@ -543,6 +640,7 @@
           <w:rFonts w:ascii="Consolas" w:eastAsia="Times New Roman" w:hAnsi="Consolas" w:cs="JetBrains Mono Medium"/>
           <w:b/>
           <w:bCs/>
+          <w:noProof w:val="0"/>
           <w:color w:val="267F99"/>
           <w:kern w:val="0"/>
           <w:sz w:val="20"/>
@@ -557,6 +655,7 @@
           <w:rFonts w:ascii="Consolas" w:eastAsia="Times New Roman" w:hAnsi="Consolas" w:cs="JetBrains Mono Medium"/>
           <w:b/>
           <w:bCs/>
+          <w:noProof w:val="0"/>
           <w:color w:val="795E26"/>
           <w:kern w:val="0"/>
           <w:sz w:val="20"/>
@@ -566,11 +665,13 @@
         </w:rPr>
         <w:t>::</w:t>
       </w:r>
-      <w:r>
-        <w:rPr>
-          <w:rFonts w:ascii="Consolas" w:eastAsia="Times New Roman" w:hAnsi="Consolas" w:cs="JetBrains Mono Medium"/>
-          <w:b/>
-          <w:bCs/>
+      <w:proofErr w:type="spellStart"/>
+      <w:r>
+        <w:rPr>
+          <w:rFonts w:ascii="Consolas" w:eastAsia="Times New Roman" w:hAnsi="Consolas" w:cs="JetBrains Mono Medium"/>
+          <w:b/>
+          <w:bCs/>
+          <w:noProof w:val="0"/>
           <w:color w:val="795E26"/>
           <w:kern w:val="0"/>
           <w:sz w:val="20"/>
@@ -580,22 +681,26 @@
         </w:rPr>
         <w:t>getpos</w:t>
       </w:r>
+      <w:proofErr w:type="spellEnd"/>
       <w:r>
         <w:rPr>
           <w:rFonts w:ascii="Consolas" w:eastAsia="Times New Roman" w:hAnsi="Consolas" w:cs="Arial"/>
           <w:b/>
           <w:bCs/>
+          <w:noProof w:val="0"/>
           <w:kern w:val="0"/>
           <w:lang w:eastAsia="ca-ES"/>
           <w14:ligatures w14:val="none"/>
         </w:rPr>
         <w:t>(</w:t>
       </w:r>
-      <w:r>
-        <w:rPr>
-          <w:rFonts w:ascii="Consolas" w:eastAsia="Times New Roman" w:hAnsi="Consolas" w:cs="JetBrains Mono Medium"/>
-          <w:b/>
-          <w:bCs/>
+      <w:proofErr w:type="spellStart"/>
+      <w:r>
+        <w:rPr>
+          <w:rFonts w:ascii="Consolas" w:eastAsia="Times New Roman" w:hAnsi="Consolas" w:cs="JetBrains Mono Medium"/>
+          <w:b/>
+          <w:bCs/>
+          <w:noProof w:val="0"/>
           <w:color w:val="001080"/>
           <w:kern w:val="0"/>
           <w:sz w:val="20"/>
@@ -610,6 +715,7 @@
           <w:rFonts w:ascii="Consolas" w:eastAsia="Times New Roman" w:hAnsi="Consolas" w:cs="JetBrains Mono Medium"/>
           <w:b/>
           <w:bCs/>
+          <w:noProof w:val="0"/>
           <w:color w:val="001080"/>
           <w:kern w:val="0"/>
           <w:sz w:val="20"/>
@@ -619,11 +725,13 @@
         </w:rPr>
         <w:t>erator</w:t>
       </w:r>
+      <w:proofErr w:type="spellEnd"/>
       <w:r>
         <w:rPr>
           <w:rFonts w:ascii="Consolas" w:eastAsia="Times New Roman" w:hAnsi="Consolas" w:cs="Arial"/>
           <w:b/>
           <w:bCs/>
+          <w:noProof w:val="0"/>
           <w:kern w:val="0"/>
           <w:lang w:eastAsia="ca-ES"/>
           <w14:ligatures w14:val="none"/>
@@ -633,6 +741,7 @@
       <w:r>
         <w:rPr>
           <w:rFonts w:ascii="Arial" w:eastAsia="Times New Roman" w:hAnsi="Arial" w:cs="Arial"/>
+          <w:noProof w:val="0"/>
           <w:kern w:val="0"/>
           <w:lang w:eastAsia="ca-ES"/>
           <w14:ligatures w14:val="none"/>
@@ -642,6 +751,7 @@
       <w:r>
         <w:rPr>
           <w:rFonts w:ascii="Arial" w:eastAsia="Times New Roman" w:hAnsi="Arial" w:cs="Arial"/>
+          <w:noProof w:val="0"/>
           <w:kern w:val="0"/>
           <w:lang w:eastAsia="ca-ES"/>
           <w14:ligatures w14:val="none"/>
@@ -651,6 +761,7 @@
       <w:r>
         <w:rPr>
           <w:rFonts w:ascii="Arial" w:eastAsia="Times New Roman" w:hAnsi="Arial" w:cs="Arial"/>
+          <w:noProof w:val="0"/>
           <w:kern w:val="0"/>
           <w:lang w:eastAsia="ca-ES"/>
           <w14:ligatures w14:val="none"/>
@@ -660,6 +771,7 @@
       <w:r>
         <w:rPr>
           <w:rFonts w:ascii="Arial" w:eastAsia="Times New Roman" w:hAnsi="Arial" w:cs="Arial"/>
+          <w:noProof w:val="0"/>
           <w:kern w:val="0"/>
           <w:lang w:eastAsia="ca-ES"/>
           <w14:ligatures w14:val="none"/>
@@ -669,6 +781,7 @@
       <w:r>
         <w:rPr>
           <w:rFonts w:ascii="Arial" w:eastAsia="Times New Roman" w:hAnsi="Arial" w:cs="Arial"/>
+          <w:noProof w:val="0"/>
           <w:kern w:val="0"/>
           <w:lang w:eastAsia="ca-ES"/>
           <w14:ligatures w14:val="none"/>
@@ -684,6 +797,7 @@
           <w:rFonts w:ascii="Consolas" w:eastAsia="Times New Roman" w:hAnsi="Consolas" w:cs="JetBrains Mono Medium"/>
           <w:b/>
           <w:bCs/>
+          <w:noProof w:val="0"/>
           <w:color w:val="001080"/>
           <w:kern w:val="0"/>
           <w:sz w:val="20"/>
@@ -694,11 +808,13 @@
       </w:pPr>
       <w:bookmarkStart w:id="0" w:name="_Hlk167059785"/>
       <w:bookmarkStart w:id="1" w:name="_Hlk167059672"/>
-      <w:r>
-        <w:rPr>
-          <w:rFonts w:ascii="Consolas" w:eastAsia="Times New Roman" w:hAnsi="Consolas" w:cs="JetBrains Mono Medium"/>
-          <w:b/>
-          <w:bCs/>
+      <w:proofErr w:type="spellStart"/>
+      <w:r>
+        <w:rPr>
+          <w:rFonts w:ascii="Consolas" w:eastAsia="Times New Roman" w:hAnsi="Consolas" w:cs="JetBrains Mono Medium"/>
+          <w:b/>
+          <w:bCs/>
+          <w:noProof w:val="0"/>
           <w:color w:val="001080"/>
           <w:kern w:val="0"/>
           <w:sz w:val="20"/>
@@ -714,6 +830,7 @@
           <w:rFonts w:ascii="Consolas" w:eastAsia="Times New Roman" w:hAnsi="Consolas" w:cs="JetBrains Mono Medium"/>
           <w:b/>
           <w:bCs/>
+          <w:noProof w:val="0"/>
           <w:color w:val="795E26"/>
           <w:kern w:val="0"/>
           <w:sz w:val="20"/>
@@ -723,11 +840,13 @@
         </w:rPr>
         <w:t>size</w:t>
       </w:r>
-      <w:r>
-        <w:rPr>
-          <w:rFonts w:ascii="Consolas" w:eastAsia="Times New Roman" w:hAnsi="Consolas" w:cs="JetBrains Mono Medium"/>
-          <w:b/>
-          <w:bCs/>
+      <w:proofErr w:type="spellEnd"/>
+      <w:r>
+        <w:rPr>
+          <w:rFonts w:ascii="Consolas" w:eastAsia="Times New Roman" w:hAnsi="Consolas" w:cs="JetBrains Mono Medium"/>
+          <w:b/>
+          <w:bCs/>
+          <w:noProof w:val="0"/>
           <w:color w:val="000000"/>
           <w:kern w:val="0"/>
           <w:sz w:val="20"/>
@@ -742,20 +861,38 @@
           <w:rFonts w:ascii="Consolas" w:eastAsia="Times New Roman" w:hAnsi="Consolas" w:cs="JetBrains Mono Medium"/>
           <w:b/>
           <w:bCs/>
-          <w:color w:val="001080"/>
-          <w:kern w:val="0"/>
-          <w:sz w:val="20"/>
-          <w:szCs w:val="20"/>
-          <w:lang w:eastAsia="ca-ES"/>
-          <w14:ligatures w14:val="none"/>
-        </w:rPr>
-        <w:t xml:space="preserve"> this_product_set.</w:t>
-      </w:r>
-      <w:r>
-        <w:rPr>
-          <w:rFonts w:ascii="Consolas" w:eastAsia="Times New Roman" w:hAnsi="Consolas" w:cs="JetBrains Mono Medium"/>
-          <w:b/>
-          <w:bCs/>
+          <w:noProof w:val="0"/>
+          <w:color w:val="001080"/>
+          <w:kern w:val="0"/>
+          <w:sz w:val="20"/>
+          <w:szCs w:val="20"/>
+          <w:lang w:eastAsia="ca-ES"/>
+          <w14:ligatures w14:val="none"/>
+        </w:rPr>
+        <w:t xml:space="preserve"> </w:t>
+      </w:r>
+      <w:proofErr w:type="spellStart"/>
+      <w:r>
+        <w:rPr>
+          <w:rFonts w:ascii="Consolas" w:eastAsia="Times New Roman" w:hAnsi="Consolas" w:cs="JetBrains Mono Medium"/>
+          <w:b/>
+          <w:bCs/>
+          <w:noProof w:val="0"/>
+          <w:color w:val="001080"/>
+          <w:kern w:val="0"/>
+          <w:sz w:val="20"/>
+          <w:szCs w:val="20"/>
+          <w:lang w:eastAsia="ca-ES"/>
+          <w14:ligatures w14:val="none"/>
+        </w:rPr>
+        <w:t>this_product_set.</w:t>
+      </w:r>
+      <w:r>
+        <w:rPr>
+          <w:rFonts w:ascii="Consolas" w:eastAsia="Times New Roman" w:hAnsi="Consolas" w:cs="JetBrains Mono Medium"/>
+          <w:b/>
+          <w:bCs/>
+          <w:noProof w:val="0"/>
           <w:color w:val="795E26"/>
           <w:kern w:val="0"/>
           <w:sz w:val="20"/>
@@ -765,11 +902,13 @@
         </w:rPr>
         <w:t>getpos</w:t>
       </w:r>
-      <w:r>
-        <w:rPr>
-          <w:rFonts w:ascii="Consolas" w:eastAsia="Times New Roman" w:hAnsi="Consolas" w:cs="JetBrains Mono Medium"/>
-          <w:b/>
-          <w:bCs/>
+      <w:proofErr w:type="spellEnd"/>
+      <w:r>
+        <w:rPr>
+          <w:rFonts w:ascii="Consolas" w:eastAsia="Times New Roman" w:hAnsi="Consolas" w:cs="JetBrains Mono Medium"/>
+          <w:b/>
+          <w:bCs/>
+          <w:noProof w:val="0"/>
           <w:color w:val="000000"/>
           <w:kern w:val="0"/>
           <w:sz w:val="20"/>
@@ -779,11 +918,13 @@
         </w:rPr>
         <w:t>(</w:t>
       </w:r>
-      <w:r>
-        <w:rPr>
-          <w:rFonts w:ascii="Consolas" w:eastAsia="Times New Roman" w:hAnsi="Consolas" w:cs="JetBrains Mono Medium"/>
-          <w:b/>
-          <w:bCs/>
+      <w:proofErr w:type="spellStart"/>
+      <w:r>
+        <w:rPr>
+          <w:rFonts w:ascii="Consolas" w:eastAsia="Times New Roman" w:hAnsi="Consolas" w:cs="JetBrains Mono Medium"/>
+          <w:b/>
+          <w:bCs/>
+          <w:noProof w:val="0"/>
           <w:color w:val="001080"/>
           <w:kern w:val="0"/>
           <w:sz w:val="20"/>
@@ -793,11 +934,13 @@
         </w:rPr>
         <w:t>this_product_it</w:t>
       </w:r>
-      <w:r>
-        <w:rPr>
-          <w:rFonts w:ascii="Consolas" w:eastAsia="Times New Roman" w:hAnsi="Consolas" w:cs="JetBrains Mono Medium"/>
-          <w:b/>
-          <w:bCs/>
+      <w:proofErr w:type="spellEnd"/>
+      <w:r>
+        <w:rPr>
+          <w:rFonts w:ascii="Consolas" w:eastAsia="Times New Roman" w:hAnsi="Consolas" w:cs="JetBrains Mono Medium"/>
+          <w:b/>
+          <w:bCs/>
+          <w:noProof w:val="0"/>
           <w:color w:val="000000"/>
           <w:kern w:val="0"/>
           <w:sz w:val="20"/>
@@ -812,6 +955,7 @@
           <w:rFonts w:ascii="Consolas" w:eastAsia="Times New Roman" w:hAnsi="Consolas" w:cs="JetBrains Mono Medium"/>
           <w:b/>
           <w:bCs/>
+          <w:noProof w:val="0"/>
           <w:color w:val="000000"/>
           <w:kern w:val="0"/>
           <w:sz w:val="20"/>
@@ -826,6 +970,7 @@
           <w:rFonts w:ascii="Consolas" w:eastAsia="Times New Roman" w:hAnsi="Consolas" w:cs="JetBrains Mono Medium"/>
           <w:b/>
           <w:bCs/>
+          <w:noProof w:val="0"/>
           <w:color w:val="000000"/>
           <w:kern w:val="0"/>
           <w:sz w:val="20"/>
@@ -840,6 +985,7 @@
           <w:rFonts w:ascii="Consolas" w:eastAsia="Times New Roman" w:hAnsi="Consolas" w:cs="JetBrains Mono Medium"/>
           <w:b/>
           <w:bCs/>
+          <w:noProof w:val="0"/>
           <w:color w:val="000000"/>
           <w:kern w:val="0"/>
           <w:sz w:val="20"/>
@@ -854,6 +1000,7 @@
           <w:rFonts w:ascii="Consolas" w:eastAsia="Times New Roman" w:hAnsi="Consolas" w:cs="JetBrains Mono Medium"/>
           <w:b/>
           <w:bCs/>
+          <w:noProof w:val="0"/>
           <w:color w:val="000000"/>
           <w:kern w:val="0"/>
           <w:sz w:val="20"/>
@@ -872,19 +1019,22 @@
           <w:rFonts w:ascii="Consolas" w:eastAsia="Times New Roman" w:hAnsi="Consolas" w:cs="JetBrains Mono Medium"/>
           <w:b/>
           <w:bCs/>
-          <w:color w:val="001080"/>
-          <w:kern w:val="0"/>
-          <w:sz w:val="20"/>
-          <w:szCs w:val="20"/>
-          <w:lang w:eastAsia="ca-ES"/>
-          <w14:ligatures w14:val="none"/>
-        </w:rPr>
-      </w:pPr>
-      <w:r>
-        <w:rPr>
-          <w:rFonts w:ascii="Consolas" w:eastAsia="Times New Roman" w:hAnsi="Consolas" w:cs="JetBrains Mono Medium"/>
-          <w:b/>
-          <w:bCs/>
+          <w:noProof w:val="0"/>
+          <w:color w:val="001080"/>
+          <w:kern w:val="0"/>
+          <w:sz w:val="20"/>
+          <w:szCs w:val="20"/>
+          <w:lang w:eastAsia="ca-ES"/>
+          <w14:ligatures w14:val="none"/>
+        </w:rPr>
+      </w:pPr>
+      <w:proofErr w:type="spellStart"/>
+      <w:r>
+        <w:rPr>
+          <w:rFonts w:ascii="Consolas" w:eastAsia="Times New Roman" w:hAnsi="Consolas" w:cs="JetBrains Mono Medium"/>
+          <w:b/>
+          <w:bCs/>
+          <w:noProof w:val="0"/>
           <w:color w:val="001080"/>
           <w:kern w:val="0"/>
           <w:sz w:val="20"/>
@@ -899,6 +1049,7 @@
           <w:rFonts w:ascii="Consolas" w:eastAsia="Times New Roman" w:hAnsi="Consolas" w:cs="JetBrains Mono Medium"/>
           <w:b/>
           <w:bCs/>
+          <w:noProof w:val="0"/>
           <w:color w:val="795E26"/>
           <w:kern w:val="0"/>
           <w:sz w:val="20"/>
@@ -908,11 +1059,13 @@
         </w:rPr>
         <w:t>size</w:t>
       </w:r>
-      <w:r>
-        <w:rPr>
-          <w:rFonts w:ascii="Consolas" w:eastAsia="Times New Roman" w:hAnsi="Consolas" w:cs="JetBrains Mono Medium"/>
-          <w:b/>
-          <w:bCs/>
+      <w:proofErr w:type="spellEnd"/>
+      <w:r>
+        <w:rPr>
+          <w:rFonts w:ascii="Consolas" w:eastAsia="Times New Roman" w:hAnsi="Consolas" w:cs="JetBrains Mono Medium"/>
+          <w:b/>
+          <w:bCs/>
+          <w:noProof w:val="0"/>
           <w:color w:val="000000"/>
           <w:kern w:val="0"/>
           <w:sz w:val="20"/>
@@ -922,11 +1075,13 @@
         </w:rPr>
         <w:t xml:space="preserve">() - </w:t>
       </w:r>
-      <w:r>
-        <w:rPr>
-          <w:rFonts w:ascii="Consolas" w:eastAsia="Times New Roman" w:hAnsi="Consolas" w:cs="JetBrains Mono Medium"/>
-          <w:b/>
-          <w:bCs/>
+      <w:proofErr w:type="spellStart"/>
+      <w:r>
+        <w:rPr>
+          <w:rFonts w:ascii="Consolas" w:eastAsia="Times New Roman" w:hAnsi="Consolas" w:cs="JetBrains Mono Medium"/>
+          <w:b/>
+          <w:bCs/>
+          <w:noProof w:val="0"/>
           <w:color w:val="001080"/>
           <w:kern w:val="0"/>
           <w:sz w:val="20"/>
@@ -941,6 +1096,7 @@
           <w:rFonts w:ascii="Consolas" w:eastAsia="Times New Roman" w:hAnsi="Consolas" w:cs="JetBrains Mono Medium"/>
           <w:b/>
           <w:bCs/>
+          <w:noProof w:val="0"/>
           <w:color w:val="795E26"/>
           <w:kern w:val="0"/>
           <w:sz w:val="20"/>
@@ -950,11 +1106,13 @@
         </w:rPr>
         <w:t>getpos</w:t>
       </w:r>
-      <w:r>
-        <w:rPr>
-          <w:rFonts w:ascii="Consolas" w:eastAsia="Times New Roman" w:hAnsi="Consolas" w:cs="JetBrains Mono Medium"/>
-          <w:b/>
-          <w:bCs/>
+      <w:proofErr w:type="spellEnd"/>
+      <w:r>
+        <w:rPr>
+          <w:rFonts w:ascii="Consolas" w:eastAsia="Times New Roman" w:hAnsi="Consolas" w:cs="JetBrains Mono Medium"/>
+          <w:b/>
+          <w:bCs/>
+          <w:noProof w:val="0"/>
           <w:color w:val="000000"/>
           <w:kern w:val="0"/>
           <w:sz w:val="20"/>
@@ -964,11 +1122,13 @@
         </w:rPr>
         <w:t>(</w:t>
       </w:r>
-      <w:r>
-        <w:rPr>
-          <w:rFonts w:ascii="Consolas" w:eastAsia="Times New Roman" w:hAnsi="Consolas" w:cs="JetBrains Mono Medium"/>
-          <w:b/>
-          <w:bCs/>
+      <w:proofErr w:type="spellStart"/>
+      <w:r>
+        <w:rPr>
+          <w:rFonts w:ascii="Consolas" w:eastAsia="Times New Roman" w:hAnsi="Consolas" w:cs="JetBrains Mono Medium"/>
+          <w:b/>
+          <w:bCs/>
+          <w:noProof w:val="0"/>
           <w:color w:val="001080"/>
           <w:kern w:val="0"/>
           <w:sz w:val="20"/>
@@ -979,11 +1139,13 @@
         <w:t>other_product_it</w:t>
       </w:r>
       <w:bookmarkEnd w:id="1"/>
-      <w:r>
-        <w:rPr>
-          <w:rFonts w:ascii="Consolas" w:eastAsia="Times New Roman" w:hAnsi="Consolas" w:cs="JetBrains Mono Medium"/>
-          <w:b/>
-          <w:bCs/>
+      <w:proofErr w:type="spellEnd"/>
+      <w:r>
+        <w:rPr>
+          <w:rFonts w:ascii="Consolas" w:eastAsia="Times New Roman" w:hAnsi="Consolas" w:cs="JetBrains Mono Medium"/>
+          <w:b/>
+          <w:bCs/>
+          <w:noProof w:val="0"/>
           <w:color w:val="000000"/>
           <w:kern w:val="0"/>
           <w:sz w:val="20"/>
@@ -998,6 +1160,7 @@
           <w:rFonts w:ascii="Consolas" w:eastAsia="Times New Roman" w:hAnsi="Consolas" w:cs="JetBrains Mono Medium"/>
           <w:b/>
           <w:bCs/>
+          <w:noProof w:val="0"/>
           <w:color w:val="000000"/>
           <w:kern w:val="0"/>
           <w:sz w:val="20"/>
@@ -1014,6 +1177,7 @@
         <w:spacing w:line="276" w:lineRule="auto"/>
         <w:rPr>
           <w:rFonts w:ascii="Arial" w:eastAsia="Times New Roman" w:hAnsi="Arial" w:cs="Arial"/>
+          <w:noProof w:val="0"/>
           <w:kern w:val="0"/>
           <w:u w:val="single"/>
           <w:lang w:eastAsia="ca-ES"/>
@@ -1025,6 +1189,7 @@
           <w:rFonts w:ascii="Arial" w:eastAsia="Times New Roman" w:hAnsi="Arial" w:cs="Arial"/>
           <w:b/>
           <w:bCs/>
+          <w:noProof w:val="0"/>
           <w:kern w:val="0"/>
           <w:lang w:eastAsia="ca-ES"/>
           <w14:ligatures w14:val="none"/>
@@ -1036,6 +1201,7 @@
           <w:rFonts w:ascii="Arial" w:eastAsia="Times New Roman" w:hAnsi="Arial" w:cs="Arial"/>
           <w:b/>
           <w:bCs/>
+          <w:noProof w:val="0"/>
           <w:kern w:val="0"/>
           <w:lang w:eastAsia="ca-ES"/>
           <w14:ligatures w14:val="none"/>
@@ -1050,6 +1216,7 @@
         <w:jc w:val="both"/>
         <w:rPr>
           <w:rFonts w:ascii="Arial" w:eastAsia="Times New Roman" w:hAnsi="Arial" w:cs="Arial"/>
+          <w:noProof w:val="0"/>
           <w:kern w:val="0"/>
           <w:lang w:eastAsia="ca-ES"/>
           <w14:ligatures w14:val="none"/>
@@ -1058,17 +1225,41 @@
       <w:r>
         <w:rPr>
           <w:rFonts w:ascii="Arial" w:eastAsia="Times New Roman" w:hAnsi="Arial" w:cs="Arial"/>
-          <w:kern w:val="0"/>
-          <w:lang w:eastAsia="ca-ES"/>
-          <w14:ligatures w14:val="none"/>
-        </w:rPr>
-        <w:t xml:space="preserve">Suposant que la precondició es compleix, les dues ciutats contenen un inventari vàlid, i, per tant, mitjançant el mètode </w:t>
-      </w:r>
-      <w:r>
-        <w:rPr>
-          <w:rFonts w:ascii="Consolas" w:eastAsia="Times New Roman" w:hAnsi="Consolas" w:cs="JetBrains Mono Medium"/>
-          <w:b/>
-          <w:bCs/>
+          <w:noProof w:val="0"/>
+          <w:kern w:val="0"/>
+          <w:lang w:eastAsia="ca-ES"/>
+          <w14:ligatures w14:val="none"/>
+        </w:rPr>
+        <w:t xml:space="preserve">Suposant que la </w:t>
+      </w:r>
+      <w:proofErr w:type="spellStart"/>
+      <w:r>
+        <w:rPr>
+          <w:rFonts w:ascii="Arial" w:eastAsia="Times New Roman" w:hAnsi="Arial" w:cs="Arial"/>
+          <w:noProof w:val="0"/>
+          <w:kern w:val="0"/>
+          <w:lang w:eastAsia="ca-ES"/>
+          <w14:ligatures w14:val="none"/>
+        </w:rPr>
+        <w:t>precondició</w:t>
+      </w:r>
+      <w:proofErr w:type="spellEnd"/>
+      <w:r>
+        <w:rPr>
+          <w:rFonts w:ascii="Arial" w:eastAsia="Times New Roman" w:hAnsi="Arial" w:cs="Arial"/>
+          <w:noProof w:val="0"/>
+          <w:kern w:val="0"/>
+          <w:lang w:eastAsia="ca-ES"/>
+          <w14:ligatures w14:val="none"/>
+        </w:rPr>
+        <w:t xml:space="preserve"> es compleix, les dues ciutats contenen un inventari vàlid, i, per tant, mitjançant el mètode </w:t>
+      </w:r>
+      <w:r>
+        <w:rPr>
+          <w:rFonts w:ascii="Consolas" w:eastAsia="Times New Roman" w:hAnsi="Consolas" w:cs="JetBrains Mono Medium"/>
+          <w:b/>
+          <w:bCs/>
+          <w:noProof w:val="0"/>
           <w:color w:val="267F99"/>
           <w:kern w:val="0"/>
           <w:sz w:val="20"/>
@@ -1083,6 +1274,7 @@
           <w:rFonts w:ascii="Consolas" w:eastAsia="Times New Roman" w:hAnsi="Consolas" w:cs="JetBrains Mono Medium"/>
           <w:b/>
           <w:bCs/>
+          <w:noProof w:val="0"/>
           <w:color w:val="000000"/>
           <w:kern w:val="0"/>
           <w:sz w:val="20"/>
@@ -1092,11 +1284,13 @@
         </w:rPr>
         <w:t>::</w:t>
       </w:r>
-      <w:r>
-        <w:rPr>
-          <w:rFonts w:ascii="Consolas" w:eastAsia="Times New Roman" w:hAnsi="Consolas" w:cs="JetBrains Mono Medium"/>
-          <w:b/>
-          <w:bCs/>
+      <w:proofErr w:type="spellStart"/>
+      <w:r>
+        <w:rPr>
+          <w:rFonts w:ascii="Consolas" w:eastAsia="Times New Roman" w:hAnsi="Consolas" w:cs="JetBrains Mono Medium"/>
+          <w:b/>
+          <w:bCs/>
+          <w:noProof w:val="0"/>
           <w:color w:val="795E26"/>
           <w:kern w:val="0"/>
           <w:sz w:val="20"/>
@@ -1106,11 +1300,13 @@
         </w:rPr>
         <w:t>GetRawProductIds</w:t>
       </w:r>
-      <w:r>
-        <w:rPr>
-          <w:rFonts w:ascii="Consolas" w:eastAsia="Times New Roman" w:hAnsi="Consolas" w:cs="JetBrains Mono Medium"/>
-          <w:b/>
-          <w:bCs/>
+      <w:proofErr w:type="spellEnd"/>
+      <w:r>
+        <w:rPr>
+          <w:rFonts w:ascii="Consolas" w:eastAsia="Times New Roman" w:hAnsi="Consolas" w:cs="JetBrains Mono Medium"/>
+          <w:b/>
+          <w:bCs/>
+          <w:noProof w:val="0"/>
           <w:color w:val="000000"/>
           <w:kern w:val="0"/>
           <w:sz w:val="20"/>
@@ -1123,6 +1319,7 @@
       <w:r>
         <w:rPr>
           <w:rFonts w:ascii="Arial" w:eastAsia="Times New Roman" w:hAnsi="Arial" w:cs="Arial"/>
+          <w:noProof w:val="0"/>
           <w:kern w:val="0"/>
           <w:lang w:eastAsia="ca-ES"/>
           <w14:ligatures w14:val="none"/>
@@ -1136,15 +1333,47 @@
           <w:bCs/>
           <w:i/>
           <w:iCs/>
-          <w:kern w:val="0"/>
-          <w:lang w:eastAsia="ca-ES"/>
-          <w14:ligatures w14:val="none"/>
-        </w:rPr>
-        <w:t>set&lt;int&gt;</w:t>
+          <w:noProof w:val="0"/>
+          <w:kern w:val="0"/>
+          <w:lang w:eastAsia="ca-ES"/>
+          <w14:ligatures w14:val="none"/>
+        </w:rPr>
+        <w:t>set&lt;</w:t>
+      </w:r>
+      <w:proofErr w:type="spellStart"/>
+      <w:r>
+        <w:rPr>
+          <w:rFonts w:ascii="Consolas" w:eastAsia="Times New Roman" w:hAnsi="Consolas" w:cs="Arial"/>
+          <w:b/>
+          <w:bCs/>
+          <w:i/>
+          <w:iCs/>
+          <w:noProof w:val="0"/>
+          <w:kern w:val="0"/>
+          <w:lang w:eastAsia="ca-ES"/>
+          <w14:ligatures w14:val="none"/>
+        </w:rPr>
+        <w:t>int</w:t>
+      </w:r>
+      <w:proofErr w:type="spellEnd"/>
+      <w:r>
+        <w:rPr>
+          <w:rFonts w:ascii="Consolas" w:eastAsia="Times New Roman" w:hAnsi="Consolas" w:cs="Arial"/>
+          <w:b/>
+          <w:bCs/>
+          <w:i/>
+          <w:iCs/>
+          <w:noProof w:val="0"/>
+          <w:kern w:val="0"/>
+          <w:lang w:eastAsia="ca-ES"/>
+          <w14:ligatures w14:val="none"/>
+        </w:rPr>
+        <w:t>&gt;</w:t>
       </w:r>
       <w:r>
         <w:rPr>
           <w:rFonts w:ascii="Arial" w:eastAsia="Times New Roman" w:hAnsi="Arial" w:cs="Arial"/>
+          <w:noProof w:val="0"/>
           <w:kern w:val="0"/>
           <w:lang w:eastAsia="ca-ES"/>
           <w14:ligatures w14:val="none"/>
@@ -1154,6 +1383,7 @@
       <w:r>
         <w:rPr>
           <w:rFonts w:ascii="Arial" w:eastAsia="Times New Roman" w:hAnsi="Arial" w:cs="Arial"/>
+          <w:noProof w:val="0"/>
           <w:kern w:val="0"/>
           <w:lang w:eastAsia="ca-ES"/>
           <w14:ligatures w14:val="none"/>
@@ -1163,24 +1393,71 @@
       <w:r>
         <w:rPr>
           <w:rFonts w:ascii="Arial" w:eastAsia="Times New Roman" w:hAnsi="Arial" w:cs="Arial"/>
-          <w:kern w:val="0"/>
-          <w:lang w:eastAsia="ca-ES"/>
-          <w14:ligatures w14:val="none"/>
-        </w:rPr>
-        <w:t>els productes disponibles de la ciutat. D’aquest set n’obtindrem l’iterador, que ens permetrà accedir de forma ordenada als identificadors dels productes disponibles de cada ciutat, de menor a major.</w:t>
-      </w:r>
+          <w:noProof w:val="0"/>
+          <w:kern w:val="0"/>
+          <w:lang w:eastAsia="ca-ES"/>
+          <w14:ligatures w14:val="none"/>
+        </w:rPr>
+        <w:t xml:space="preserve">els productes disponibles de la ciutat. D’aquest set n’obtindrem </w:t>
+      </w:r>
+      <w:proofErr w:type="spellStart"/>
       <w:r>
         <w:rPr>
           <w:rFonts w:ascii="Arial" w:eastAsia="Times New Roman" w:hAnsi="Arial" w:cs="Arial"/>
-          <w:kern w:val="0"/>
-          <w:lang w:eastAsia="ca-ES"/>
-          <w14:ligatures w14:val="none"/>
-        </w:rPr>
-        <w:t xml:space="preserve"> Els dos iteradors, que apunten cadascun a l’inventari de la seva ciutat</w:t>
-      </w:r>
+          <w:noProof w:val="0"/>
+          <w:kern w:val="0"/>
+          <w:lang w:eastAsia="ca-ES"/>
+          <w14:ligatures w14:val="none"/>
+        </w:rPr>
+        <w:t>l’iterador</w:t>
+      </w:r>
+      <w:proofErr w:type="spellEnd"/>
       <w:r>
         <w:rPr>
           <w:rFonts w:ascii="Arial" w:eastAsia="Times New Roman" w:hAnsi="Arial" w:cs="Arial"/>
+          <w:noProof w:val="0"/>
+          <w:kern w:val="0"/>
+          <w:lang w:eastAsia="ca-ES"/>
+          <w14:ligatures w14:val="none"/>
+        </w:rPr>
+        <w:t>, que ens permetrà accedir de forma ordenada als identificadors dels productes disponibles de cada ciutat, de menor a major.</w:t>
+      </w:r>
+      <w:r>
+        <w:rPr>
+          <w:rFonts w:ascii="Arial" w:eastAsia="Times New Roman" w:hAnsi="Arial" w:cs="Arial"/>
+          <w:noProof w:val="0"/>
+          <w:kern w:val="0"/>
+          <w:lang w:eastAsia="ca-ES"/>
+          <w14:ligatures w14:val="none"/>
+        </w:rPr>
+        <w:t xml:space="preserve"> Els dos </w:t>
+      </w:r>
+      <w:proofErr w:type="spellStart"/>
+      <w:r>
+        <w:rPr>
+          <w:rFonts w:ascii="Arial" w:eastAsia="Times New Roman" w:hAnsi="Arial" w:cs="Arial"/>
+          <w:noProof w:val="0"/>
+          <w:kern w:val="0"/>
+          <w:lang w:eastAsia="ca-ES"/>
+          <w14:ligatures w14:val="none"/>
+        </w:rPr>
+        <w:t>iteradors</w:t>
+      </w:r>
+      <w:proofErr w:type="spellEnd"/>
+      <w:r>
+        <w:rPr>
+          <w:rFonts w:ascii="Arial" w:eastAsia="Times New Roman" w:hAnsi="Arial" w:cs="Arial"/>
+          <w:noProof w:val="0"/>
+          <w:kern w:val="0"/>
+          <w:lang w:eastAsia="ca-ES"/>
+          <w14:ligatures w14:val="none"/>
+        </w:rPr>
+        <w:t>, que apunten cadascun a l’inventari de la seva ciutat</w:t>
+      </w:r>
+      <w:r>
+        <w:rPr>
+          <w:rFonts w:ascii="Arial" w:eastAsia="Times New Roman" w:hAnsi="Arial" w:cs="Arial"/>
+          <w:noProof w:val="0"/>
           <w:kern w:val="0"/>
           <w:lang w:eastAsia="ca-ES"/>
           <w14:ligatures w14:val="none"/>
@@ -1190,6 +1467,7 @@
       <w:r>
         <w:rPr>
           <w:rFonts w:ascii="Arial" w:eastAsia="Times New Roman" w:hAnsi="Arial" w:cs="Arial"/>
+          <w:noProof w:val="0"/>
           <w:kern w:val="0"/>
           <w:lang w:eastAsia="ca-ES"/>
           <w14:ligatures w14:val="none"/>
@@ -1199,6 +1477,7 @@
       <w:r>
         <w:rPr>
           <w:rFonts w:ascii="Arial" w:eastAsia="Times New Roman" w:hAnsi="Arial" w:cs="Arial"/>
+          <w:noProof w:val="0"/>
           <w:kern w:val="0"/>
           <w:lang w:eastAsia="ca-ES"/>
           <w14:ligatures w14:val="none"/>
@@ -1208,6 +1487,7 @@
       <w:r>
         <w:rPr>
           <w:rFonts w:ascii="Arial" w:eastAsia="Times New Roman" w:hAnsi="Arial" w:cs="Arial"/>
+          <w:noProof w:val="0"/>
           <w:kern w:val="0"/>
           <w:lang w:eastAsia="ca-ES"/>
           <w14:ligatures w14:val="none"/>
@@ -1217,6 +1497,7 @@
       <w:r>
         <w:rPr>
           <w:rFonts w:ascii="Arial" w:eastAsia="Times New Roman" w:hAnsi="Arial" w:cs="Arial"/>
+          <w:noProof w:val="0"/>
           <w:kern w:val="0"/>
           <w:lang w:eastAsia="ca-ES"/>
           <w14:ligatures w14:val="none"/>
@@ -1226,6 +1507,7 @@
       <w:r>
         <w:rPr>
           <w:rFonts w:ascii="Arial" w:eastAsia="Times New Roman" w:hAnsi="Arial" w:cs="Arial"/>
+          <w:noProof w:val="0"/>
           <w:kern w:val="0"/>
           <w:lang w:eastAsia="ca-ES"/>
           <w14:ligatures w14:val="none"/>
@@ -1235,6 +1517,7 @@
       <w:r>
         <w:rPr>
           <w:rFonts w:ascii="Arial" w:eastAsia="Times New Roman" w:hAnsi="Arial" w:cs="Arial"/>
+          <w:noProof w:val="0"/>
           <w:kern w:val="0"/>
           <w:lang w:eastAsia="ca-ES"/>
           <w14:ligatures w14:val="none"/>
@@ -1249,6 +1532,7 @@
         <w:jc w:val="both"/>
         <w:rPr>
           <w:rFonts w:ascii="Arial" w:eastAsia="Times New Roman" w:hAnsi="Arial" w:cs="Arial"/>
+          <w:noProof w:val="0"/>
           <w:kern w:val="0"/>
           <w:lang w:eastAsia="ca-ES"/>
           <w14:ligatures w14:val="none"/>
@@ -1257,6 +1541,7 @@
       <w:r>
         <w:rPr>
           <w:rFonts w:ascii="Arial" w:eastAsia="Times New Roman" w:hAnsi="Arial" w:cs="Arial"/>
+          <w:noProof w:val="0"/>
           <w:kern w:val="0"/>
           <w:lang w:eastAsia="ca-ES"/>
           <w14:ligatures w14:val="none"/>
@@ -1266,17 +1551,42 @@
       <w:r>
         <w:rPr>
           <w:rFonts w:ascii="Arial" w:eastAsia="Times New Roman" w:hAnsi="Arial" w:cs="Arial"/>
-          <w:kern w:val="0"/>
-          <w:lang w:eastAsia="ca-ES"/>
-          <w14:ligatures w14:val="none"/>
-        </w:rPr>
-        <w:t xml:space="preserve"> l’invariant no es compleixi, i algun dels iteradors apunti d’entrada a una posició no vàlida de la memòria (és a dir, a la posició </w:t>
-      </w:r>
-      <w:r>
-        <w:rPr>
-          <w:rFonts w:ascii="Consolas" w:eastAsia="Times New Roman" w:hAnsi="Consolas" w:cs="JetBrains Mono Medium"/>
-          <w:b/>
-          <w:bCs/>
+          <w:noProof w:val="0"/>
+          <w:kern w:val="0"/>
+          <w:lang w:eastAsia="ca-ES"/>
+          <w14:ligatures w14:val="none"/>
+        </w:rPr>
+        <w:t xml:space="preserve"> l’invariant no es compleixi, i algun dels </w:t>
+      </w:r>
+      <w:proofErr w:type="spellStart"/>
+      <w:r>
+        <w:rPr>
+          <w:rFonts w:ascii="Arial" w:eastAsia="Times New Roman" w:hAnsi="Arial" w:cs="Arial"/>
+          <w:noProof w:val="0"/>
+          <w:kern w:val="0"/>
+          <w:lang w:eastAsia="ca-ES"/>
+          <w14:ligatures w14:val="none"/>
+        </w:rPr>
+        <w:t>iteradors</w:t>
+      </w:r>
+      <w:proofErr w:type="spellEnd"/>
+      <w:r>
+        <w:rPr>
+          <w:rFonts w:ascii="Arial" w:eastAsia="Times New Roman" w:hAnsi="Arial" w:cs="Arial"/>
+          <w:noProof w:val="0"/>
+          <w:kern w:val="0"/>
+          <w:lang w:eastAsia="ca-ES"/>
+          <w14:ligatures w14:val="none"/>
+        </w:rPr>
+        <w:t xml:space="preserve"> apunti d’entrada a una posició no vàlida de la memòria (és a dir, a la posició </w:t>
+      </w:r>
+      <w:proofErr w:type="spellStart"/>
+      <w:r>
+        <w:rPr>
+          <w:rFonts w:ascii="Consolas" w:eastAsia="Times New Roman" w:hAnsi="Consolas" w:cs="JetBrains Mono Medium"/>
+          <w:b/>
+          <w:bCs/>
+          <w:noProof w:val="0"/>
           <w:color w:val="795E26"/>
           <w:kern w:val="0"/>
           <w:sz w:val="20"/>
@@ -1286,11 +1596,13 @@
         </w:rPr>
         <w:t>end</w:t>
       </w:r>
+      <w:proofErr w:type="spellEnd"/>
       <w:r>
         <w:rPr>
           <w:rFonts w:ascii="Consolas" w:eastAsia="Times New Roman" w:hAnsi="Consolas" w:cs="Arial"/>
           <w:b/>
           <w:bCs/>
+          <w:noProof w:val="0"/>
           <w:kern w:val="0"/>
           <w:lang w:eastAsia="ca-ES"/>
           <w14:ligatures w14:val="none"/>
@@ -1300,6 +1612,7 @@
       <w:r>
         <w:rPr>
           <w:rFonts w:ascii="Arial" w:eastAsia="Times New Roman" w:hAnsi="Arial" w:cs="Arial"/>
+          <w:noProof w:val="0"/>
           <w:kern w:val="0"/>
           <w:lang w:eastAsia="ca-ES"/>
           <w14:ligatures w14:val="none"/>
@@ -1309,6 +1622,7 @@
       <w:r>
         <w:rPr>
           <w:rFonts w:ascii="Arial" w:eastAsia="Times New Roman" w:hAnsi="Arial" w:cs="Arial"/>
+          <w:noProof w:val="0"/>
           <w:kern w:val="0"/>
           <w:lang w:eastAsia="ca-ES"/>
           <w14:ligatures w14:val="none"/>
@@ -1318,6 +1632,7 @@
       <w:r>
         <w:rPr>
           <w:rFonts w:ascii="Arial" w:eastAsia="Times New Roman" w:hAnsi="Arial" w:cs="Arial"/>
+          <w:noProof w:val="0"/>
           <w:kern w:val="0"/>
           <w:lang w:eastAsia="ca-ES"/>
           <w14:ligatures w14:val="none"/>
@@ -1327,6 +1642,7 @@
       <w:r>
         <w:rPr>
           <w:rFonts w:ascii="Arial" w:eastAsia="Times New Roman" w:hAnsi="Arial" w:cs="Arial"/>
+          <w:noProof w:val="0"/>
           <w:kern w:val="0"/>
           <w:lang w:eastAsia="ca-ES"/>
           <w14:ligatures w14:val="none"/>
@@ -1336,15 +1652,39 @@
       <w:r>
         <w:rPr>
           <w:rFonts w:ascii="Arial" w:eastAsia="Times New Roman" w:hAnsi="Arial" w:cs="Arial"/>
-          <w:kern w:val="0"/>
-          <w:lang w:eastAsia="ca-ES"/>
-          <w14:ligatures w14:val="none"/>
-        </w:rPr>
-        <w:t xml:space="preserve"> fets, i, per tant, la postcondició es comp</w:t>
-      </w:r>
+          <w:noProof w:val="0"/>
+          <w:kern w:val="0"/>
+          <w:lang w:eastAsia="ca-ES"/>
+          <w14:ligatures w14:val="none"/>
+        </w:rPr>
+        <w:t xml:space="preserve"> fets, i, per tant, la </w:t>
+      </w:r>
+      <w:proofErr w:type="spellStart"/>
       <w:r>
         <w:rPr>
           <w:rFonts w:ascii="Arial" w:eastAsia="Times New Roman" w:hAnsi="Arial" w:cs="Arial"/>
+          <w:noProof w:val="0"/>
+          <w:kern w:val="0"/>
+          <w:lang w:eastAsia="ca-ES"/>
+          <w14:ligatures w14:val="none"/>
+        </w:rPr>
+        <w:t>postcondició</w:t>
+      </w:r>
+      <w:proofErr w:type="spellEnd"/>
+      <w:r>
+        <w:rPr>
+          <w:rFonts w:ascii="Arial" w:eastAsia="Times New Roman" w:hAnsi="Arial" w:cs="Arial"/>
+          <w:noProof w:val="0"/>
+          <w:kern w:val="0"/>
+          <w:lang w:eastAsia="ca-ES"/>
+          <w14:ligatures w14:val="none"/>
+        </w:rPr>
+        <w:t xml:space="preserve"> es comp</w:t>
+      </w:r>
+      <w:r>
+        <w:rPr>
+          <w:rFonts w:ascii="Arial" w:eastAsia="Times New Roman" w:hAnsi="Arial" w:cs="Arial"/>
+          <w:noProof w:val="0"/>
           <w:kern w:val="0"/>
           <w:lang w:eastAsia="ca-ES"/>
           <w14:ligatures w14:val="none"/>
@@ -1354,6 +1694,7 @@
       <w:r>
         <w:rPr>
           <w:rFonts w:ascii="Arial" w:eastAsia="Times New Roman" w:hAnsi="Arial" w:cs="Arial"/>
+          <w:noProof w:val="0"/>
           <w:kern w:val="0"/>
           <w:lang w:eastAsia="ca-ES"/>
           <w14:ligatures w14:val="none"/>
@@ -1363,6 +1704,7 @@
       <w:r>
         <w:rPr>
           <w:rFonts w:ascii="Arial" w:eastAsia="Times New Roman" w:hAnsi="Arial" w:cs="Arial"/>
+          <w:noProof w:val="0"/>
           <w:kern w:val="0"/>
           <w:lang w:eastAsia="ca-ES"/>
           <w14:ligatures w14:val="none"/>
@@ -1372,6 +1714,7 @@
       <w:r>
         <w:rPr>
           <w:rFonts w:ascii="Arial" w:eastAsia="Times New Roman" w:hAnsi="Arial" w:cs="Arial"/>
+          <w:noProof w:val="0"/>
           <w:kern w:val="0"/>
           <w:lang w:eastAsia="ca-ES"/>
           <w14:ligatures w14:val="none"/>
@@ -1381,6 +1724,7 @@
       <w:r>
         <w:rPr>
           <w:rFonts w:ascii="Arial" w:eastAsia="Times New Roman" w:hAnsi="Arial" w:cs="Arial"/>
+          <w:noProof w:val="0"/>
           <w:kern w:val="0"/>
           <w:lang w:eastAsia="ca-ES"/>
           <w14:ligatures w14:val="none"/>
@@ -1390,6 +1734,7 @@
       <w:r>
         <w:rPr>
           <w:rFonts w:ascii="Arial" w:eastAsia="Times New Roman" w:hAnsi="Arial" w:cs="Arial"/>
+          <w:noProof w:val="0"/>
           <w:kern w:val="0"/>
           <w:lang w:eastAsia="ca-ES"/>
           <w14:ligatures w14:val="none"/>
@@ -1399,6 +1744,7 @@
       <w:r>
         <w:rPr>
           <w:rFonts w:ascii="Arial" w:eastAsia="Times New Roman" w:hAnsi="Arial" w:cs="Arial"/>
+          <w:noProof w:val="0"/>
           <w:kern w:val="0"/>
           <w:lang w:eastAsia="ca-ES"/>
           <w14:ligatures w14:val="none"/>
@@ -1408,6 +1754,7 @@
       <w:r>
         <w:rPr>
           <w:rFonts w:ascii="Arial" w:eastAsia="Times New Roman" w:hAnsi="Arial" w:cs="Arial"/>
+          <w:noProof w:val="0"/>
           <w:kern w:val="0"/>
           <w:lang w:eastAsia="ca-ES"/>
           <w14:ligatures w14:val="none"/>
@@ -1417,6 +1764,7 @@
       <w:r>
         <w:rPr>
           <w:rFonts w:ascii="Arial" w:eastAsia="Times New Roman" w:hAnsi="Arial" w:cs="Arial"/>
+          <w:noProof w:val="0"/>
           <w:kern w:val="0"/>
           <w:lang w:eastAsia="ca-ES"/>
           <w14:ligatures w14:val="none"/>
@@ -1426,6 +1774,7 @@
       <w:r>
         <w:rPr>
           <w:rFonts w:ascii="Arial" w:eastAsia="Times New Roman" w:hAnsi="Arial" w:cs="Arial"/>
+          <w:noProof w:val="0"/>
           <w:kern w:val="0"/>
           <w:lang w:eastAsia="ca-ES"/>
           <w14:ligatures w14:val="none"/>
@@ -1440,6 +1789,7 @@
         <w:jc w:val="both"/>
         <w:rPr>
           <w:rFonts w:ascii="Arial" w:eastAsia="Times New Roman" w:hAnsi="Arial" w:cs="Arial"/>
+          <w:noProof w:val="0"/>
           <w:kern w:val="0"/>
           <w:lang w:eastAsia="ca-ES"/>
           <w14:ligatures w14:val="none"/>
@@ -1448,6 +1798,7 @@
       <w:r>
         <w:rPr>
           <w:rFonts w:ascii="Arial" w:eastAsia="Times New Roman" w:hAnsi="Arial" w:cs="Arial"/>
+          <w:noProof w:val="0"/>
           <w:kern w:val="0"/>
           <w:lang w:eastAsia="ca-ES"/>
           <w14:ligatures w14:val="none"/>
@@ -1457,6 +1808,7 @@
       <w:r>
         <w:rPr>
           <w:rFonts w:ascii="Arial" w:eastAsia="Times New Roman" w:hAnsi="Arial" w:cs="Arial"/>
+          <w:noProof w:val="0"/>
           <w:kern w:val="0"/>
           <w:lang w:eastAsia="ca-ES"/>
           <w14:ligatures w14:val="none"/>
@@ -1466,15 +1818,39 @@
       <w:r>
         <w:rPr>
           <w:rFonts w:ascii="Arial" w:eastAsia="Times New Roman" w:hAnsi="Arial" w:cs="Arial"/>
-          <w:kern w:val="0"/>
-          <w:lang w:eastAsia="ca-ES"/>
-          <w14:ligatures w14:val="none"/>
-        </w:rPr>
-        <w:t>i mentre l’invariant es compleixi, els dos iteradors apuntaran a dos identificadors de producte</w:t>
-      </w:r>
+          <w:noProof w:val="0"/>
+          <w:kern w:val="0"/>
+          <w:lang w:eastAsia="ca-ES"/>
+          <w14:ligatures w14:val="none"/>
+        </w:rPr>
+        <w:t xml:space="preserve">i mentre l’invariant es compleixi, els dos </w:t>
+      </w:r>
+      <w:proofErr w:type="spellStart"/>
       <w:r>
         <w:rPr>
           <w:rFonts w:ascii="Arial" w:eastAsia="Times New Roman" w:hAnsi="Arial" w:cs="Arial"/>
+          <w:noProof w:val="0"/>
+          <w:kern w:val="0"/>
+          <w:lang w:eastAsia="ca-ES"/>
+          <w14:ligatures w14:val="none"/>
+        </w:rPr>
+        <w:t>iteradors</w:t>
+      </w:r>
+      <w:proofErr w:type="spellEnd"/>
+      <w:r>
+        <w:rPr>
+          <w:rFonts w:ascii="Arial" w:eastAsia="Times New Roman" w:hAnsi="Arial" w:cs="Arial"/>
+          <w:noProof w:val="0"/>
+          <w:kern w:val="0"/>
+          <w:lang w:eastAsia="ca-ES"/>
+          <w14:ligatures w14:val="none"/>
+        </w:rPr>
+        <w:t xml:space="preserve"> apuntaran a dos identificadors de producte</w:t>
+      </w:r>
+      <w:r>
+        <w:rPr>
+          <w:rFonts w:ascii="Arial" w:eastAsia="Times New Roman" w:hAnsi="Arial" w:cs="Arial"/>
+          <w:noProof w:val="0"/>
           <w:kern w:val="0"/>
           <w:lang w:eastAsia="ca-ES"/>
           <w14:ligatures w14:val="none"/>
@@ -1484,6 +1860,7 @@
       <w:r>
         <w:rPr>
           <w:rFonts w:ascii="Arial" w:eastAsia="Times New Roman" w:hAnsi="Arial" w:cs="Arial"/>
+          <w:noProof w:val="0"/>
           <w:kern w:val="0"/>
           <w:lang w:eastAsia="ca-ES"/>
           <w14:ligatures w14:val="none"/>
@@ -1493,6 +1870,7 @@
       <w:r>
         <w:rPr>
           <w:rFonts w:ascii="Arial" w:eastAsia="Times New Roman" w:hAnsi="Arial" w:cs="Arial"/>
+          <w:noProof w:val="0"/>
           <w:kern w:val="0"/>
           <w:lang w:eastAsia="ca-ES"/>
           <w14:ligatures w14:val="none"/>
@@ -1502,6 +1880,7 @@
       <w:r>
         <w:rPr>
           <w:rFonts w:ascii="Arial" w:eastAsia="Times New Roman" w:hAnsi="Arial" w:cs="Arial"/>
+          <w:noProof w:val="0"/>
           <w:kern w:val="0"/>
           <w:lang w:eastAsia="ca-ES"/>
           <w14:ligatures w14:val="none"/>
@@ -1511,6 +1890,7 @@
       <w:r>
         <w:rPr>
           <w:rFonts w:ascii="Arial" w:eastAsia="Times New Roman" w:hAnsi="Arial" w:cs="Arial"/>
+          <w:noProof w:val="0"/>
           <w:kern w:val="0"/>
           <w:lang w:eastAsia="ca-ES"/>
           <w14:ligatures w14:val="none"/>
@@ -1525,6 +1905,7 @@
         <w:jc w:val="both"/>
         <w:rPr>
           <w:rFonts w:ascii="Arial" w:eastAsia="Times New Roman" w:hAnsi="Arial" w:cs="Arial"/>
+          <w:noProof w:val="0"/>
           <w:kern w:val="0"/>
           <w:lang w:eastAsia="ca-ES"/>
           <w14:ligatures w14:val="none"/>
@@ -1535,6 +1916,7 @@
           <w:rFonts w:ascii="Arial" w:eastAsia="Times New Roman" w:hAnsi="Arial" w:cs="Arial"/>
           <w:b/>
           <w:bCs/>
+          <w:noProof w:val="0"/>
           <w:kern w:val="0"/>
           <w:lang w:eastAsia="ca-ES"/>
           <w14:ligatures w14:val="none"/>
@@ -1546,6 +1928,7 @@
           <w:rFonts w:ascii="Arial" w:eastAsia="Times New Roman" w:hAnsi="Arial" w:cs="Arial"/>
           <w:b/>
           <w:bCs/>
+          <w:noProof w:val="0"/>
           <w:kern w:val="0"/>
           <w:lang w:eastAsia="ca-ES"/>
           <w14:ligatures w14:val="none"/>
@@ -1555,20 +1938,66 @@
       <w:r>
         <w:rPr>
           <w:rFonts w:ascii="Arial" w:eastAsia="Times New Roman" w:hAnsi="Arial" w:cs="Arial"/>
-          <w:kern w:val="0"/>
-          <w:lang w:eastAsia="ca-ES"/>
-          <w14:ligatures w14:val="none"/>
-        </w:rPr>
-        <w:t>: Això vol dir que, com que els identificadors estan ordenats en ordre ascendent i els iteradors apunten inicialment al valor més petit, la segona ciutat no conté el primer producte. Si la segona ciutat contingués el primer producte, el seu identificador hauria hagut d’aparèixer abans de l’identificador de producte actual de la segona ciutat, cosa que no ha fet</w:t>
-      </w:r>
+          <w:noProof w:val="0"/>
+          <w:kern w:val="0"/>
+          <w:lang w:eastAsia="ca-ES"/>
+          <w14:ligatures w14:val="none"/>
+        </w:rPr>
+        <w:t xml:space="preserve">: Això vol dir que, com que els identificadors estan ordenats en ordre ascendent i els </w:t>
+      </w:r>
+      <w:proofErr w:type="spellStart"/>
       <w:r>
         <w:rPr>
           <w:rFonts w:ascii="Arial" w:eastAsia="Times New Roman" w:hAnsi="Arial" w:cs="Arial"/>
-          <w:kern w:val="0"/>
-          <w:lang w:eastAsia="ca-ES"/>
-          <w14:ligatures w14:val="none"/>
-        </w:rPr>
-        <w:t>, pel que deduïm que la segona ciutat no pot contenir el producte al qual apunta el primer iterador.</w:t>
+          <w:noProof w:val="0"/>
+          <w:kern w:val="0"/>
+          <w:lang w:eastAsia="ca-ES"/>
+          <w14:ligatures w14:val="none"/>
+        </w:rPr>
+        <w:t>iteradors</w:t>
+      </w:r>
+      <w:proofErr w:type="spellEnd"/>
+      <w:r>
+        <w:rPr>
+          <w:rFonts w:ascii="Arial" w:eastAsia="Times New Roman" w:hAnsi="Arial" w:cs="Arial"/>
+          <w:noProof w:val="0"/>
+          <w:kern w:val="0"/>
+          <w:lang w:eastAsia="ca-ES"/>
+          <w14:ligatures w14:val="none"/>
+        </w:rPr>
+        <w:t xml:space="preserve"> apunten inicialment al valor més petit, la segona ciutat no conté el primer producte. Si la segona ciutat contingués el primer producte, el seu identificador hauria hagut d’aparèixer abans de l’identificador de producte actual de la segona ciutat, cosa que no ha fet</w:t>
+      </w:r>
+      <w:r>
+        <w:rPr>
+          <w:rFonts w:ascii="Arial" w:eastAsia="Times New Roman" w:hAnsi="Arial" w:cs="Arial"/>
+          <w:noProof w:val="0"/>
+          <w:kern w:val="0"/>
+          <w:lang w:eastAsia="ca-ES"/>
+          <w14:ligatures w14:val="none"/>
+        </w:rPr>
+        <w:t xml:space="preserve">, pel que deduïm que la segona ciutat no pot contenir el producte al qual apunta el primer </w:t>
+      </w:r>
+      <w:proofErr w:type="spellStart"/>
+      <w:r>
+        <w:rPr>
+          <w:rFonts w:ascii="Arial" w:eastAsia="Times New Roman" w:hAnsi="Arial" w:cs="Arial"/>
+          <w:noProof w:val="0"/>
+          <w:kern w:val="0"/>
+          <w:lang w:eastAsia="ca-ES"/>
+          <w14:ligatures w14:val="none"/>
+        </w:rPr>
+        <w:t>iterador</w:t>
+      </w:r>
+      <w:proofErr w:type="spellEnd"/>
+      <w:r>
+        <w:rPr>
+          <w:rFonts w:ascii="Arial" w:eastAsia="Times New Roman" w:hAnsi="Arial" w:cs="Arial"/>
+          <w:noProof w:val="0"/>
+          <w:kern w:val="0"/>
+          <w:lang w:eastAsia="ca-ES"/>
+          <w14:ligatures w14:val="none"/>
+        </w:rPr>
+        <w:t>.</w:t>
       </w:r>
     </w:p>
     <w:p>
@@ -1578,6 +2007,7 @@
         <w:jc w:val="both"/>
         <w:rPr>
           <w:rFonts w:ascii="Arial" w:eastAsia="Times New Roman" w:hAnsi="Arial" w:cs="Arial"/>
+          <w:noProof w:val="0"/>
           <w:kern w:val="0"/>
           <w:lang w:eastAsia="ca-ES"/>
           <w14:ligatures w14:val="none"/>
@@ -1586,16 +2016,40 @@
       <w:r>
         <w:rPr>
           <w:rFonts w:ascii="Arial" w:eastAsia="Times New Roman" w:hAnsi="Arial" w:cs="Arial"/>
+          <w:noProof w:val="0"/>
           <w:kern w:val="0"/>
           <w:lang w:eastAsia="ca-ES"/>
           <w14:ligatures w14:val="none"/>
         </w:rPr>
         <w:lastRenderedPageBreak/>
-        <w:t>Per tant, es desplaça l’iterador de la primera ciutat a la següent posició</w:t>
-      </w:r>
+        <w:t xml:space="preserve">Per tant, es desplaça </w:t>
+      </w:r>
+      <w:proofErr w:type="spellStart"/>
       <w:r>
         <w:rPr>
           <w:rFonts w:ascii="Arial" w:eastAsia="Times New Roman" w:hAnsi="Arial" w:cs="Arial"/>
+          <w:noProof w:val="0"/>
+          <w:kern w:val="0"/>
+          <w:lang w:eastAsia="ca-ES"/>
+          <w14:ligatures w14:val="none"/>
+        </w:rPr>
+        <w:t>l’iterador</w:t>
+      </w:r>
+      <w:proofErr w:type="spellEnd"/>
+      <w:r>
+        <w:rPr>
+          <w:rFonts w:ascii="Arial" w:eastAsia="Times New Roman" w:hAnsi="Arial" w:cs="Arial"/>
+          <w:noProof w:val="0"/>
+          <w:kern w:val="0"/>
+          <w:lang w:eastAsia="ca-ES"/>
+          <w14:ligatures w14:val="none"/>
+        </w:rPr>
+        <w:t xml:space="preserve"> de la primera ciutat a la següent posició</w:t>
+      </w:r>
+      <w:r>
+        <w:rPr>
+          <w:rFonts w:ascii="Arial" w:eastAsia="Times New Roman" w:hAnsi="Arial" w:cs="Arial"/>
+          <w:noProof w:val="0"/>
           <w:kern w:val="0"/>
           <w:lang w:eastAsia="ca-ES"/>
           <w14:ligatures w14:val="none"/>
@@ -1605,6 +2059,7 @@
       <w:r>
         <w:rPr>
           <w:rFonts w:ascii="Arial" w:eastAsia="Times New Roman" w:hAnsi="Arial" w:cs="Arial"/>
+          <w:noProof w:val="0"/>
           <w:kern w:val="0"/>
           <w:lang w:eastAsia="ca-ES"/>
           <w14:ligatures w14:val="none"/>
@@ -1614,17 +2069,20 @@
       <w:r>
         <w:rPr>
           <w:rFonts w:ascii="Arial" w:eastAsia="Times New Roman" w:hAnsi="Arial" w:cs="Arial"/>
+          <w:noProof w:val="0"/>
           <w:kern w:val="0"/>
           <w:lang w:eastAsia="ca-ES"/>
           <w14:ligatures w14:val="none"/>
         </w:rPr>
         <w:t>(</w:t>
       </w:r>
-      <w:r>
-        <w:rPr>
-          <w:rFonts w:ascii="Consolas" w:eastAsia="Times New Roman" w:hAnsi="Consolas" w:cs="JetBrains Mono Medium"/>
-          <w:b/>
-          <w:bCs/>
+      <w:proofErr w:type="spellStart"/>
+      <w:r>
+        <w:rPr>
+          <w:rFonts w:ascii="Consolas" w:eastAsia="Times New Roman" w:hAnsi="Consolas" w:cs="JetBrains Mono Medium"/>
+          <w:b/>
+          <w:bCs/>
+          <w:noProof w:val="0"/>
           <w:color w:val="001080"/>
           <w:kern w:val="0"/>
           <w:sz w:val="20"/>
@@ -1639,6 +2097,7 @@
           <w:rFonts w:ascii="Consolas" w:eastAsia="Times New Roman" w:hAnsi="Consolas" w:cs="JetBrains Mono Medium"/>
           <w:b/>
           <w:bCs/>
+          <w:noProof w:val="0"/>
           <w:color w:val="001080"/>
           <w:kern w:val="0"/>
           <w:sz w:val="20"/>
@@ -1648,11 +2107,13 @@
         </w:rPr>
         <w:t>it</w:t>
       </w:r>
-      <w:r>
-        <w:rPr>
-          <w:rFonts w:ascii="Consolas" w:eastAsia="Times New Roman" w:hAnsi="Consolas" w:cs="JetBrains Mono Medium"/>
-          <w:b/>
-          <w:bCs/>
+      <w:proofErr w:type="spellEnd"/>
+      <w:r>
+        <w:rPr>
+          <w:rFonts w:ascii="Consolas" w:eastAsia="Times New Roman" w:hAnsi="Consolas" w:cs="JetBrains Mono Medium"/>
+          <w:b/>
+          <w:bCs/>
+          <w:noProof w:val="0"/>
           <w:color w:val="000000"/>
           <w:kern w:val="0"/>
           <w:sz w:val="20"/>
@@ -1665,6 +2126,7 @@
       <w:r>
         <w:rPr>
           <w:rFonts w:ascii="Arial" w:eastAsia="Times New Roman" w:hAnsi="Arial" w:cs="Arial"/>
+          <w:noProof w:val="0"/>
           <w:kern w:val="0"/>
           <w:lang w:eastAsia="ca-ES"/>
           <w14:ligatures w14:val="none"/>
@@ -1679,6 +2141,7 @@
         <w:jc w:val="both"/>
         <w:rPr>
           <w:rFonts w:ascii="Arial" w:eastAsia="Times New Roman" w:hAnsi="Arial" w:cs="Arial"/>
+          <w:noProof w:val="0"/>
           <w:kern w:val="0"/>
           <w:lang w:eastAsia="ca-ES"/>
           <w14:ligatures w14:val="none"/>
@@ -1689,6 +2152,7 @@
           <w:rFonts w:ascii="Arial" w:eastAsia="Times New Roman" w:hAnsi="Arial" w:cs="Arial"/>
           <w:b/>
           <w:bCs/>
+          <w:noProof w:val="0"/>
           <w:kern w:val="0"/>
           <w:lang w:eastAsia="ca-ES"/>
           <w14:ligatures w14:val="none"/>
@@ -1700,6 +2164,7 @@
           <w:rFonts w:ascii="Arial" w:eastAsia="Times New Roman" w:hAnsi="Arial" w:cs="Arial"/>
           <w:b/>
           <w:bCs/>
+          <w:noProof w:val="0"/>
           <w:kern w:val="0"/>
           <w:lang w:eastAsia="ca-ES"/>
           <w14:ligatures w14:val="none"/>
@@ -1709,26 +2174,52 @@
       <w:r>
         <w:rPr>
           <w:rFonts w:ascii="Arial" w:eastAsia="Times New Roman" w:hAnsi="Arial" w:cs="Arial"/>
-          <w:kern w:val="0"/>
-          <w:lang w:eastAsia="ca-ES"/>
-          <w14:ligatures w14:val="none"/>
-        </w:rPr>
-        <w:t>: S’aplica el mateix raonament que al cas 1), però amb els papers canviats. Per tant, es desplaça l’iterador de la segona ciutat a la següent posició</w:t>
-      </w:r>
+          <w:noProof w:val="0"/>
+          <w:kern w:val="0"/>
+          <w:lang w:eastAsia="ca-ES"/>
+          <w14:ligatures w14:val="none"/>
+        </w:rPr>
+        <w:t xml:space="preserve">: S’aplica el mateix raonament que al cas 1), però amb els papers canviats. Per tant, es desplaça </w:t>
+      </w:r>
+      <w:proofErr w:type="spellStart"/>
       <w:r>
         <w:rPr>
           <w:rFonts w:ascii="Arial" w:eastAsia="Times New Roman" w:hAnsi="Arial" w:cs="Arial"/>
+          <w:noProof w:val="0"/>
+          <w:kern w:val="0"/>
+          <w:lang w:eastAsia="ca-ES"/>
+          <w14:ligatures w14:val="none"/>
+        </w:rPr>
+        <w:t>l’iterador</w:t>
+      </w:r>
+      <w:proofErr w:type="spellEnd"/>
+      <w:r>
+        <w:rPr>
+          <w:rFonts w:ascii="Arial" w:eastAsia="Times New Roman" w:hAnsi="Arial" w:cs="Arial"/>
+          <w:noProof w:val="0"/>
+          <w:kern w:val="0"/>
+          <w:lang w:eastAsia="ca-ES"/>
+          <w14:ligatures w14:val="none"/>
+        </w:rPr>
+        <w:t xml:space="preserve"> de la segona ciutat a la següent posició</w:t>
+      </w:r>
+      <w:r>
+        <w:rPr>
+          <w:rFonts w:ascii="Arial" w:eastAsia="Times New Roman" w:hAnsi="Arial" w:cs="Arial"/>
+          <w:noProof w:val="0"/>
           <w:kern w:val="0"/>
           <w:lang w:eastAsia="ca-ES"/>
           <w14:ligatures w14:val="none"/>
         </w:rPr>
         <w:t xml:space="preserve"> (</w:t>
       </w:r>
-      <w:r>
-        <w:rPr>
-          <w:rFonts w:ascii="Consolas" w:eastAsia="Times New Roman" w:hAnsi="Consolas" w:cs="JetBrains Mono Medium"/>
-          <w:b/>
-          <w:bCs/>
+      <w:proofErr w:type="spellStart"/>
+      <w:r>
+        <w:rPr>
+          <w:rFonts w:ascii="Consolas" w:eastAsia="Times New Roman" w:hAnsi="Consolas" w:cs="JetBrains Mono Medium"/>
+          <w:b/>
+          <w:bCs/>
+          <w:noProof w:val="0"/>
           <w:color w:val="001080"/>
           <w:kern w:val="0"/>
           <w:sz w:val="20"/>
@@ -1743,6 +2234,7 @@
           <w:rFonts w:ascii="Consolas" w:eastAsia="Times New Roman" w:hAnsi="Consolas" w:cs="JetBrains Mono Medium"/>
           <w:b/>
           <w:bCs/>
+          <w:noProof w:val="0"/>
           <w:color w:val="001080"/>
           <w:kern w:val="0"/>
           <w:sz w:val="20"/>
@@ -1757,6 +2249,7 @@
           <w:rFonts w:ascii="Consolas" w:eastAsia="Times New Roman" w:hAnsi="Consolas" w:cs="JetBrains Mono Medium"/>
           <w:b/>
           <w:bCs/>
+          <w:noProof w:val="0"/>
           <w:color w:val="001080"/>
           <w:kern w:val="0"/>
           <w:sz w:val="20"/>
@@ -1766,11 +2259,13 @@
         </w:rPr>
         <w:t>it</w:t>
       </w:r>
-      <w:r>
-        <w:rPr>
-          <w:rFonts w:ascii="Consolas" w:eastAsia="Times New Roman" w:hAnsi="Consolas" w:cs="JetBrains Mono Medium"/>
-          <w:b/>
-          <w:bCs/>
+      <w:proofErr w:type="spellEnd"/>
+      <w:r>
+        <w:rPr>
+          <w:rFonts w:ascii="Consolas" w:eastAsia="Times New Roman" w:hAnsi="Consolas" w:cs="JetBrains Mono Medium"/>
+          <w:b/>
+          <w:bCs/>
+          <w:noProof w:val="0"/>
           <w:color w:val="000000"/>
           <w:kern w:val="0"/>
           <w:sz w:val="20"/>
@@ -1783,6 +2278,7 @@
       <w:r>
         <w:rPr>
           <w:rFonts w:ascii="Arial" w:eastAsia="Times New Roman" w:hAnsi="Arial" w:cs="Arial"/>
+          <w:noProof w:val="0"/>
           <w:kern w:val="0"/>
           <w:lang w:eastAsia="ca-ES"/>
           <w14:ligatures w14:val="none"/>
@@ -1797,6 +2293,7 @@
         <w:jc w:val="both"/>
         <w:rPr>
           <w:rFonts w:ascii="Arial" w:eastAsia="Times New Roman" w:hAnsi="Arial" w:cs="Arial"/>
+          <w:noProof w:val="0"/>
           <w:kern w:val="0"/>
           <w:lang w:eastAsia="ca-ES"/>
           <w14:ligatures w14:val="none"/>
@@ -1807,6 +2304,7 @@
           <w:rFonts w:ascii="Arial" w:eastAsia="Times New Roman" w:hAnsi="Arial" w:cs="Arial"/>
           <w:b/>
           <w:bCs/>
+          <w:noProof w:val="0"/>
           <w:kern w:val="0"/>
           <w:lang w:eastAsia="ca-ES"/>
           <w14:ligatures w14:val="none"/>
@@ -1818,6 +2316,7 @@
           <w:rFonts w:ascii="Arial" w:eastAsia="Times New Roman" w:hAnsi="Arial" w:cs="Arial"/>
           <w:b/>
           <w:bCs/>
+          <w:noProof w:val="0"/>
           <w:kern w:val="0"/>
           <w:lang w:eastAsia="ca-ES"/>
           <w14:ligatures w14:val="none"/>
@@ -1827,6 +2326,7 @@
       <w:r>
         <w:rPr>
           <w:rFonts w:ascii="Arial" w:eastAsia="Times New Roman" w:hAnsi="Arial" w:cs="Arial"/>
+          <w:noProof w:val="0"/>
           <w:kern w:val="0"/>
           <w:lang w:eastAsia="ca-ES"/>
           <w14:ligatures w14:val="none"/>
@@ -1836,6 +2336,7 @@
       <w:r>
         <w:rPr>
           <w:rFonts w:ascii="Arial" w:eastAsia="Times New Roman" w:hAnsi="Arial" w:cs="Arial"/>
+          <w:noProof w:val="0"/>
           <w:kern w:val="0"/>
           <w:lang w:eastAsia="ca-ES"/>
           <w14:ligatures w14:val="none"/>
@@ -1852,6 +2353,7 @@
           <w:rFonts w:ascii="Arial" w:eastAsia="Times New Roman" w:hAnsi="Arial" w:cs="Arial"/>
           <w:i/>
           <w:iCs/>
+          <w:noProof w:val="0"/>
           <w:kern w:val="0"/>
           <w:lang w:eastAsia="ca-ES"/>
           <w14:ligatures w14:val="none"/>
@@ -1862,11 +2364,38 @@
           <w:rFonts w:ascii="Arial" w:eastAsia="Times New Roman" w:hAnsi="Arial" w:cs="Arial"/>
           <w:i/>
           <w:iCs/>
-          <w:kern w:val="0"/>
-          <w:lang w:eastAsia="ca-ES"/>
-          <w14:ligatures w14:val="none"/>
-        </w:rPr>
-        <w:t>Nota: Es sobreentén que parlem del producte l’identificador del qual coincideix amb el del valor dels iteradors.</w:t>
+          <w:noProof w:val="0"/>
+          <w:kern w:val="0"/>
+          <w:lang w:eastAsia="ca-ES"/>
+          <w14:ligatures w14:val="none"/>
+        </w:rPr>
+        <w:t xml:space="preserve">Nota: Es sobreentén que parlem del producte l’identificador del qual coincideix amb el del valor dels </w:t>
+      </w:r>
+      <w:proofErr w:type="spellStart"/>
+      <w:r>
+        <w:rPr>
+          <w:rFonts w:ascii="Arial" w:eastAsia="Times New Roman" w:hAnsi="Arial" w:cs="Arial"/>
+          <w:i/>
+          <w:iCs/>
+          <w:noProof w:val="0"/>
+          <w:kern w:val="0"/>
+          <w:lang w:eastAsia="ca-ES"/>
+          <w14:ligatures w14:val="none"/>
+        </w:rPr>
+        <w:t>iteradors</w:t>
+      </w:r>
+      <w:proofErr w:type="spellEnd"/>
+      <w:r>
+        <w:rPr>
+          <w:rFonts w:ascii="Arial" w:eastAsia="Times New Roman" w:hAnsi="Arial" w:cs="Arial"/>
+          <w:i/>
+          <w:iCs/>
+          <w:noProof w:val="0"/>
+          <w:kern w:val="0"/>
+          <w:lang w:eastAsia="ca-ES"/>
+          <w14:ligatures w14:val="none"/>
+        </w:rPr>
+        <w:t>.</w:t>
       </w:r>
     </w:p>
     <w:p>
@@ -1876,6 +2405,7 @@
         <w:jc w:val="both"/>
         <w:rPr>
           <w:rFonts w:ascii="Arial" w:eastAsia="Times New Roman" w:hAnsi="Arial" w:cs="Arial"/>
+          <w:noProof w:val="0"/>
           <w:kern w:val="0"/>
           <w:lang w:eastAsia="ca-ES"/>
           <w14:ligatures w14:val="none"/>
@@ -1884,6 +2414,7 @@
       <w:r>
         <w:rPr>
           <w:rFonts w:ascii="Arial" w:eastAsia="Times New Roman" w:hAnsi="Arial" w:cs="Arial"/>
+          <w:noProof w:val="0"/>
           <w:kern w:val="0"/>
           <w:lang w:eastAsia="ca-ES"/>
           <w14:ligatures w14:val="none"/>
@@ -1898,6 +2429,7 @@
         <w:jc w:val="both"/>
         <w:rPr>
           <w:rFonts w:ascii="Arial" w:eastAsia="Times New Roman" w:hAnsi="Arial" w:cs="Arial"/>
+          <w:noProof w:val="0"/>
           <w:kern w:val="0"/>
           <w:lang w:eastAsia="ca-ES"/>
           <w14:ligatures w14:val="none"/>
@@ -1906,6 +2438,7 @@
       <w:r>
         <w:rPr>
           <w:rFonts w:ascii="Arial" w:eastAsia="Times New Roman" w:hAnsi="Arial" w:cs="Arial"/>
+          <w:noProof w:val="0"/>
           <w:kern w:val="0"/>
           <w:lang w:eastAsia="ca-ES"/>
           <w14:ligatures w14:val="none"/>
@@ -1915,6 +2448,7 @@
       <w:r>
         <w:rPr>
           <w:rFonts w:ascii="Arial" w:eastAsia="Times New Roman" w:hAnsi="Arial" w:cs="Arial"/>
+          <w:noProof w:val="0"/>
           <w:kern w:val="0"/>
           <w:lang w:eastAsia="ca-ES"/>
           <w14:ligatures w14:val="none"/>
@@ -1924,6 +2458,7 @@
       <w:r>
         <w:rPr>
           <w:rFonts w:ascii="Arial" w:eastAsia="Times New Roman" w:hAnsi="Arial" w:cs="Arial"/>
+          <w:noProof w:val="0"/>
           <w:kern w:val="0"/>
           <w:lang w:eastAsia="ca-ES"/>
           <w14:ligatures w14:val="none"/>
@@ -1933,6 +2468,7 @@
       <w:r>
         <w:rPr>
           <w:rFonts w:ascii="Arial" w:eastAsia="Times New Roman" w:hAnsi="Arial" w:cs="Arial"/>
+          <w:noProof w:val="0"/>
           <w:kern w:val="0"/>
           <w:lang w:eastAsia="ca-ES"/>
           <w14:ligatures w14:val="none"/>
@@ -1942,6 +2478,7 @@
       <w:r>
         <w:rPr>
           <w:rFonts w:ascii="Arial" w:eastAsia="Times New Roman" w:hAnsi="Arial" w:cs="Arial"/>
+          <w:noProof w:val="0"/>
           <w:kern w:val="0"/>
           <w:lang w:eastAsia="ca-ES"/>
           <w14:ligatures w14:val="none"/>
@@ -1958,6 +2495,7 @@
           <w:rFonts w:ascii="Arial" w:eastAsia="Times New Roman" w:hAnsi="Arial" w:cs="Arial"/>
           <w:i/>
           <w:iCs/>
+          <w:noProof w:val="0"/>
           <w:kern w:val="0"/>
           <w:lang w:eastAsia="ca-ES"/>
           <w14:ligatures w14:val="none"/>
@@ -1966,15 +2504,39 @@
       <w:r>
         <w:rPr>
           <w:rFonts w:ascii="Arial" w:eastAsia="Times New Roman" w:hAnsi="Arial" w:cs="Arial"/>
-          <w:kern w:val="0"/>
-          <w:lang w:eastAsia="ca-ES"/>
-          <w14:ligatures w14:val="none"/>
-        </w:rPr>
-        <w:t>Finalment, es desplacen els dos iteradors a les seves respectives següents posicions, ja que el producte que s’acaba d’avaluar no s’ha de tornar a comprovar, ja que s’acaben de fer tots els intercanvis possibles amb ell.</w:t>
-      </w:r>
+          <w:noProof w:val="0"/>
+          <w:kern w:val="0"/>
+          <w:lang w:eastAsia="ca-ES"/>
+          <w14:ligatures w14:val="none"/>
+        </w:rPr>
+        <w:t xml:space="preserve">Finalment, es desplacen els dos </w:t>
+      </w:r>
+      <w:proofErr w:type="spellStart"/>
       <w:r>
         <w:rPr>
           <w:rFonts w:ascii="Arial" w:eastAsia="Times New Roman" w:hAnsi="Arial" w:cs="Arial"/>
+          <w:noProof w:val="0"/>
+          <w:kern w:val="0"/>
+          <w:lang w:eastAsia="ca-ES"/>
+          <w14:ligatures w14:val="none"/>
+        </w:rPr>
+        <w:t>iteradors</w:t>
+      </w:r>
+      <w:proofErr w:type="spellEnd"/>
+      <w:r>
+        <w:rPr>
+          <w:rFonts w:ascii="Arial" w:eastAsia="Times New Roman" w:hAnsi="Arial" w:cs="Arial"/>
+          <w:noProof w:val="0"/>
+          <w:kern w:val="0"/>
+          <w:lang w:eastAsia="ca-ES"/>
+          <w14:ligatures w14:val="none"/>
+        </w:rPr>
+        <w:t xml:space="preserve"> a les seves respectives següents posicions, ja que el producte que s’acaba d’avaluar no s’ha de tornar a comprovar, ja que s’acaben de fer tots els intercanvis possibles amb ell.</w:t>
+      </w:r>
+      <w:r>
+        <w:rPr>
+          <w:rFonts w:ascii="Arial" w:eastAsia="Times New Roman" w:hAnsi="Arial" w:cs="Arial"/>
+          <w:noProof w:val="0"/>
           <w:kern w:val="0"/>
           <w:lang w:eastAsia="ca-ES"/>
           <w14:ligatures w14:val="none"/>
@@ -1986,6 +2548,7 @@
           <w:rFonts w:ascii="Arial" w:eastAsia="Times New Roman" w:hAnsi="Arial" w:cs="Arial"/>
           <w:i/>
           <w:iCs/>
+          <w:noProof w:val="0"/>
           <w:kern w:val="0"/>
           <w:lang w:eastAsia="ca-ES"/>
           <w14:ligatures w14:val="none"/>
@@ -1997,6 +2560,7 @@
           <w:rFonts w:ascii="Arial" w:eastAsia="Times New Roman" w:hAnsi="Arial" w:cs="Arial"/>
           <w:i/>
           <w:iCs/>
+          <w:noProof w:val="0"/>
           <w:kern w:val="0"/>
           <w:lang w:eastAsia="ca-ES"/>
           <w14:ligatures w14:val="none"/>
@@ -2008,6 +2572,7 @@
           <w:rFonts w:ascii="Arial" w:eastAsia="Times New Roman" w:hAnsi="Arial" w:cs="Arial"/>
           <w:i/>
           <w:iCs/>
+          <w:noProof w:val="0"/>
           <w:kern w:val="0"/>
           <w:lang w:eastAsia="ca-ES"/>
           <w14:ligatures w14:val="none"/>
@@ -2022,6 +2587,7 @@
         <w:jc w:val="both"/>
         <w:rPr>
           <w:rFonts w:ascii="Arial" w:eastAsia="Times New Roman" w:hAnsi="Arial" w:cs="Arial"/>
+          <w:noProof w:val="0"/>
           <w:kern w:val="0"/>
           <w:lang w:eastAsia="ca-ES"/>
           <w14:ligatures w14:val="none"/>
@@ -2030,15 +2596,39 @@
       <w:r>
         <w:rPr>
           <w:rFonts w:ascii="Arial" w:eastAsia="Times New Roman" w:hAnsi="Arial" w:cs="Arial"/>
-          <w:kern w:val="0"/>
-          <w:lang w:eastAsia="ca-ES"/>
-          <w14:ligatures w14:val="none"/>
-        </w:rPr>
-        <w:t>En els tres casos, com a mínim un dels dos iteradors s’ha incrementat, augmentant la posició relativa dins del set</w:t>
-      </w:r>
+          <w:noProof w:val="0"/>
+          <w:kern w:val="0"/>
+          <w:lang w:eastAsia="ca-ES"/>
+          <w14:ligatures w14:val="none"/>
+        </w:rPr>
+        <w:t xml:space="preserve">En els tres casos, com a mínim un dels dos </w:t>
+      </w:r>
+      <w:proofErr w:type="spellStart"/>
       <w:r>
         <w:rPr>
           <w:rFonts w:ascii="Arial" w:eastAsia="Times New Roman" w:hAnsi="Arial" w:cs="Arial"/>
+          <w:noProof w:val="0"/>
+          <w:kern w:val="0"/>
+          <w:lang w:eastAsia="ca-ES"/>
+          <w14:ligatures w14:val="none"/>
+        </w:rPr>
+        <w:t>iteradors</w:t>
+      </w:r>
+      <w:proofErr w:type="spellEnd"/>
+      <w:r>
+        <w:rPr>
+          <w:rFonts w:ascii="Arial" w:eastAsia="Times New Roman" w:hAnsi="Arial" w:cs="Arial"/>
+          <w:noProof w:val="0"/>
+          <w:kern w:val="0"/>
+          <w:lang w:eastAsia="ca-ES"/>
+          <w14:ligatures w14:val="none"/>
+        </w:rPr>
+        <w:t xml:space="preserve"> s’ha incrementat, augmentant la posició relativa dins del set</w:t>
+      </w:r>
+      <w:r>
+        <w:rPr>
+          <w:rFonts w:ascii="Arial" w:eastAsia="Times New Roman" w:hAnsi="Arial" w:cs="Arial"/>
+          <w:noProof w:val="0"/>
           <w:kern w:val="0"/>
           <w:lang w:eastAsia="ca-ES"/>
           <w14:ligatures w14:val="none"/>
@@ -2048,6 +2638,7 @@
       <w:r>
         <w:rPr>
           <w:rFonts w:ascii="Arial" w:eastAsia="Times New Roman" w:hAnsi="Arial" w:cs="Arial"/>
+          <w:noProof w:val="0"/>
           <w:kern w:val="0"/>
           <w:lang w:eastAsia="ca-ES"/>
           <w14:ligatures w14:val="none"/>
@@ -2057,6 +2648,7 @@
       <w:r>
         <w:rPr>
           <w:rFonts w:ascii="Arial" w:eastAsia="Times New Roman" w:hAnsi="Arial" w:cs="Arial"/>
+          <w:noProof w:val="0"/>
           <w:kern w:val="0"/>
           <w:lang w:eastAsia="ca-ES"/>
           <w14:ligatures w14:val="none"/>
@@ -2066,6 +2658,7 @@
       <w:r>
         <w:rPr>
           <w:rFonts w:ascii="Arial" w:eastAsia="Times New Roman" w:hAnsi="Arial" w:cs="Arial"/>
+          <w:noProof w:val="0"/>
           <w:kern w:val="0"/>
           <w:lang w:eastAsia="ca-ES"/>
           <w14:ligatures w14:val="none"/>
@@ -2075,6 +2668,7 @@
       <w:r>
         <w:rPr>
           <w:rFonts w:ascii="Arial" w:eastAsia="Times New Roman" w:hAnsi="Arial" w:cs="Arial"/>
+          <w:noProof w:val="0"/>
           <w:kern w:val="0"/>
           <w:lang w:eastAsia="ca-ES"/>
           <w14:ligatures w14:val="none"/>
@@ -2084,6 +2678,7 @@
       <w:r>
         <w:rPr>
           <w:rFonts w:ascii="Arial" w:eastAsia="Times New Roman" w:hAnsi="Arial" w:cs="Arial"/>
+          <w:noProof w:val="0"/>
           <w:kern w:val="0"/>
           <w:lang w:eastAsia="ca-ES"/>
           <w14:ligatures w14:val="none"/>
@@ -2098,6 +2693,7 @@
         <w:jc w:val="both"/>
         <w:rPr>
           <w:rFonts w:ascii="Arial" w:eastAsia="Times New Roman" w:hAnsi="Arial" w:cs="Arial"/>
+          <w:noProof w:val="0"/>
           <w:kern w:val="0"/>
           <w:lang w:eastAsia="ca-ES"/>
           <w14:ligatures w14:val="none"/>
@@ -2106,6 +2702,7 @@
       <w:r>
         <w:rPr>
           <w:rFonts w:ascii="Arial" w:eastAsia="Times New Roman" w:hAnsi="Arial" w:cs="Arial"/>
+          <w:noProof w:val="0"/>
           <w:kern w:val="0"/>
           <w:lang w:eastAsia="ca-ES"/>
           <w14:ligatures w14:val="none"/>
@@ -2115,6 +2712,7 @@
       <w:r>
         <w:rPr>
           <w:rFonts w:ascii="Arial" w:eastAsia="Times New Roman" w:hAnsi="Arial" w:cs="Arial"/>
+          <w:noProof w:val="0"/>
           <w:kern w:val="0"/>
           <w:lang w:eastAsia="ca-ES"/>
           <w14:ligatures w14:val="none"/>
@@ -2124,6 +2722,7 @@
       <w:r>
         <w:rPr>
           <w:rFonts w:ascii="Arial" w:eastAsia="Times New Roman" w:hAnsi="Arial" w:cs="Arial"/>
+          <w:noProof w:val="0"/>
           <w:kern w:val="0"/>
           <w:lang w:eastAsia="ca-ES"/>
           <w14:ligatures w14:val="none"/>
@@ -2133,6 +2732,7 @@
       <w:r>
         <w:rPr>
           <w:rFonts w:ascii="Arial" w:eastAsia="Times New Roman" w:hAnsi="Arial" w:cs="Arial"/>
+          <w:noProof w:val="0"/>
           <w:kern w:val="0"/>
           <w:lang w:eastAsia="ca-ES"/>
           <w14:ligatures w14:val="none"/>
@@ -2142,6 +2742,7 @@
       <w:r>
         <w:rPr>
           <w:rFonts w:ascii="Arial" w:eastAsia="Times New Roman" w:hAnsi="Arial" w:cs="Arial"/>
+          <w:noProof w:val="0"/>
           <w:kern w:val="0"/>
           <w:lang w:eastAsia="ca-ES"/>
           <w14:ligatures w14:val="none"/>
@@ -2151,6 +2752,7 @@
       <w:r>
         <w:rPr>
           <w:rFonts w:ascii="Arial" w:eastAsia="Times New Roman" w:hAnsi="Arial" w:cs="Arial"/>
+          <w:noProof w:val="0"/>
           <w:kern w:val="0"/>
           <w:lang w:eastAsia="ca-ES"/>
           <w14:ligatures w14:val="none"/>
@@ -2160,15 +2762,39 @@
       <w:r>
         <w:rPr>
           <w:rFonts w:ascii="Arial" w:eastAsia="Times New Roman" w:hAnsi="Arial" w:cs="Arial"/>
-          <w:kern w:val="0"/>
-          <w:lang w:eastAsia="ca-ES"/>
-          <w14:ligatures w14:val="none"/>
-        </w:rPr>
-        <w:t>la postcondició es complirà</w:t>
-      </w:r>
+          <w:noProof w:val="0"/>
+          <w:kern w:val="0"/>
+          <w:lang w:eastAsia="ca-ES"/>
+          <w14:ligatures w14:val="none"/>
+        </w:rPr>
+        <w:t xml:space="preserve">la </w:t>
+      </w:r>
+      <w:proofErr w:type="spellStart"/>
       <w:r>
         <w:rPr>
           <w:rFonts w:ascii="Arial" w:eastAsia="Times New Roman" w:hAnsi="Arial" w:cs="Arial"/>
+          <w:noProof w:val="0"/>
+          <w:kern w:val="0"/>
+          <w:lang w:eastAsia="ca-ES"/>
+          <w14:ligatures w14:val="none"/>
+        </w:rPr>
+        <w:t>postcondició</w:t>
+      </w:r>
+      <w:proofErr w:type="spellEnd"/>
+      <w:r>
+        <w:rPr>
+          <w:rFonts w:ascii="Arial" w:eastAsia="Times New Roman" w:hAnsi="Arial" w:cs="Arial"/>
+          <w:noProof w:val="0"/>
+          <w:kern w:val="0"/>
+          <w:lang w:eastAsia="ca-ES"/>
+          <w14:ligatures w14:val="none"/>
+        </w:rPr>
+        <w:t xml:space="preserve"> es complirà</w:t>
+      </w:r>
+      <w:r>
+        <w:rPr>
+          <w:rFonts w:ascii="Arial" w:eastAsia="Times New Roman" w:hAnsi="Arial" w:cs="Arial"/>
+          <w:noProof w:val="0"/>
           <w:kern w:val="0"/>
           <w:lang w:eastAsia="ca-ES"/>
           <w14:ligatures w14:val="none"/>
@@ -6945,6 +7571,7 @@
           <w:rFonts w:ascii="Arial" w:hAnsi="Arial" w:cs="Arial"/>
           <w:b/>
           <w:bCs/>
+          <w:noProof w:val="0"/>
         </w:rPr>
       </w:pPr>
       <w:r>
@@ -6952,6 +7579,7 @@
           <w:rFonts w:ascii="Arial" w:hAnsi="Arial" w:cs="Arial"/>
           <w:b/>
           <w:bCs/>
+          <w:noProof w:val="0"/>
         </w:rPr>
         <w:lastRenderedPageBreak/>
         <w:t>Algoritme recursiu</w:t>
@@ -6963,6 +7591,7 @@
         <w:spacing w:line="276" w:lineRule="auto"/>
         <w:rPr>
           <w:rFonts w:ascii="Arial" w:eastAsia="Times New Roman" w:hAnsi="Arial" w:cs="Arial"/>
+          <w:noProof w:val="0"/>
           <w:kern w:val="0"/>
           <w:lang w:eastAsia="ca-ES"/>
           <w14:ligatures w14:val="none"/>
@@ -6971,6 +7600,7 @@
       <w:r>
         <w:rPr>
           <w:rFonts w:ascii="Arial" w:eastAsia="Times New Roman" w:hAnsi="Arial" w:cs="Arial"/>
+          <w:noProof w:val="0"/>
           <w:kern w:val="0"/>
           <w:lang w:eastAsia="ca-ES"/>
           <w14:ligatures w14:val="none"/>
@@ -6982,21 +7612,36 @@
       <w:pPr>
         <w:rPr>
           <w:rFonts w:ascii="Arial" w:hAnsi="Arial" w:cs="Arial"/>
-        </w:rPr>
-      </w:pPr>
+          <w:noProof w:val="0"/>
+        </w:rPr>
+      </w:pPr>
+      <w:proofErr w:type="spellStart"/>
       <w:r>
         <w:rPr>
           <w:rFonts w:ascii="Arial" w:hAnsi="Arial" w:cs="Arial"/>
           <w:b/>
           <w:bCs/>
-        </w:rPr>
-        <w:t xml:space="preserve">Precondició: </w:t>
-      </w:r>
-      <w:r>
-        <w:rPr>
-          <w:rFonts w:ascii="Consolas" w:eastAsia="Times New Roman" w:hAnsi="Consolas" w:cs="JetBrains Mono Medium"/>
-          <w:b/>
-          <w:bCs/>
+          <w:noProof w:val="0"/>
+        </w:rPr>
+        <w:t>Precondició</w:t>
+      </w:r>
+      <w:proofErr w:type="spellEnd"/>
+      <w:r>
+        <w:rPr>
+          <w:rFonts w:ascii="Arial" w:hAnsi="Arial" w:cs="Arial"/>
+          <w:b/>
+          <w:bCs/>
+          <w:noProof w:val="0"/>
+        </w:rPr>
+        <w:t xml:space="preserve">: </w:t>
+      </w:r>
+      <w:proofErr w:type="spellStart"/>
+      <w:r>
+        <w:rPr>
+          <w:rFonts w:ascii="Consolas" w:eastAsia="Times New Roman" w:hAnsi="Consolas" w:cs="JetBrains Mono Medium"/>
+          <w:b/>
+          <w:bCs/>
+          <w:noProof w:val="0"/>
           <w:color w:val="001080"/>
           <w:kern w:val="0"/>
           <w:sz w:val="20"/>
@@ -7006,17 +7651,21 @@
         </w:rPr>
         <w:t>current_location</w:t>
       </w:r>
+      <w:proofErr w:type="spellEnd"/>
       <w:r>
         <w:rPr>
           <w:rFonts w:ascii="Arial" w:hAnsi="Arial" w:cs="Arial"/>
+          <w:noProof w:val="0"/>
         </w:rPr>
         <w:t xml:space="preserve"> és un node no nul, el valor del qual és una ciutat que existeix a la vall. </w:t>
       </w:r>
-      <w:r>
-        <w:rPr>
-          <w:rFonts w:ascii="Consolas" w:eastAsia="Times New Roman" w:hAnsi="Consolas" w:cs="JetBrains Mono Medium"/>
-          <w:b/>
-          <w:bCs/>
+      <w:proofErr w:type="spellStart"/>
+      <w:r>
+        <w:rPr>
+          <w:rFonts w:ascii="Consolas" w:eastAsia="Times New Roman" w:hAnsi="Consolas" w:cs="JetBrains Mono Medium"/>
+          <w:b/>
+          <w:bCs/>
+          <w:noProof w:val="0"/>
           <w:color w:val="001080"/>
           <w:kern w:val="0"/>
           <w:sz w:val="20"/>
@@ -7026,23 +7675,28 @@
         </w:rPr>
         <w:t>current_route</w:t>
       </w:r>
+      <w:proofErr w:type="spellEnd"/>
       <w:r>
         <w:rPr>
           <w:rFonts w:ascii="Arial" w:hAnsi="Arial" w:cs="Arial"/>
+          <w:noProof w:val="0"/>
         </w:rPr>
         <w:t xml:space="preserve"> </w:t>
       </w:r>
       <w:r>
         <w:rPr>
           <w:rFonts w:ascii="Arial" w:hAnsi="Arial" w:cs="Arial"/>
+          <w:noProof w:val="0"/>
         </w:rPr>
         <w:t xml:space="preserve">és un vector (buit o no) el contingut del qual es correspon amb la posició del node </w:t>
       </w:r>
-      <w:r>
-        <w:rPr>
-          <w:rFonts w:ascii="Consolas" w:eastAsia="Times New Roman" w:hAnsi="Consolas" w:cs="JetBrains Mono Medium"/>
-          <w:b/>
-          <w:bCs/>
+      <w:proofErr w:type="spellStart"/>
+      <w:r>
+        <w:rPr>
+          <w:rFonts w:ascii="Consolas" w:eastAsia="Times New Roman" w:hAnsi="Consolas" w:cs="JetBrains Mono Medium"/>
+          <w:b/>
+          <w:bCs/>
+          <w:noProof w:val="0"/>
           <w:color w:val="001080"/>
           <w:kern w:val="0"/>
           <w:sz w:val="20"/>
@@ -7052,21 +7706,25 @@
         </w:rPr>
         <w:t>current_location</w:t>
       </w:r>
+      <w:proofErr w:type="spellEnd"/>
       <w:r>
         <w:rPr>
           <w:rFonts w:ascii="Arial" w:hAnsi="Arial" w:cs="Arial"/>
+          <w:noProof w:val="0"/>
         </w:rPr>
         <w:t xml:space="preserve"> </w:t>
       </w:r>
       <w:r>
         <w:rPr>
           <w:rFonts w:ascii="Arial" w:hAnsi="Arial" w:cs="Arial"/>
+          <w:noProof w:val="0"/>
         </w:rPr>
         <w:t>a la vall.</w:t>
       </w:r>
       <w:r>
         <w:rPr>
           <w:rFonts w:ascii="Arial" w:hAnsi="Arial" w:cs="Arial"/>
+          <w:noProof w:val="0"/>
         </w:rPr>
         <w:t xml:space="preserve"> </w:t>
       </w:r>
@@ -7075,19 +7733,23 @@
       <w:pPr>
         <w:rPr>
           <w:rFonts w:ascii="Arial" w:hAnsi="Arial" w:cs="Arial"/>
+          <w:noProof w:val="0"/>
         </w:rPr>
       </w:pPr>
       <w:r>
         <w:rPr>
           <w:rFonts w:ascii="Arial" w:hAnsi="Arial" w:cs="Arial"/>
+          <w:noProof w:val="0"/>
         </w:rPr>
         <w:t xml:space="preserve">Els valors </w:t>
       </w:r>
-      <w:r>
-        <w:rPr>
-          <w:rFonts w:ascii="Consolas" w:eastAsia="Times New Roman" w:hAnsi="Consolas" w:cs="JetBrains Mono Medium"/>
-          <w:b/>
-          <w:bCs/>
+      <w:proofErr w:type="spellStart"/>
+      <w:r>
+        <w:rPr>
+          <w:rFonts w:ascii="Consolas" w:eastAsia="Times New Roman" w:hAnsi="Consolas" w:cs="JetBrains Mono Medium"/>
+          <w:b/>
+          <w:bCs/>
+          <w:noProof w:val="0"/>
           <w:color w:val="001080"/>
           <w:kern w:val="0"/>
           <w:sz w:val="20"/>
@@ -7097,17 +7759,21 @@
         </w:rPr>
         <w:t>bought_amount</w:t>
       </w:r>
+      <w:proofErr w:type="spellEnd"/>
       <w:r>
         <w:rPr>
           <w:rFonts w:ascii="Arial" w:hAnsi="Arial" w:cs="Arial"/>
+          <w:noProof w:val="0"/>
         </w:rPr>
         <w:t xml:space="preserve">, </w:t>
       </w:r>
-      <w:r>
-        <w:rPr>
-          <w:rFonts w:ascii="Consolas" w:eastAsia="Times New Roman" w:hAnsi="Consolas" w:cs="JetBrains Mono Medium"/>
-          <w:b/>
-          <w:bCs/>
+      <w:proofErr w:type="spellStart"/>
+      <w:r>
+        <w:rPr>
+          <w:rFonts w:ascii="Consolas" w:eastAsia="Times New Roman" w:hAnsi="Consolas" w:cs="JetBrains Mono Medium"/>
+          <w:b/>
+          <w:bCs/>
+          <w:noProof w:val="0"/>
           <w:color w:val="001080"/>
           <w:kern w:val="0"/>
           <w:sz w:val="20"/>
@@ -7122,6 +7788,7 @@
           <w:rFonts w:ascii="Consolas" w:eastAsia="Times New Roman" w:hAnsi="Consolas" w:cs="JetBrains Mono Medium"/>
           <w:b/>
           <w:bCs/>
+          <w:noProof w:val="0"/>
           <w:color w:val="001080"/>
           <w:kern w:val="0"/>
           <w:sz w:val="20"/>
@@ -7131,17 +7798,21 @@
         </w:rPr>
         <w:t>_amount</w:t>
       </w:r>
+      <w:proofErr w:type="spellEnd"/>
       <w:r>
         <w:rPr>
           <w:rFonts w:ascii="Arial" w:hAnsi="Arial" w:cs="Arial"/>
+          <w:noProof w:val="0"/>
         </w:rPr>
         <w:t xml:space="preserve"> i </w:t>
       </w:r>
-      <w:r>
-        <w:rPr>
-          <w:rFonts w:ascii="Consolas" w:eastAsia="Times New Roman" w:hAnsi="Consolas" w:cs="JetBrains Mono Medium"/>
-          <w:b/>
-          <w:bCs/>
+      <w:proofErr w:type="spellStart"/>
+      <w:r>
+        <w:rPr>
+          <w:rFonts w:ascii="Consolas" w:eastAsia="Times New Roman" w:hAnsi="Consolas" w:cs="JetBrains Mono Medium"/>
+          <w:b/>
+          <w:bCs/>
+          <w:noProof w:val="0"/>
           <w:color w:val="001080"/>
           <w:kern w:val="0"/>
           <w:sz w:val="20"/>
@@ -7151,39 +7822,46 @@
         </w:rPr>
         <w:t>recently_skipped_cities</w:t>
       </w:r>
+      <w:proofErr w:type="spellEnd"/>
       <w:r>
         <w:rPr>
           <w:rFonts w:ascii="Arial" w:hAnsi="Arial" w:cs="Arial"/>
+          <w:noProof w:val="0"/>
         </w:rPr>
         <w:t xml:space="preserve"> són enters positius o zero</w:t>
       </w:r>
       <w:r>
         <w:rPr>
           <w:rFonts w:ascii="Arial" w:hAnsi="Arial" w:cs="Arial"/>
+          <w:noProof w:val="0"/>
         </w:rPr>
         <w:t>, i tenen</w:t>
       </w:r>
       <w:r>
         <w:rPr>
           <w:rFonts w:ascii="Arial" w:hAnsi="Arial" w:cs="Arial"/>
+          <w:noProof w:val="0"/>
         </w:rPr>
         <w:t xml:space="preserve"> respectivament</w:t>
       </w:r>
       <w:r>
         <w:rPr>
           <w:rFonts w:ascii="Arial" w:hAnsi="Arial" w:cs="Arial"/>
+          <w:noProof w:val="0"/>
         </w:rPr>
         <w:t xml:space="preserve"> </w:t>
       </w:r>
       <w:r>
         <w:rPr>
           <w:rFonts w:ascii="Arial" w:hAnsi="Arial" w:cs="Arial"/>
+          <w:noProof w:val="0"/>
         </w:rPr>
         <w:t xml:space="preserve">la quantitat </w:t>
       </w:r>
       <w:r>
         <w:rPr>
           <w:rFonts w:ascii="Arial" w:hAnsi="Arial" w:cs="Arial"/>
+          <w:noProof w:val="0"/>
         </w:rPr>
         <w:t xml:space="preserve">del producte anteriorment comprat, del producte anteriorment venut i de les ciutats que s’han saltat des de l’última ciutat on hi ha hagut algun tipus de comerç. </w:t>
       </w:r>
@@ -7192,13 +7870,16 @@
       <w:pPr>
         <w:rPr>
           <w:rFonts w:ascii="Arial" w:hAnsi="Arial" w:cs="Arial"/>
-        </w:rPr>
-      </w:pPr>
-      <w:r>
-        <w:rPr>
-          <w:rFonts w:ascii="Consolas" w:eastAsia="Times New Roman" w:hAnsi="Consolas" w:cs="JetBrains Mono Medium"/>
-          <w:b/>
-          <w:bCs/>
+          <w:noProof w:val="0"/>
+        </w:rPr>
+      </w:pPr>
+      <w:proofErr w:type="spellStart"/>
+      <w:r>
+        <w:rPr>
+          <w:rFonts w:ascii="Consolas" w:eastAsia="Times New Roman" w:hAnsi="Consolas" w:cs="JetBrains Mono Medium"/>
+          <w:b/>
+          <w:bCs/>
+          <w:noProof w:val="0"/>
           <w:color w:val="001080"/>
           <w:kern w:val="0"/>
           <w:sz w:val="20"/>
@@ -7208,29 +7889,35 @@
         </w:rPr>
         <w:t>test_ship</w:t>
       </w:r>
+      <w:proofErr w:type="spellEnd"/>
       <w:r>
         <w:rPr>
           <w:rFonts w:ascii="Arial" w:hAnsi="Arial" w:cs="Arial"/>
+          <w:noProof w:val="0"/>
         </w:rPr>
         <w:t xml:space="preserve"> és un vaixell vàlid que conté els productes i les quantitats per a les quals es vol calcular la ruta més adequada</w:t>
       </w:r>
       <w:r>
         <w:rPr>
           <w:rFonts w:ascii="Arial" w:hAnsi="Arial" w:cs="Arial"/>
+          <w:noProof w:val="0"/>
         </w:rPr>
         <w:t xml:space="preserve">, a més a més de portar un recompte de les unitats dels respectius productes </w:t>
       </w:r>
       <w:r>
         <w:rPr>
           <w:rFonts w:ascii="Arial" w:hAnsi="Arial" w:cs="Arial"/>
+          <w:noProof w:val="0"/>
         </w:rPr>
         <w:t xml:space="preserve">disponibles després de recórrer la </w:t>
       </w:r>
-      <w:r>
-        <w:rPr>
-          <w:rFonts w:ascii="Consolas" w:eastAsia="Times New Roman" w:hAnsi="Consolas" w:cs="JetBrains Mono Medium"/>
-          <w:b/>
-          <w:bCs/>
+      <w:proofErr w:type="spellStart"/>
+      <w:r>
+        <w:rPr>
+          <w:rFonts w:ascii="Consolas" w:eastAsia="Times New Roman" w:hAnsi="Consolas" w:cs="JetBrains Mono Medium"/>
+          <w:b/>
+          <w:bCs/>
+          <w:noProof w:val="0"/>
           <w:color w:val="001080"/>
           <w:kern w:val="0"/>
           <w:sz w:val="20"/>
@@ -7240,15 +7927,18 @@
         </w:rPr>
         <w:t>current_route</w:t>
       </w:r>
+      <w:proofErr w:type="spellEnd"/>
       <w:r>
         <w:rPr>
           <w:rFonts w:ascii="Arial" w:hAnsi="Arial" w:cs="Arial"/>
+          <w:noProof w:val="0"/>
         </w:rPr>
         <w:t xml:space="preserve"> fins a la posició actual.</w:t>
       </w:r>
       <w:r>
         <w:rPr>
           <w:rFonts w:ascii="Arial" w:hAnsi="Arial" w:cs="Arial"/>
+          <w:noProof w:val="0"/>
         </w:rPr>
         <w:t xml:space="preserve"> </w:t>
       </w:r>
@@ -7257,13 +7947,16 @@
       <w:pPr>
         <w:rPr>
           <w:rFonts w:ascii="Arial" w:hAnsi="Arial" w:cs="Arial"/>
-        </w:rPr>
-      </w:pPr>
-      <w:r>
-        <w:rPr>
-          <w:rFonts w:ascii="Consolas" w:eastAsia="Times New Roman" w:hAnsi="Consolas" w:cs="JetBrains Mono Medium"/>
-          <w:b/>
-          <w:bCs/>
+          <w:noProof w:val="0"/>
+        </w:rPr>
+      </w:pPr>
+      <w:proofErr w:type="spellStart"/>
+      <w:r>
+        <w:rPr>
+          <w:rFonts w:ascii="Consolas" w:eastAsia="Times New Roman" w:hAnsi="Consolas" w:cs="JetBrains Mono Medium"/>
+          <w:b/>
+          <w:bCs/>
+          <w:noProof w:val="0"/>
           <w:color w:val="001080"/>
           <w:kern w:val="0"/>
           <w:sz w:val="20"/>
@@ -7273,9 +7966,11 @@
         </w:rPr>
         <w:t>best_route</w:t>
       </w:r>
+      <w:proofErr w:type="spellEnd"/>
       <w:r>
         <w:rPr>
           <w:rFonts w:ascii="Arial" w:hAnsi="Arial" w:cs="Arial"/>
+          <w:noProof w:val="0"/>
         </w:rPr>
         <w:t xml:space="preserve"> apunta a una estructura amb la informació d’una ruta arbitrària però amb valors vàlids. </w:t>
       </w:r>
@@ -7284,75 +7979,115 @@
       <w:pPr>
         <w:rPr>
           <w:rFonts w:ascii="Arial" w:hAnsi="Arial" w:cs="Arial"/>
-        </w:rPr>
-      </w:pPr>
+          <w:noProof w:val="0"/>
+        </w:rPr>
+      </w:pPr>
+      <w:proofErr w:type="spellStart"/>
       <w:r>
         <w:rPr>
           <w:rFonts w:ascii="Arial" w:hAnsi="Arial" w:cs="Arial"/>
           <w:b/>
           <w:bCs/>
-        </w:rPr>
-        <w:t xml:space="preserve">Postcondició: </w:t>
-      </w:r>
+          <w:noProof w:val="0"/>
+        </w:rPr>
+        <w:t>Postcondició</w:t>
+      </w:r>
+      <w:proofErr w:type="spellEnd"/>
       <w:r>
         <w:rPr>
           <w:rFonts w:ascii="Arial" w:hAnsi="Arial" w:cs="Arial"/>
+          <w:b/>
+          <w:bCs/>
+          <w:noProof w:val="0"/>
+        </w:rPr>
+        <w:t xml:space="preserve">: </w:t>
+      </w:r>
+      <w:r>
+        <w:rPr>
+          <w:rFonts w:ascii="Arial" w:hAnsi="Arial" w:cs="Arial"/>
+          <w:noProof w:val="0"/>
         </w:rPr>
         <w:t>S’ha analitzat tot</w:t>
       </w:r>
       <w:r>
         <w:rPr>
           <w:rFonts w:ascii="Arial" w:hAnsi="Arial" w:cs="Arial"/>
+          <w:noProof w:val="0"/>
         </w:rPr>
         <w:t xml:space="preserve">es les rutes possibles que surten del node actual i passen pels </w:t>
       </w:r>
       <w:r>
         <w:rPr>
           <w:rFonts w:ascii="Arial" w:hAnsi="Arial" w:cs="Arial"/>
-        </w:rPr>
-        <w:t xml:space="preserve">nodes del subarbre </w:t>
-      </w:r>
+          <w:noProof w:val="0"/>
+        </w:rPr>
+        <w:t xml:space="preserve">nodes del </w:t>
+      </w:r>
+      <w:proofErr w:type="spellStart"/>
       <w:r>
         <w:rPr>
           <w:rFonts w:ascii="Arial" w:hAnsi="Arial" w:cs="Arial"/>
+          <w:noProof w:val="0"/>
+        </w:rPr>
+        <w:t>subarbre</w:t>
+      </w:r>
+      <w:proofErr w:type="spellEnd"/>
+      <w:r>
+        <w:rPr>
+          <w:rFonts w:ascii="Arial" w:hAnsi="Arial" w:cs="Arial"/>
+          <w:noProof w:val="0"/>
+        </w:rPr>
+        <w:t xml:space="preserve"> </w:t>
+      </w:r>
+      <w:r>
+        <w:rPr>
+          <w:rFonts w:ascii="Arial" w:hAnsi="Arial" w:cs="Arial"/>
+          <w:noProof w:val="0"/>
         </w:rPr>
         <w:t xml:space="preserve">que parteix </w:t>
       </w:r>
       <w:r>
         <w:rPr>
           <w:rFonts w:ascii="Arial" w:hAnsi="Arial" w:cs="Arial"/>
+          <w:noProof w:val="0"/>
         </w:rPr>
         <w:t xml:space="preserve">del node actual. La ruta (partint des del </w:t>
       </w:r>
       <w:r>
         <w:rPr>
           <w:rFonts w:ascii="Arial" w:hAnsi="Arial" w:cs="Arial"/>
+          <w:noProof w:val="0"/>
         </w:rPr>
         <w:t>node base</w:t>
       </w:r>
       <w:r>
         <w:rPr>
           <w:rFonts w:ascii="Arial" w:hAnsi="Arial" w:cs="Arial"/>
+          <w:noProof w:val="0"/>
         </w:rPr>
         <w:t>) en la que més productes s’intercanvien, i en cas d’empat la més curta, queda emmagatzemada al paràmetre</w:t>
       </w:r>
       <w:r>
         <w:rPr>
           <w:rFonts w:ascii="Arial" w:hAnsi="Arial" w:cs="Arial"/>
+          <w:noProof w:val="0"/>
         </w:rPr>
         <w:t xml:space="preserve"> passat per referència</w:t>
       </w:r>
       <w:r>
         <w:rPr>
           <w:rFonts w:ascii="Arial" w:hAnsi="Arial" w:cs="Arial"/>
+          <w:noProof w:val="0"/>
         </w:rPr>
         <w:t xml:space="preserve"> </w:t>
       </w:r>
-      <w:r>
-        <w:rPr>
-          <w:rFonts w:ascii="Consolas" w:eastAsia="Times New Roman" w:hAnsi="Consolas" w:cs="JetBrains Mono Medium"/>
-          <w:b/>
-          <w:bCs/>
+      <w:proofErr w:type="spellStart"/>
+      <w:r>
+        <w:rPr>
+          <w:rFonts w:ascii="Consolas" w:eastAsia="Times New Roman" w:hAnsi="Consolas" w:cs="JetBrains Mono Medium"/>
+          <w:b/>
+          <w:bCs/>
+          <w:noProof w:val="0"/>
           <w:color w:val="001080"/>
           <w:kern w:val="0"/>
           <w:sz w:val="20"/>
@@ -7362,9 +8097,11 @@
         </w:rPr>
         <w:t>best_route</w:t>
       </w:r>
+      <w:proofErr w:type="spellEnd"/>
       <w:r>
         <w:rPr>
           <w:rFonts w:ascii="Arial" w:hAnsi="Arial" w:cs="Arial"/>
+          <w:noProof w:val="0"/>
         </w:rPr>
         <w:t>.</w:t>
       </w:r>
@@ -7375,6 +8112,7 @@
           <w:rFonts w:ascii="Arial" w:hAnsi="Arial" w:cs="Arial"/>
           <w:b/>
           <w:bCs/>
+          <w:noProof w:val="0"/>
         </w:rPr>
       </w:pPr>
     </w:p>
@@ -7384,6 +8122,7 @@
           <w:rFonts w:ascii="Arial" w:hAnsi="Arial" w:cs="Arial"/>
           <w:b/>
           <w:bCs/>
+          <w:noProof w:val="0"/>
         </w:rPr>
       </w:pPr>
       <w:r>
@@ -7391,6 +8130,7 @@
           <w:rFonts w:ascii="Arial" w:hAnsi="Arial" w:cs="Arial"/>
           <w:b/>
           <w:bCs/>
+          <w:noProof w:val="0"/>
         </w:rPr>
         <w:t>Justificació:</w:t>
       </w:r>
@@ -7399,25 +8139,46 @@
       <w:pPr>
         <w:rPr>
           <w:rFonts w:ascii="Arial" w:hAnsi="Arial" w:cs="Arial"/>
+          <w:noProof w:val="0"/>
         </w:rPr>
       </w:pPr>
       <w:r>
         <w:rPr>
           <w:rFonts w:ascii="Arial" w:hAnsi="Arial" w:cs="Arial"/>
+          <w:noProof w:val="0"/>
         </w:rPr>
         <w:t>Assum</w:t>
       </w:r>
       <w:r>
         <w:rPr>
           <w:rFonts w:ascii="Arial" w:hAnsi="Arial" w:cs="Arial"/>
-        </w:rPr>
-        <w:t xml:space="preserve">int que la precondició es compleix, podem afirmar que tots els paràmetres (excepte </w:t>
-      </w:r>
-      <w:r>
-        <w:rPr>
-          <w:rFonts w:ascii="Consolas" w:eastAsia="Times New Roman" w:hAnsi="Consolas" w:cs="JetBrains Mono Medium"/>
-          <w:b/>
-          <w:bCs/>
+          <w:noProof w:val="0"/>
+        </w:rPr>
+        <w:t xml:space="preserve">int que la </w:t>
+      </w:r>
+      <w:proofErr w:type="spellStart"/>
+      <w:r>
+        <w:rPr>
+          <w:rFonts w:ascii="Arial" w:hAnsi="Arial" w:cs="Arial"/>
+          <w:noProof w:val="0"/>
+        </w:rPr>
+        <w:t>precondició</w:t>
+      </w:r>
+      <w:proofErr w:type="spellEnd"/>
+      <w:r>
+        <w:rPr>
+          <w:rFonts w:ascii="Arial" w:hAnsi="Arial" w:cs="Arial"/>
+          <w:noProof w:val="0"/>
+        </w:rPr>
+        <w:t xml:space="preserve"> es compleix, podem afirmar que tots els paràmetres (excepte </w:t>
+      </w:r>
+      <w:proofErr w:type="spellStart"/>
+      <w:r>
+        <w:rPr>
+          <w:rFonts w:ascii="Consolas" w:eastAsia="Times New Roman" w:hAnsi="Consolas" w:cs="JetBrains Mono Medium"/>
+          <w:b/>
+          <w:bCs/>
+          <w:noProof w:val="0"/>
           <w:color w:val="001080"/>
           <w:kern w:val="0"/>
           <w:sz w:val="20"/>
@@ -7427,9 +8188,11 @@
         </w:rPr>
         <w:t>best_route</w:t>
       </w:r>
+      <w:proofErr w:type="spellEnd"/>
       <w:r>
         <w:rPr>
           <w:rFonts w:ascii="Arial" w:hAnsi="Arial" w:cs="Arial"/>
+          <w:noProof w:val="0"/>
         </w:rPr>
         <w:t>) contenen una ruta a mig executar, i són coherents entre ells.</w:t>
       </w:r>
@@ -7438,25 +8201,30 @@
       <w:pPr>
         <w:rPr>
           <w:rFonts w:ascii="Arial" w:hAnsi="Arial" w:cs="Arial"/>
+          <w:noProof w:val="0"/>
         </w:rPr>
       </w:pPr>
       <w:r>
         <w:rPr>
           <w:rFonts w:ascii="Arial" w:hAnsi="Arial" w:cs="Arial"/>
+          <w:noProof w:val="0"/>
         </w:rPr>
         <w:t xml:space="preserve">Per tant, com que es garanteix que la posició (i per tant, la ciutat) del viatge és vàlida i existeix, primer es duu a terme una simulació de comerç entre el vaixell i la ciutat. </w:t>
       </w:r>
       <w:r>
         <w:rPr>
           <w:rFonts w:ascii="Arial" w:hAnsi="Arial" w:cs="Arial"/>
+          <w:noProof w:val="0"/>
         </w:rPr>
         <w:t xml:space="preserve">Es calculen les quantitats de producte a comerciar, i s’actualitzen les variables </w:t>
       </w:r>
-      <w:r>
-        <w:rPr>
-          <w:rFonts w:ascii="Consolas" w:eastAsia="Times New Roman" w:hAnsi="Consolas" w:cs="JetBrains Mono Medium"/>
-          <w:b/>
-          <w:bCs/>
+      <w:proofErr w:type="spellStart"/>
+      <w:r>
+        <w:rPr>
+          <w:rFonts w:ascii="Consolas" w:eastAsia="Times New Roman" w:hAnsi="Consolas" w:cs="JetBrains Mono Medium"/>
+          <w:b/>
+          <w:bCs/>
+          <w:noProof w:val="0"/>
           <w:color w:val="001080"/>
           <w:kern w:val="0"/>
           <w:sz w:val="20"/>
@@ -7466,17 +8234,21 @@
         </w:rPr>
         <w:t>bought_amount</w:t>
       </w:r>
+      <w:proofErr w:type="spellEnd"/>
       <w:r>
         <w:rPr>
           <w:rFonts w:ascii="Arial" w:hAnsi="Arial" w:cs="Arial"/>
+          <w:noProof w:val="0"/>
         </w:rPr>
         <w:t xml:space="preserve"> i </w:t>
       </w:r>
-      <w:r>
-        <w:rPr>
-          <w:rFonts w:ascii="Consolas" w:eastAsia="Times New Roman" w:hAnsi="Consolas" w:cs="JetBrains Mono Medium"/>
-          <w:b/>
-          <w:bCs/>
+      <w:proofErr w:type="spellStart"/>
+      <w:r>
+        <w:rPr>
+          <w:rFonts w:ascii="Consolas" w:eastAsia="Times New Roman" w:hAnsi="Consolas" w:cs="JetBrains Mono Medium"/>
+          <w:b/>
+          <w:bCs/>
+          <w:noProof w:val="0"/>
           <w:color w:val="001080"/>
           <w:kern w:val="0"/>
           <w:sz w:val="20"/>
@@ -7491,6 +8263,7 @@
           <w:rFonts w:ascii="Consolas" w:eastAsia="Times New Roman" w:hAnsi="Consolas" w:cs="JetBrains Mono Medium"/>
           <w:b/>
           <w:bCs/>
+          <w:noProof w:val="0"/>
           <w:color w:val="001080"/>
           <w:kern w:val="0"/>
           <w:sz w:val="20"/>
@@ -7500,9 +8273,11 @@
         </w:rPr>
         <w:t>_amount</w:t>
       </w:r>
+      <w:proofErr w:type="spellEnd"/>
       <w:r>
         <w:rPr>
           <w:rFonts w:ascii="Arial" w:hAnsi="Arial" w:cs="Arial"/>
+          <w:noProof w:val="0"/>
         </w:rPr>
         <w:t xml:space="preserve">, així com també s’actualitzen les quantitats de producte disponibles al vaixell, però </w:t>
       </w:r>
@@ -7511,18 +8286,21 @@
           <w:rFonts w:ascii="Arial" w:hAnsi="Arial" w:cs="Arial"/>
           <w:b/>
           <w:bCs/>
+          <w:noProof w:val="0"/>
         </w:rPr>
         <w:t xml:space="preserve">no </w:t>
       </w:r>
       <w:r>
         <w:rPr>
           <w:rFonts w:ascii="Arial" w:hAnsi="Arial" w:cs="Arial"/>
+          <w:noProof w:val="0"/>
         </w:rPr>
         <w:t>es modifiquen les ciutats</w:t>
       </w:r>
       <w:r>
         <w:rPr>
           <w:rFonts w:ascii="Arial" w:hAnsi="Arial" w:cs="Arial"/>
+          <w:noProof w:val="0"/>
         </w:rPr>
         <w:t xml:space="preserve">. </w:t>
       </w:r>
@@ -7531,19 +8309,23 @@
       <w:pPr>
         <w:rPr>
           <w:rFonts w:ascii="Arial" w:hAnsi="Arial" w:cs="Arial"/>
+          <w:noProof w:val="0"/>
         </w:rPr>
       </w:pPr>
       <w:r>
         <w:rPr>
           <w:rFonts w:ascii="Arial" w:hAnsi="Arial" w:cs="Arial"/>
+          <w:noProof w:val="0"/>
         </w:rPr>
         <w:t xml:space="preserve">Finalment, si es detecta que no s’ha comerciat cap producte (això es duu a terme amb la variable auxiliar </w:t>
       </w:r>
-      <w:r>
-        <w:rPr>
-          <w:rFonts w:ascii="Consolas" w:eastAsia="Times New Roman" w:hAnsi="Consolas" w:cs="JetBrains Mono Medium"/>
-          <w:b/>
-          <w:bCs/>
+      <w:proofErr w:type="spellStart"/>
+      <w:r>
+        <w:rPr>
+          <w:rFonts w:ascii="Consolas" w:eastAsia="Times New Roman" w:hAnsi="Consolas" w:cs="JetBrains Mono Medium"/>
+          <w:b/>
+          <w:bCs/>
+          <w:noProof w:val="0"/>
           <w:color w:val="001080"/>
           <w:kern w:val="0"/>
           <w:sz w:val="20"/>
@@ -7553,22 +8335,42 @@
         </w:rPr>
         <w:t>traded_amount</w:t>
       </w:r>
+      <w:proofErr w:type="spellEnd"/>
       <w:r>
         <w:rPr>
           <w:rFonts w:ascii="Arial" w:hAnsi="Arial" w:cs="Arial"/>
-        </w:rPr>
-        <w:t xml:space="preserve">), s’augmenta el recompte de ciutats que s’han saltat. Altrament, es reseteja el comptador. </w:t>
-      </w:r>
-    </w:p>
-    <w:p>
-      <w:pPr>
+          <w:noProof w:val="0"/>
+        </w:rPr>
+        <w:t xml:space="preserve">), s’augmenta el recompte de ciutats que s’han saltat. Altrament, es </w:t>
+      </w:r>
+      <w:proofErr w:type="spellStart"/>
+      <w:r>
         <w:rPr>
           <w:rFonts w:ascii="Arial" w:hAnsi="Arial" w:cs="Arial"/>
-        </w:rPr>
-      </w:pPr>
+          <w:noProof w:val="0"/>
+        </w:rPr>
+        <w:t>reseteja</w:t>
+      </w:r>
+      <w:proofErr w:type="spellEnd"/>
       <w:r>
         <w:rPr>
           <w:rFonts w:ascii="Arial" w:hAnsi="Arial" w:cs="Arial"/>
+          <w:noProof w:val="0"/>
+        </w:rPr>
+        <w:t xml:space="preserve"> el comptador. </w:t>
+      </w:r>
+    </w:p>
+    <w:p>
+      <w:pPr>
+        <w:rPr>
+          <w:rFonts w:ascii="Arial" w:hAnsi="Arial" w:cs="Arial"/>
+          <w:noProof w:val="0"/>
+        </w:rPr>
+      </w:pPr>
+      <w:r>
+        <w:rPr>
+          <w:rFonts w:ascii="Arial" w:hAnsi="Arial" w:cs="Arial"/>
+          <w:noProof w:val="0"/>
         </w:rPr>
         <w:t xml:space="preserve">Un cop </w:t>
       </w:r>
@@ -7577,12 +8379,14 @@
           <w:rFonts w:ascii="Arial" w:hAnsi="Arial" w:cs="Arial"/>
           <w:i/>
           <w:iCs/>
+          <w:noProof w:val="0"/>
         </w:rPr>
         <w:t>computada</w:t>
       </w:r>
       <w:r>
         <w:rPr>
           <w:rFonts w:ascii="Arial" w:hAnsi="Arial" w:cs="Arial"/>
+          <w:noProof w:val="0"/>
         </w:rPr>
         <w:t xml:space="preserve"> la posició actual, es poden donar dos casos:</w:t>
       </w:r>
@@ -7593,6 +8397,7 @@
           <w:rFonts w:ascii="Arial" w:hAnsi="Arial" w:cs="Arial"/>
           <w:b/>
           <w:bCs/>
+          <w:noProof w:val="0"/>
         </w:rPr>
       </w:pPr>
       <w:r>
@@ -7600,6 +8405,7 @@
           <w:rFonts w:ascii="Arial" w:hAnsi="Arial" w:cs="Arial"/>
           <w:b/>
           <w:bCs/>
+          <w:noProof w:val="0"/>
         </w:rPr>
         <w:t xml:space="preserve">1. </w:t>
       </w:r>
@@ -7608,20 +8414,24 @@
           <w:rFonts w:ascii="Arial" w:hAnsi="Arial" w:cs="Arial"/>
           <w:b/>
           <w:bCs/>
+          <w:noProof w:val="0"/>
         </w:rPr>
         <w:t xml:space="preserve">Cas Base: </w:t>
       </w:r>
       <w:r>
         <w:rPr>
           <w:rFonts w:ascii="Arial" w:hAnsi="Arial" w:cs="Arial"/>
+          <w:noProof w:val="0"/>
         </w:rPr>
         <w:t xml:space="preserve">La posició actual és la última posició possible de la ruta actual. Això es pot comprovar o bé veient que els fills del node </w:t>
       </w:r>
-      <w:r>
-        <w:rPr>
-          <w:rFonts w:ascii="Consolas" w:eastAsia="Times New Roman" w:hAnsi="Consolas" w:cs="JetBrains Mono Medium"/>
-          <w:b/>
-          <w:bCs/>
+      <w:proofErr w:type="spellStart"/>
+      <w:r>
+        <w:rPr>
+          <w:rFonts w:ascii="Consolas" w:eastAsia="Times New Roman" w:hAnsi="Consolas" w:cs="JetBrains Mono Medium"/>
+          <w:b/>
+          <w:bCs/>
+          <w:noProof w:val="0"/>
           <w:color w:val="001080"/>
           <w:kern w:val="0"/>
           <w:sz w:val="20"/>
@@ -7631,9 +8441,11 @@
         </w:rPr>
         <w:t>current_location</w:t>
       </w:r>
+      <w:proofErr w:type="spellEnd"/>
       <w:r>
         <w:rPr>
           <w:rFonts w:ascii="Arial" w:hAnsi="Arial" w:cs="Arial"/>
+          <w:noProof w:val="0"/>
         </w:rPr>
         <w:t xml:space="preserve"> estan buits o bé veient que el vaixell ja ha fet tot el comerç que podia fer. (no queden productes ni a comprar ni a vendre), la ruta es pot considerar completada. </w:t>
       </w:r>
@@ -7644,11 +8456,13 @@
           <w:rFonts w:ascii="Arial" w:hAnsi="Arial" w:cs="Arial"/>
           <w:i/>
           <w:iCs/>
+          <w:noProof w:val="0"/>
         </w:rPr>
       </w:pPr>
       <w:r>
         <w:rPr>
           <w:rFonts w:ascii="Arial" w:hAnsi="Arial" w:cs="Arial"/>
+          <w:noProof w:val="0"/>
         </w:rPr>
         <w:t xml:space="preserve">Un cop una ruta està acabada, primer cal eliminar totes les ciutats del final amb les que no s’ha comerciat. Això es fa eliminant els </w:t>
       </w:r>
@@ -7657,6 +8471,7 @@
           <w:rFonts w:ascii="Consolas" w:eastAsia="Times New Roman" w:hAnsi="Consolas" w:cs="JetBrains Mono Medium"/>
           <w:b/>
           <w:bCs/>
+          <w:noProof w:val="0"/>
           <w:color w:val="001080"/>
           <w:kern w:val="0"/>
           <w:sz w:val="20"/>
@@ -7669,14 +8484,17 @@
       <w:r>
         <w:rPr>
           <w:rFonts w:ascii="Arial" w:hAnsi="Arial" w:cs="Arial"/>
+          <w:noProof w:val="0"/>
         </w:rPr>
         <w:t xml:space="preserve"> últims elements del vector </w:t>
       </w:r>
-      <w:r>
-        <w:rPr>
-          <w:rFonts w:ascii="Consolas" w:eastAsia="Times New Roman" w:hAnsi="Consolas" w:cs="JetBrains Mono Medium"/>
-          <w:b/>
-          <w:bCs/>
+      <w:proofErr w:type="spellStart"/>
+      <w:r>
+        <w:rPr>
+          <w:rFonts w:ascii="Consolas" w:eastAsia="Times New Roman" w:hAnsi="Consolas" w:cs="JetBrains Mono Medium"/>
+          <w:b/>
+          <w:bCs/>
+          <w:noProof w:val="0"/>
           <w:color w:val="001080"/>
           <w:kern w:val="0"/>
           <w:sz w:val="20"/>
@@ -7686,9 +8504,11 @@
         </w:rPr>
         <w:t>current_route</w:t>
       </w:r>
+      <w:proofErr w:type="spellEnd"/>
       <w:r>
         <w:rPr>
           <w:rFonts w:ascii="Arial" w:hAnsi="Arial" w:cs="Arial"/>
+          <w:noProof w:val="0"/>
         </w:rPr>
         <w:t xml:space="preserve">, on </w:t>
       </w:r>
@@ -7697,6 +8517,7 @@
           <w:rFonts w:ascii="Consolas" w:eastAsia="Times New Roman" w:hAnsi="Consolas" w:cs="JetBrains Mono Medium"/>
           <w:b/>
           <w:bCs/>
+          <w:noProof w:val="0"/>
           <w:color w:val="001080"/>
           <w:kern w:val="0"/>
           <w:sz w:val="20"/>
@@ -7709,14 +8530,17 @@
       <w:r>
         <w:rPr>
           <w:rFonts w:ascii="Arial" w:hAnsi="Arial" w:cs="Arial"/>
+          <w:noProof w:val="0"/>
         </w:rPr>
         <w:t xml:space="preserve"> és </w:t>
       </w:r>
-      <w:r>
-        <w:rPr>
-          <w:rFonts w:ascii="Consolas" w:eastAsia="Times New Roman" w:hAnsi="Consolas" w:cs="JetBrains Mono Medium"/>
-          <w:b/>
-          <w:bCs/>
+      <w:proofErr w:type="spellStart"/>
+      <w:r>
+        <w:rPr>
+          <w:rFonts w:ascii="Consolas" w:eastAsia="Times New Roman" w:hAnsi="Consolas" w:cs="JetBrains Mono Medium"/>
+          <w:b/>
+          <w:bCs/>
+          <w:noProof w:val="0"/>
           <w:color w:val="001080"/>
           <w:kern w:val="0"/>
           <w:sz w:val="20"/>
@@ -7726,11 +8550,13 @@
         </w:rPr>
         <w:t>recently_skipped_cities</w:t>
       </w:r>
-      <w:r>
-        <w:rPr>
-          <w:rFonts w:ascii="Consolas" w:eastAsia="Times New Roman" w:hAnsi="Consolas" w:cs="JetBrains Mono Medium"/>
-          <w:b/>
-          <w:bCs/>
+      <w:proofErr w:type="spellEnd"/>
+      <w:r>
+        <w:rPr>
+          <w:rFonts w:ascii="Consolas" w:eastAsia="Times New Roman" w:hAnsi="Consolas" w:cs="JetBrains Mono Medium"/>
+          <w:b/>
+          <w:bCs/>
+          <w:noProof w:val="0"/>
           <w:color w:val="001080"/>
           <w:kern w:val="0"/>
           <w:sz w:val="20"/>
@@ -7743,6 +8569,7 @@
       <w:r>
         <w:rPr>
           <w:rFonts w:ascii="Arial" w:hAnsi="Arial" w:cs="Arial"/>
+          <w:noProof w:val="0"/>
         </w:rPr>
         <w:t xml:space="preserve"> </w:t>
       </w:r>
@@ -7751,6 +8578,7 @@
           <w:rFonts w:ascii="Arial" w:hAnsi="Arial" w:cs="Arial"/>
           <w:i/>
           <w:iCs/>
+          <w:noProof w:val="0"/>
         </w:rPr>
         <w:t xml:space="preserve">Nota: </w:t>
       </w:r>
@@ -7759,6 +8587,7 @@
           <w:rFonts w:ascii="Arial" w:hAnsi="Arial" w:cs="Arial"/>
           <w:i/>
           <w:iCs/>
+          <w:noProof w:val="0"/>
         </w:rPr>
         <w:t xml:space="preserve">en cas que totes les ciutats s’hagin de saltar, s’hauran d’eliminar els </w:t>
       </w:r>
@@ -7767,6 +8596,7 @@
           <w:rFonts w:ascii="Consolas" w:eastAsia="Times New Roman" w:hAnsi="Consolas" w:cs="JetBrains Mono Medium"/>
           <w:b/>
           <w:bCs/>
+          <w:noProof w:val="0"/>
           <w:color w:val="001080"/>
           <w:kern w:val="0"/>
           <w:sz w:val="20"/>
@@ -7781,6 +8611,7 @@
           <w:rFonts w:ascii="Consolas" w:eastAsia="Times New Roman" w:hAnsi="Consolas" w:cs="JetBrains Mono Medium"/>
           <w:b/>
           <w:bCs/>
+          <w:noProof w:val="0"/>
           <w:color w:val="001080"/>
           <w:kern w:val="0"/>
           <w:sz w:val="20"/>
@@ -7795,6 +8626,7 @@
           <w:rFonts w:ascii="Arial" w:hAnsi="Arial" w:cs="Arial"/>
           <w:i/>
           <w:iCs/>
+          <w:noProof w:val="0"/>
         </w:rPr>
         <w:t xml:space="preserve"> elements del vector i no </w:t>
       </w:r>
@@ -7803,6 +8635,7 @@
           <w:rFonts w:ascii="Consolas" w:eastAsia="Times New Roman" w:hAnsi="Consolas" w:cs="JetBrains Mono Medium"/>
           <w:b/>
           <w:bCs/>
+          <w:noProof w:val="0"/>
           <w:color w:val="001080"/>
           <w:kern w:val="0"/>
           <w:sz w:val="20"/>
@@ -7817,6 +8650,7 @@
           <w:rFonts w:ascii="Arial" w:hAnsi="Arial" w:cs="Arial"/>
           <w:i/>
           <w:iCs/>
+          <w:noProof w:val="0"/>
         </w:rPr>
         <w:t xml:space="preserve">, ja que </w:t>
       </w:r>
@@ -7825,6 +8659,7 @@
           <w:rFonts w:ascii="Arial" w:hAnsi="Arial" w:cs="Arial"/>
           <w:i/>
           <w:iCs/>
+          <w:noProof w:val="0"/>
         </w:rPr>
         <w:t xml:space="preserve">la ciutat inicial </w:t>
       </w:r>
@@ -7833,6 +8668,7 @@
           <w:rFonts w:ascii="Arial" w:hAnsi="Arial" w:cs="Arial"/>
           <w:i/>
           <w:iCs/>
+          <w:noProof w:val="0"/>
         </w:rPr>
         <w:t>mai té assignat un element</w:t>
       </w:r>
@@ -7841,6 +8677,7 @@
           <w:rFonts w:ascii="Arial" w:hAnsi="Arial" w:cs="Arial"/>
           <w:i/>
           <w:iCs/>
+          <w:noProof w:val="0"/>
         </w:rPr>
         <w:t xml:space="preserve"> al vector de la ruta.</w:t>
       </w:r>
@@ -7852,11 +8689,13 @@
         </w:tabs>
         <w:rPr>
           <w:rFonts w:ascii="Arial" w:hAnsi="Arial" w:cs="Arial"/>
+          <w:noProof w:val="0"/>
         </w:rPr>
       </w:pPr>
       <w:r>
         <w:rPr>
           <w:rFonts w:ascii="Arial" w:hAnsi="Arial" w:cs="Arial"/>
+          <w:noProof w:val="0"/>
         </w:rPr>
         <w:lastRenderedPageBreak/>
         <w:t xml:space="preserve">Un cop eliminades les ciutats </w:t>
@@ -7866,20 +8705,24 @@
           <w:rFonts w:ascii="Arial" w:hAnsi="Arial" w:cs="Arial"/>
           <w:i/>
           <w:iCs/>
+          <w:noProof w:val="0"/>
         </w:rPr>
         <w:t>innecessàries</w:t>
       </w:r>
       <w:r>
         <w:rPr>
           <w:rFonts w:ascii="Arial" w:hAnsi="Arial" w:cs="Arial"/>
+          <w:noProof w:val="0"/>
         </w:rPr>
         <w:t xml:space="preserve"> del final de la ruta, es compara la ruta amb la ruta emmagatzemada a </w:t>
       </w:r>
-      <w:r>
-        <w:rPr>
-          <w:rFonts w:ascii="Consolas" w:eastAsia="Times New Roman" w:hAnsi="Consolas" w:cs="JetBrains Mono Medium"/>
-          <w:b/>
-          <w:bCs/>
+      <w:proofErr w:type="spellStart"/>
+      <w:r>
+        <w:rPr>
+          <w:rFonts w:ascii="Consolas" w:eastAsia="Times New Roman" w:hAnsi="Consolas" w:cs="JetBrains Mono Medium"/>
+          <w:b/>
+          <w:bCs/>
+          <w:noProof w:val="0"/>
           <w:color w:val="001080"/>
           <w:kern w:val="0"/>
           <w:sz w:val="20"/>
@@ -7889,35 +8732,42 @@
         </w:rPr>
         <w:t>best_route</w:t>
       </w:r>
+      <w:proofErr w:type="spellEnd"/>
       <w:r>
         <w:rPr>
           <w:rFonts w:ascii="Arial" w:hAnsi="Arial" w:cs="Arial"/>
+          <w:noProof w:val="0"/>
         </w:rPr>
         <w:t>. Si la ruta actual comercia una quantitat total de producte major, o si les quantitats co</w:t>
       </w:r>
       <w:r>
         <w:rPr>
           <w:rFonts w:ascii="Arial" w:hAnsi="Arial" w:cs="Arial"/>
+          <w:noProof w:val="0"/>
         </w:rPr>
         <w:t>m</w:t>
       </w:r>
       <w:r>
         <w:rPr>
           <w:rFonts w:ascii="Arial" w:hAnsi="Arial" w:cs="Arial"/>
+          <w:noProof w:val="0"/>
         </w:rPr>
         <w:t>erciades són les mateixes però la ruta actual té menys llargada</w:t>
       </w:r>
       <w:r>
         <w:rPr>
           <w:rFonts w:ascii="Arial" w:hAnsi="Arial" w:cs="Arial"/>
+          <w:noProof w:val="0"/>
         </w:rPr>
         <w:t xml:space="preserve">, es substitueix la </w:t>
       </w:r>
-      <w:r>
-        <w:rPr>
-          <w:rFonts w:ascii="Consolas" w:eastAsia="Times New Roman" w:hAnsi="Consolas" w:cs="JetBrains Mono Medium"/>
-          <w:b/>
-          <w:bCs/>
+      <w:proofErr w:type="spellStart"/>
+      <w:r>
+        <w:rPr>
+          <w:rFonts w:ascii="Consolas" w:eastAsia="Times New Roman" w:hAnsi="Consolas" w:cs="JetBrains Mono Medium"/>
+          <w:b/>
+          <w:bCs/>
+          <w:noProof w:val="0"/>
           <w:color w:val="001080"/>
           <w:kern w:val="0"/>
           <w:sz w:val="20"/>
@@ -7927,17 +8777,21 @@
         </w:rPr>
         <w:t>best_route</w:t>
       </w:r>
+      <w:proofErr w:type="spellEnd"/>
       <w:r>
         <w:rPr>
           <w:rFonts w:ascii="Arial" w:hAnsi="Arial" w:cs="Arial"/>
+          <w:noProof w:val="0"/>
         </w:rPr>
         <w:t xml:space="preserve"> per la </w:t>
       </w:r>
-      <w:r>
-        <w:rPr>
-          <w:rFonts w:ascii="Consolas" w:eastAsia="Times New Roman" w:hAnsi="Consolas" w:cs="JetBrains Mono Medium"/>
-          <w:b/>
-          <w:bCs/>
+      <w:proofErr w:type="spellStart"/>
+      <w:r>
+        <w:rPr>
+          <w:rFonts w:ascii="Consolas" w:eastAsia="Times New Roman" w:hAnsi="Consolas" w:cs="JetBrains Mono Medium"/>
+          <w:b/>
+          <w:bCs/>
+          <w:noProof w:val="0"/>
           <w:color w:val="001080"/>
           <w:kern w:val="0"/>
           <w:sz w:val="20"/>
@@ -7952,6 +8806,7 @@
           <w:rFonts w:ascii="Consolas" w:eastAsia="Times New Roman" w:hAnsi="Consolas" w:cs="JetBrains Mono Medium"/>
           <w:b/>
           <w:bCs/>
+          <w:noProof w:val="0"/>
           <w:color w:val="001080"/>
           <w:kern w:val="0"/>
           <w:sz w:val="20"/>
@@ -7961,17 +8816,21 @@
         </w:rPr>
         <w:t>_route</w:t>
       </w:r>
+      <w:proofErr w:type="spellEnd"/>
       <w:r>
         <w:rPr>
           <w:rFonts w:ascii="Arial" w:hAnsi="Arial" w:cs="Arial"/>
+          <w:noProof w:val="0"/>
         </w:rPr>
         <w:t xml:space="preserve">. En cas que els dos valors coincideixin, es manté la </w:t>
       </w:r>
-      <w:r>
-        <w:rPr>
-          <w:rFonts w:ascii="Consolas" w:eastAsia="Times New Roman" w:hAnsi="Consolas" w:cs="JetBrains Mono Medium"/>
-          <w:b/>
-          <w:bCs/>
+      <w:proofErr w:type="spellStart"/>
+      <w:r>
+        <w:rPr>
+          <w:rFonts w:ascii="Consolas" w:eastAsia="Times New Roman" w:hAnsi="Consolas" w:cs="JetBrains Mono Medium"/>
+          <w:b/>
+          <w:bCs/>
+          <w:noProof w:val="0"/>
           <w:color w:val="001080"/>
           <w:kern w:val="0"/>
           <w:sz w:val="20"/>
@@ -7981,11 +8840,13 @@
         </w:rPr>
         <w:t>best_route</w:t>
       </w:r>
-      <w:r>
-        <w:rPr>
-          <w:rFonts w:ascii="Consolas" w:eastAsia="Times New Roman" w:hAnsi="Consolas" w:cs="JetBrains Mono Medium"/>
-          <w:b/>
-          <w:bCs/>
+      <w:proofErr w:type="spellEnd"/>
+      <w:r>
+        <w:rPr>
+          <w:rFonts w:ascii="Consolas" w:eastAsia="Times New Roman" w:hAnsi="Consolas" w:cs="JetBrains Mono Medium"/>
+          <w:b/>
+          <w:bCs/>
+          <w:noProof w:val="0"/>
           <w:color w:val="001080"/>
           <w:kern w:val="0"/>
           <w:sz w:val="20"/>
@@ -7998,8 +8859,57 @@
       <w:r>
         <w:rPr>
           <w:rFonts w:ascii="Arial" w:hAnsi="Arial" w:cs="Arial"/>
-        </w:rPr>
-        <w:t>intacta. Això passa perquè, com que té prioritat la ruta de l’esquerra i a la crida recursiva es calcula primer la subruta esquerra, la subruta esquerra es calcula primer que la subruta dreta, i llavors no s’ha de modificar la millor ruta.</w:t>
+          <w:noProof w:val="0"/>
+        </w:rPr>
+        <w:t xml:space="preserve">intacta. Això passa perquè, com que té prioritat la ruta de l’esquerra i a la crida recursiva es calcula primer la </w:t>
+      </w:r>
+      <w:proofErr w:type="spellStart"/>
+      <w:r>
+        <w:rPr>
+          <w:rFonts w:ascii="Arial" w:hAnsi="Arial" w:cs="Arial"/>
+          <w:noProof w:val="0"/>
+        </w:rPr>
+        <w:t>subruta</w:t>
+      </w:r>
+      <w:proofErr w:type="spellEnd"/>
+      <w:r>
+        <w:rPr>
+          <w:rFonts w:ascii="Arial" w:hAnsi="Arial" w:cs="Arial"/>
+          <w:noProof w:val="0"/>
+        </w:rPr>
+        <w:t xml:space="preserve"> esquerra, la </w:t>
+      </w:r>
+      <w:proofErr w:type="spellStart"/>
+      <w:r>
+        <w:rPr>
+          <w:rFonts w:ascii="Arial" w:hAnsi="Arial" w:cs="Arial"/>
+          <w:noProof w:val="0"/>
+        </w:rPr>
+        <w:t>subruta</w:t>
+      </w:r>
+      <w:proofErr w:type="spellEnd"/>
+      <w:r>
+        <w:rPr>
+          <w:rFonts w:ascii="Arial" w:hAnsi="Arial" w:cs="Arial"/>
+          <w:noProof w:val="0"/>
+        </w:rPr>
+        <w:t xml:space="preserve"> esquerra es calcula primer que la </w:t>
+      </w:r>
+      <w:proofErr w:type="spellStart"/>
+      <w:r>
+        <w:rPr>
+          <w:rFonts w:ascii="Arial" w:hAnsi="Arial" w:cs="Arial"/>
+          <w:noProof w:val="0"/>
+        </w:rPr>
+        <w:t>subruta</w:t>
+      </w:r>
+      <w:proofErr w:type="spellEnd"/>
+      <w:r>
+        <w:rPr>
+          <w:rFonts w:ascii="Arial" w:hAnsi="Arial" w:cs="Arial"/>
+          <w:noProof w:val="0"/>
+        </w:rPr>
+        <w:t xml:space="preserve"> dreta, i llavors no s’ha de modificar la millor ruta.</w:t>
       </w:r>
     </w:p>
     <w:p>
@@ -8009,19 +8919,39 @@
         </w:tabs>
         <w:rPr>
           <w:rFonts w:ascii="Arial" w:hAnsi="Arial" w:cs="Arial"/>
+          <w:noProof w:val="0"/>
         </w:rPr>
       </w:pPr>
       <w:r>
         <w:rPr>
           <w:rFonts w:ascii="Arial" w:hAnsi="Arial" w:cs="Arial"/>
-        </w:rPr>
-        <w:t xml:space="preserve">Ara, la postcondició es compleix. S’ha comparat la ruta actual i la millor ruta (desada a </w:t>
-      </w:r>
-      <w:r>
-        <w:rPr>
-          <w:rFonts w:ascii="Consolas" w:eastAsia="Times New Roman" w:hAnsi="Consolas" w:cs="JetBrains Mono Medium"/>
-          <w:b/>
-          <w:bCs/>
+          <w:noProof w:val="0"/>
+        </w:rPr>
+        <w:t xml:space="preserve">Ara, la </w:t>
+      </w:r>
+      <w:proofErr w:type="spellStart"/>
+      <w:r>
+        <w:rPr>
+          <w:rFonts w:ascii="Arial" w:hAnsi="Arial" w:cs="Arial"/>
+          <w:noProof w:val="0"/>
+        </w:rPr>
+        <w:t>postcondició</w:t>
+      </w:r>
+      <w:proofErr w:type="spellEnd"/>
+      <w:r>
+        <w:rPr>
+          <w:rFonts w:ascii="Arial" w:hAnsi="Arial" w:cs="Arial"/>
+          <w:noProof w:val="0"/>
+        </w:rPr>
+        <w:t xml:space="preserve"> es compleix. S’ha comparat la ruta actual i la millor ruta (desada a </w:t>
+      </w:r>
+      <w:proofErr w:type="spellStart"/>
+      <w:r>
+        <w:rPr>
+          <w:rFonts w:ascii="Consolas" w:eastAsia="Times New Roman" w:hAnsi="Consolas" w:cs="JetBrains Mono Medium"/>
+          <w:b/>
+          <w:bCs/>
+          <w:noProof w:val="0"/>
           <w:color w:val="001080"/>
           <w:kern w:val="0"/>
           <w:sz w:val="20"/>
@@ -8031,17 +8961,21 @@
         </w:rPr>
         <w:t>best_route</w:t>
       </w:r>
+      <w:proofErr w:type="spellEnd"/>
       <w:r>
         <w:rPr>
           <w:rFonts w:ascii="Arial" w:hAnsi="Arial" w:cs="Arial"/>
+          <w:noProof w:val="0"/>
         </w:rPr>
         <w:t xml:space="preserve">), i la millor s’ha desat a </w:t>
       </w:r>
-      <w:r>
-        <w:rPr>
-          <w:rFonts w:ascii="Consolas" w:eastAsia="Times New Roman" w:hAnsi="Consolas" w:cs="JetBrains Mono Medium"/>
-          <w:b/>
-          <w:bCs/>
+      <w:proofErr w:type="spellStart"/>
+      <w:r>
+        <w:rPr>
+          <w:rFonts w:ascii="Consolas" w:eastAsia="Times New Roman" w:hAnsi="Consolas" w:cs="JetBrains Mono Medium"/>
+          <w:b/>
+          <w:bCs/>
+          <w:noProof w:val="0"/>
           <w:color w:val="001080"/>
           <w:kern w:val="0"/>
           <w:sz w:val="20"/>
@@ -8051,11 +8985,13 @@
         </w:rPr>
         <w:t>best_route</w:t>
       </w:r>
-      <w:r>
-        <w:rPr>
-          <w:rFonts w:ascii="Consolas" w:eastAsia="Times New Roman" w:hAnsi="Consolas" w:cs="JetBrains Mono Medium"/>
-          <w:b/>
-          <w:bCs/>
+      <w:proofErr w:type="spellEnd"/>
+      <w:r>
+        <w:rPr>
+          <w:rFonts w:ascii="Consolas" w:eastAsia="Times New Roman" w:hAnsi="Consolas" w:cs="JetBrains Mono Medium"/>
+          <w:b/>
+          <w:bCs/>
+          <w:noProof w:val="0"/>
           <w:color w:val="001080"/>
           <w:kern w:val="0"/>
           <w:sz w:val="20"/>
@@ -8073,41 +9009,57 @@
         </w:tabs>
         <w:rPr>
           <w:rFonts w:ascii="Arial" w:hAnsi="Arial" w:cs="Arial"/>
+          <w:noProof w:val="0"/>
         </w:rPr>
       </w:pPr>
       <w:r>
         <w:rPr>
           <w:rFonts w:ascii="Arial" w:hAnsi="Arial" w:cs="Arial"/>
-        </w:rPr>
-        <w:t>Com que es compleix la postcondició</w:t>
-      </w:r>
+          <w:noProof w:val="0"/>
+        </w:rPr>
+        <w:t xml:space="preserve">Com que es compleix la </w:t>
+      </w:r>
+      <w:proofErr w:type="spellStart"/>
       <w:r>
         <w:rPr>
           <w:rFonts w:ascii="Arial" w:hAnsi="Arial" w:cs="Arial"/>
+          <w:noProof w:val="0"/>
+        </w:rPr>
+        <w:t>postcondició</w:t>
+      </w:r>
+      <w:proofErr w:type="spellEnd"/>
+      <w:r>
+        <w:rPr>
+          <w:rFonts w:ascii="Arial" w:hAnsi="Arial" w:cs="Arial"/>
+          <w:noProof w:val="0"/>
         </w:rPr>
         <w:t xml:space="preserve">, es </w:t>
       </w:r>
       <w:r>
         <w:rPr>
           <w:rFonts w:ascii="Arial" w:hAnsi="Arial" w:cs="Arial"/>
+          <w:noProof w:val="0"/>
         </w:rPr>
         <w:t xml:space="preserve">pot </w:t>
       </w:r>
       <w:r>
         <w:rPr>
           <w:rFonts w:ascii="Arial" w:hAnsi="Arial" w:cs="Arial"/>
+          <w:noProof w:val="0"/>
         </w:rPr>
         <w:t>finalitza</w:t>
       </w:r>
       <w:r>
         <w:rPr>
           <w:rFonts w:ascii="Arial" w:hAnsi="Arial" w:cs="Arial"/>
+          <w:noProof w:val="0"/>
         </w:rPr>
         <w:t>r</w:t>
       </w:r>
       <w:r>
         <w:rPr>
           <w:rFonts w:ascii="Arial" w:hAnsi="Arial" w:cs="Arial"/>
+          <w:noProof w:val="0"/>
         </w:rPr>
         <w:t xml:space="preserve"> l’execució.</w:t>
       </w:r>
@@ -8119,6 +9071,7 @@
         </w:tabs>
         <w:rPr>
           <w:rFonts w:ascii="Arial" w:hAnsi="Arial" w:cs="Arial"/>
+          <w:noProof w:val="0"/>
         </w:rPr>
       </w:pPr>
       <w:r>
@@ -8126,6 +9079,7 @@
           <w:rFonts w:ascii="Arial" w:hAnsi="Arial" w:cs="Arial"/>
           <w:b/>
           <w:bCs/>
+          <w:noProof w:val="0"/>
         </w:rPr>
         <w:t xml:space="preserve">2. </w:t>
       </w:r>
@@ -8134,26 +9088,47 @@
           <w:rFonts w:ascii="Arial" w:hAnsi="Arial" w:cs="Arial"/>
           <w:b/>
           <w:bCs/>
+          <w:noProof w:val="0"/>
         </w:rPr>
         <w:t xml:space="preserve">Cas recursiu: </w:t>
       </w:r>
       <w:r>
         <w:rPr>
           <w:rFonts w:ascii="Arial" w:hAnsi="Arial" w:cs="Arial"/>
+          <w:noProof w:val="0"/>
         </w:rPr>
         <w:t xml:space="preserve">Si les condicions del cas base no es compleixen, podem </w:t>
       </w:r>
       <w:r>
         <w:rPr>
           <w:rFonts w:ascii="Arial" w:hAnsi="Arial" w:cs="Arial"/>
-        </w:rPr>
-        <w:t xml:space="preserve">assegurar que la ruta té continuitat tant per el fill esquerre del com pel fill dret de </w:t>
-      </w:r>
-      <w:r>
-        <w:rPr>
-          <w:rFonts w:ascii="Consolas" w:eastAsia="Times New Roman" w:hAnsi="Consolas" w:cs="JetBrains Mono Medium"/>
-          <w:b/>
-          <w:bCs/>
+          <w:noProof w:val="0"/>
+        </w:rPr>
+        <w:t xml:space="preserve">assegurar que la ruta té </w:t>
+      </w:r>
+      <w:proofErr w:type="spellStart"/>
+      <w:r>
+        <w:rPr>
+          <w:rFonts w:ascii="Arial" w:hAnsi="Arial" w:cs="Arial"/>
+          <w:noProof w:val="0"/>
+        </w:rPr>
+        <w:t>continuitat</w:t>
+      </w:r>
+      <w:proofErr w:type="spellEnd"/>
+      <w:r>
+        <w:rPr>
+          <w:rFonts w:ascii="Arial" w:hAnsi="Arial" w:cs="Arial"/>
+          <w:noProof w:val="0"/>
+        </w:rPr>
+        <w:t xml:space="preserve"> tant per el fill esquerre del com pel fill dret de </w:t>
+      </w:r>
+      <w:proofErr w:type="spellStart"/>
+      <w:r>
+        <w:rPr>
+          <w:rFonts w:ascii="Consolas" w:eastAsia="Times New Roman" w:hAnsi="Consolas" w:cs="JetBrains Mono Medium"/>
+          <w:b/>
+          <w:bCs/>
+          <w:noProof w:val="0"/>
           <w:color w:val="001080"/>
           <w:kern w:val="0"/>
           <w:sz w:val="20"/>
@@ -8163,9 +9138,11 @@
         </w:rPr>
         <w:t>current_location</w:t>
       </w:r>
+      <w:proofErr w:type="spellEnd"/>
       <w:r>
         <w:rPr>
           <w:rFonts w:ascii="Arial" w:hAnsi="Arial" w:cs="Arial"/>
+          <w:noProof w:val="0"/>
         </w:rPr>
         <w:t>. Llavors, cal continuar el càlcul de la ruta a través dels dos fills.</w:t>
       </w:r>
@@ -8179,11 +9156,13 @@
           <w:rFonts w:ascii="Arial" w:hAnsi="Arial" w:cs="Arial"/>
           <w:i/>
           <w:iCs/>
+          <w:noProof w:val="0"/>
         </w:rPr>
       </w:pPr>
       <w:r>
         <w:rPr>
           <w:rFonts w:ascii="Arial" w:hAnsi="Arial" w:cs="Arial"/>
+          <w:noProof w:val="0"/>
         </w:rPr>
         <w:t>Per tant, es comença creant una còpia profunda de la ruta actual i del vaixell</w:t>
       </w:r>
@@ -8192,6 +9171,7 @@
           <w:rFonts w:ascii="Arial" w:hAnsi="Arial" w:cs="Arial"/>
           <w:i/>
           <w:iCs/>
+          <w:noProof w:val="0"/>
         </w:rPr>
         <w:t xml:space="preserve">. Per motius d’eficiència, en comptes de crear una segona còpia es </w:t>
       </w:r>
@@ -8200,6 +9180,7 @@
           <w:rFonts w:ascii="Arial" w:hAnsi="Arial" w:cs="Arial"/>
           <w:i/>
           <w:iCs/>
+          <w:noProof w:val="0"/>
         </w:rPr>
         <w:t>les instàncies de</w:t>
       </w:r>
@@ -8208,9 +9189,11 @@
           <w:rFonts w:ascii="Arial" w:hAnsi="Arial" w:cs="Arial"/>
           <w:i/>
           <w:iCs/>
+          <w:noProof w:val="0"/>
         </w:rPr>
         <w:t xml:space="preserve"> </w:t>
       </w:r>
+      <w:proofErr w:type="spellStart"/>
       <w:r>
         <w:rPr>
           <w:rFonts w:ascii="Consolas" w:eastAsia="Times New Roman" w:hAnsi="Consolas" w:cs="JetBrains Mono Medium"/>
@@ -8218,6 +9201,7 @@
           <w:bCs/>
           <w:i/>
           <w:iCs/>
+          <w:noProof w:val="0"/>
           <w:color w:val="001080"/>
           <w:kern w:val="0"/>
           <w:sz w:val="20"/>
@@ -8234,6 +9218,7 @@
           <w:bCs/>
           <w:i/>
           <w:iCs/>
+          <w:noProof w:val="0"/>
           <w:color w:val="001080"/>
           <w:kern w:val="0"/>
           <w:sz w:val="20"/>
@@ -8243,14 +9228,17 @@
         </w:rPr>
         <w:t>_route</w:t>
       </w:r>
+      <w:proofErr w:type="spellEnd"/>
       <w:r>
         <w:rPr>
           <w:rFonts w:ascii="Arial" w:hAnsi="Arial" w:cs="Arial"/>
           <w:i/>
           <w:iCs/>
+          <w:noProof w:val="0"/>
         </w:rPr>
         <w:t xml:space="preserve"> i de </w:t>
       </w:r>
+      <w:proofErr w:type="spellStart"/>
       <w:r>
         <w:rPr>
           <w:rFonts w:ascii="Consolas" w:eastAsia="Times New Roman" w:hAnsi="Consolas" w:cs="JetBrains Mono Medium"/>
@@ -8258,6 +9246,7 @@
           <w:bCs/>
           <w:i/>
           <w:iCs/>
+          <w:noProof w:val="0"/>
           <w:color w:val="001080"/>
           <w:kern w:val="0"/>
           <w:sz w:val="20"/>
@@ -8267,11 +9256,13 @@
         </w:rPr>
         <w:t>test_ship</w:t>
       </w:r>
+      <w:proofErr w:type="spellEnd"/>
       <w:r>
         <w:rPr>
           <w:rFonts w:ascii="Arial" w:hAnsi="Arial" w:cs="Arial"/>
           <w:i/>
           <w:iCs/>
+          <w:noProof w:val="0"/>
         </w:rPr>
         <w:t xml:space="preserve"> .</w:t>
       </w:r>
@@ -8282,19 +9273,23 @@
         <w:spacing w:line="240" w:lineRule="auto"/>
         <w:rPr>
           <w:rFonts w:ascii="Arial" w:hAnsi="Arial" w:cs="Arial"/>
+          <w:noProof w:val="0"/>
         </w:rPr>
       </w:pPr>
       <w:r>
         <w:rPr>
           <w:rFonts w:ascii="Arial" w:hAnsi="Arial" w:cs="Arial"/>
+          <w:noProof w:val="0"/>
         </w:rPr>
         <w:t xml:space="preserve">Com que els valors </w:t>
       </w:r>
-      <w:r>
-        <w:rPr>
-          <w:rFonts w:ascii="Consolas" w:eastAsia="Times New Roman" w:hAnsi="Consolas" w:cs="JetBrains Mono Medium"/>
-          <w:b/>
-          <w:bCs/>
+      <w:proofErr w:type="spellStart"/>
+      <w:r>
+        <w:rPr>
+          <w:rFonts w:ascii="Consolas" w:eastAsia="Times New Roman" w:hAnsi="Consolas" w:cs="JetBrains Mono Medium"/>
+          <w:b/>
+          <w:bCs/>
+          <w:noProof w:val="0"/>
           <w:color w:val="001080"/>
           <w:kern w:val="0"/>
           <w:sz w:val="20"/>
@@ -8304,11 +9299,13 @@
         </w:rPr>
         <w:t>bought_amount</w:t>
       </w:r>
-      <w:r>
-        <w:rPr>
-          <w:rFonts w:ascii="Consolas" w:eastAsia="Times New Roman" w:hAnsi="Consolas" w:cs="JetBrains Mono Medium"/>
-          <w:b/>
-          <w:bCs/>
+      <w:proofErr w:type="spellEnd"/>
+      <w:r>
+        <w:rPr>
+          <w:rFonts w:ascii="Consolas" w:eastAsia="Times New Roman" w:hAnsi="Consolas" w:cs="JetBrains Mono Medium"/>
+          <w:b/>
+          <w:bCs/>
+          <w:noProof w:val="0"/>
           <w:color w:val="000000"/>
           <w:kern w:val="0"/>
           <w:sz w:val="20"/>
@@ -8323,6 +9320,7 @@
           <w:rFonts w:ascii="Consolas" w:eastAsia="Times New Roman" w:hAnsi="Consolas" w:cs="JetBrains Mono Medium"/>
           <w:b/>
           <w:bCs/>
+          <w:noProof w:val="0"/>
           <w:color w:val="000000"/>
           <w:kern w:val="0"/>
           <w:sz w:val="20"/>
@@ -8332,11 +9330,13 @@
         </w:rPr>
         <w:t xml:space="preserve"> </w:t>
       </w:r>
-      <w:r>
-        <w:rPr>
-          <w:rFonts w:ascii="Consolas" w:eastAsia="Times New Roman" w:hAnsi="Consolas" w:cs="JetBrains Mono Medium"/>
-          <w:b/>
-          <w:bCs/>
+      <w:proofErr w:type="spellStart"/>
+      <w:r>
+        <w:rPr>
+          <w:rFonts w:ascii="Consolas" w:eastAsia="Times New Roman" w:hAnsi="Consolas" w:cs="JetBrains Mono Medium"/>
+          <w:b/>
+          <w:bCs/>
+          <w:noProof w:val="0"/>
           <w:color w:val="001080"/>
           <w:kern w:val="0"/>
           <w:sz w:val="20"/>
@@ -8346,11 +9346,13 @@
         </w:rPr>
         <w:t>sold_amount</w:t>
       </w:r>
-      <w:r>
-        <w:rPr>
-          <w:rFonts w:ascii="Consolas" w:eastAsia="Times New Roman" w:hAnsi="Consolas" w:cs="JetBrains Mono Medium"/>
-          <w:b/>
-          <w:bCs/>
+      <w:proofErr w:type="spellEnd"/>
+      <w:r>
+        <w:rPr>
+          <w:rFonts w:ascii="Consolas" w:eastAsia="Times New Roman" w:hAnsi="Consolas" w:cs="JetBrains Mono Medium"/>
+          <w:b/>
+          <w:bCs/>
+          <w:noProof w:val="0"/>
           <w:color w:val="000000"/>
           <w:kern w:val="0"/>
           <w:sz w:val="20"/>
@@ -8365,6 +9367,7 @@
           <w:rFonts w:ascii="Consolas" w:eastAsia="Times New Roman" w:hAnsi="Consolas" w:cs="JetBrains Mono Medium"/>
           <w:b/>
           <w:bCs/>
+          <w:noProof w:val="0"/>
           <w:color w:val="000000"/>
           <w:kern w:val="0"/>
           <w:sz w:val="20"/>
@@ -8374,11 +9377,13 @@
         </w:rPr>
         <w:t xml:space="preserve"> </w:t>
       </w:r>
-      <w:r>
-        <w:rPr>
-          <w:rFonts w:ascii="Consolas" w:eastAsia="Times New Roman" w:hAnsi="Consolas" w:cs="JetBrains Mono Medium"/>
-          <w:b/>
-          <w:bCs/>
+      <w:proofErr w:type="spellStart"/>
+      <w:r>
+        <w:rPr>
+          <w:rFonts w:ascii="Consolas" w:eastAsia="Times New Roman" w:hAnsi="Consolas" w:cs="JetBrains Mono Medium"/>
+          <w:b/>
+          <w:bCs/>
+          <w:noProof w:val="0"/>
           <w:color w:val="001080"/>
           <w:kern w:val="0"/>
           <w:sz w:val="20"/>
@@ -8388,11 +9393,13 @@
         </w:rPr>
         <w:t>recently_skipped_cities</w:t>
       </w:r>
-      <w:r>
-        <w:rPr>
-          <w:rFonts w:ascii="Consolas" w:eastAsia="Times New Roman" w:hAnsi="Consolas" w:cs="JetBrains Mono Medium"/>
-          <w:b/>
-          <w:bCs/>
+      <w:proofErr w:type="spellEnd"/>
+      <w:r>
+        <w:rPr>
+          <w:rFonts w:ascii="Consolas" w:eastAsia="Times New Roman" w:hAnsi="Consolas" w:cs="JetBrains Mono Medium"/>
+          <w:b/>
+          <w:bCs/>
+          <w:noProof w:val="0"/>
           <w:color w:val="001080"/>
           <w:kern w:val="0"/>
           <w:sz w:val="20"/>
@@ -8405,6 +9412,7 @@
       <w:r>
         <w:rPr>
           <w:rFonts w:ascii="Arial" w:hAnsi="Arial" w:cs="Arial"/>
+          <w:noProof w:val="0"/>
         </w:rPr>
         <w:t>i</w:t>
       </w:r>
@@ -8413,6 +9421,7 @@
           <w:rFonts w:ascii="Consolas" w:eastAsia="Times New Roman" w:hAnsi="Consolas" w:cs="JetBrains Mono Medium"/>
           <w:b/>
           <w:bCs/>
+          <w:noProof w:val="0"/>
           <w:color w:val="0000FF"/>
           <w:kern w:val="0"/>
           <w:sz w:val="20"/>
@@ -8422,11 +9431,13 @@
         </w:rPr>
         <w:t xml:space="preserve"> </w:t>
       </w:r>
-      <w:r>
-        <w:rPr>
-          <w:rFonts w:ascii="Consolas" w:eastAsia="Times New Roman" w:hAnsi="Consolas" w:cs="JetBrains Mono Medium"/>
-          <w:b/>
-          <w:bCs/>
+      <w:proofErr w:type="spellStart"/>
+      <w:r>
+        <w:rPr>
+          <w:rFonts w:ascii="Consolas" w:eastAsia="Times New Roman" w:hAnsi="Consolas" w:cs="JetBrains Mono Medium"/>
+          <w:b/>
+          <w:bCs/>
+          <w:noProof w:val="0"/>
           <w:color w:val="001080"/>
           <w:kern w:val="0"/>
           <w:sz w:val="20"/>
@@ -8436,23 +9447,28 @@
         </w:rPr>
         <w:t>test_ship</w:t>
       </w:r>
+      <w:proofErr w:type="spellEnd"/>
       <w:r>
         <w:rPr>
           <w:rFonts w:ascii="Arial" w:hAnsi="Arial" w:cs="Arial"/>
+          <w:noProof w:val="0"/>
         </w:rPr>
         <w:t xml:space="preserve"> </w:t>
       </w:r>
       <w:r>
         <w:rPr>
           <w:rFonts w:ascii="Arial" w:hAnsi="Arial" w:cs="Arial"/>
+          <w:noProof w:val="0"/>
         </w:rPr>
         <w:t xml:space="preserve">ja han estat actualitzats a la ciutat actual, tan sols cal modificar les dues còpies de </w:t>
       </w:r>
-      <w:r>
-        <w:rPr>
-          <w:rFonts w:ascii="Consolas" w:eastAsia="Times New Roman" w:hAnsi="Consolas" w:cs="JetBrains Mono Medium"/>
-          <w:b/>
-          <w:bCs/>
+      <w:proofErr w:type="spellStart"/>
+      <w:r>
+        <w:rPr>
+          <w:rFonts w:ascii="Consolas" w:eastAsia="Times New Roman" w:hAnsi="Consolas" w:cs="JetBrains Mono Medium"/>
+          <w:b/>
+          <w:bCs/>
+          <w:noProof w:val="0"/>
           <w:color w:val="001080"/>
           <w:kern w:val="0"/>
           <w:sz w:val="20"/>
@@ -8467,6 +9483,7 @@
           <w:rFonts w:ascii="Consolas" w:eastAsia="Times New Roman" w:hAnsi="Consolas" w:cs="JetBrains Mono Medium"/>
           <w:b/>
           <w:bCs/>
+          <w:noProof w:val="0"/>
           <w:color w:val="001080"/>
           <w:kern w:val="0"/>
           <w:sz w:val="20"/>
@@ -8476,17 +9493,21 @@
         </w:rPr>
         <w:t>_route</w:t>
       </w:r>
+      <w:proofErr w:type="spellEnd"/>
       <w:r>
         <w:rPr>
           <w:rFonts w:ascii="Arial" w:hAnsi="Arial" w:cs="Arial"/>
+          <w:noProof w:val="0"/>
         </w:rPr>
         <w:t xml:space="preserve">, afegint-los </w:t>
       </w:r>
-      <w:r>
-        <w:rPr>
-          <w:rFonts w:ascii="Consolas" w:eastAsia="Times New Roman" w:hAnsi="Consolas" w:cs="JetBrains Mono Medium"/>
-          <w:b/>
-          <w:bCs/>
+      <w:proofErr w:type="spellStart"/>
+      <w:r>
+        <w:rPr>
+          <w:rFonts w:ascii="Consolas" w:eastAsia="Times New Roman" w:hAnsi="Consolas" w:cs="JetBrains Mono Medium"/>
+          <w:b/>
+          <w:bCs/>
+          <w:noProof w:val="0"/>
           <w:color w:val="267F99"/>
           <w:kern w:val="0"/>
           <w:sz w:val="20"/>
@@ -8496,11 +9517,13 @@
         </w:rPr>
         <w:t>NavStep</w:t>
       </w:r>
-      <w:r>
-        <w:rPr>
-          <w:rFonts w:ascii="Consolas" w:eastAsia="Times New Roman" w:hAnsi="Consolas" w:cs="JetBrains Mono Medium"/>
-          <w:b/>
-          <w:bCs/>
+      <w:proofErr w:type="spellEnd"/>
+      <w:r>
+        <w:rPr>
+          <w:rFonts w:ascii="Consolas" w:eastAsia="Times New Roman" w:hAnsi="Consolas" w:cs="JetBrains Mono Medium"/>
+          <w:b/>
+          <w:bCs/>
+          <w:noProof w:val="0"/>
           <w:color w:val="267F99"/>
           <w:kern w:val="0"/>
           <w:sz w:val="20"/>
@@ -8508,13 +9531,15 @@
           <w:lang w:eastAsia="ca-ES"/>
           <w14:ligatures w14:val="none"/>
         </w:rPr>
-        <w:t>::Left</w:t>
-      </w:r>
-      <w:r>
-        <w:rPr>
-          <w:rFonts w:ascii="Consolas" w:eastAsia="Times New Roman" w:hAnsi="Consolas" w:cs="JetBrains Mono Medium"/>
-          <w:b/>
-          <w:bCs/>
+        <w:t>::</w:t>
+      </w:r>
+      <w:proofErr w:type="spellStart"/>
+      <w:r>
+        <w:rPr>
+          <w:rFonts w:ascii="Consolas" w:eastAsia="Times New Roman" w:hAnsi="Consolas" w:cs="JetBrains Mono Medium"/>
+          <w:b/>
+          <w:bCs/>
+          <w:noProof w:val="0"/>
           <w:color w:val="267F99"/>
           <w:kern w:val="0"/>
           <w:sz w:val="20"/>
@@ -8522,11 +9547,28 @@
           <w:lang w:eastAsia="ca-ES"/>
           <w14:ligatures w14:val="none"/>
         </w:rPr>
+        <w:t>Left</w:t>
+      </w:r>
+      <w:proofErr w:type="spellEnd"/>
+      <w:r>
+        <w:rPr>
+          <w:rFonts w:ascii="Consolas" w:eastAsia="Times New Roman" w:hAnsi="Consolas" w:cs="JetBrains Mono Medium"/>
+          <w:b/>
+          <w:bCs/>
+          <w:noProof w:val="0"/>
+          <w:color w:val="267F99"/>
+          <w:kern w:val="0"/>
+          <w:sz w:val="20"/>
+          <w:szCs w:val="20"/>
+          <w:lang w:eastAsia="ca-ES"/>
+          <w14:ligatures w14:val="none"/>
+        </w:rPr>
         <w:t xml:space="preserve"> </w:t>
       </w:r>
       <w:r>
         <w:rPr>
           <w:rFonts w:ascii="Arial" w:hAnsi="Arial" w:cs="Arial"/>
+          <w:noProof w:val="0"/>
         </w:rPr>
         <w:t>i</w:t>
       </w:r>
@@ -8535,6 +9577,7 @@
           <w:rFonts w:ascii="Consolas" w:eastAsia="Times New Roman" w:hAnsi="Consolas" w:cs="JetBrains Mono Medium"/>
           <w:b/>
           <w:bCs/>
+          <w:noProof w:val="0"/>
           <w:color w:val="267F99"/>
           <w:kern w:val="0"/>
           <w:sz w:val="20"/>
@@ -8544,11 +9587,13 @@
         </w:rPr>
         <w:t xml:space="preserve"> </w:t>
       </w:r>
-      <w:r>
-        <w:rPr>
-          <w:rFonts w:ascii="Consolas" w:eastAsia="Times New Roman" w:hAnsi="Consolas" w:cs="JetBrains Mono Medium"/>
-          <w:b/>
-          <w:bCs/>
+      <w:proofErr w:type="spellStart"/>
+      <w:r>
+        <w:rPr>
+          <w:rFonts w:ascii="Consolas" w:eastAsia="Times New Roman" w:hAnsi="Consolas" w:cs="JetBrains Mono Medium"/>
+          <w:b/>
+          <w:bCs/>
+          <w:noProof w:val="0"/>
           <w:color w:val="267F99"/>
           <w:kern w:val="0"/>
           <w:sz w:val="20"/>
@@ -8558,11 +9603,13 @@
         </w:rPr>
         <w:t>NavStep</w:t>
       </w:r>
-      <w:r>
-        <w:rPr>
-          <w:rFonts w:ascii="Consolas" w:eastAsia="Times New Roman" w:hAnsi="Consolas" w:cs="JetBrains Mono Medium"/>
-          <w:b/>
-          <w:bCs/>
+      <w:proofErr w:type="spellEnd"/>
+      <w:r>
+        <w:rPr>
+          <w:rFonts w:ascii="Consolas" w:eastAsia="Times New Roman" w:hAnsi="Consolas" w:cs="JetBrains Mono Medium"/>
+          <w:b/>
+          <w:bCs/>
+          <w:noProof w:val="0"/>
           <w:color w:val="267F99"/>
           <w:kern w:val="0"/>
           <w:sz w:val="20"/>
@@ -8570,11 +9617,29 @@
           <w:lang w:eastAsia="ca-ES"/>
           <w14:ligatures w14:val="none"/>
         </w:rPr>
-        <w:t>::Right</w:t>
-      </w:r>
+        <w:t>::</w:t>
+      </w:r>
+      <w:proofErr w:type="spellStart"/>
+      <w:r>
+        <w:rPr>
+          <w:rFonts w:ascii="Consolas" w:eastAsia="Times New Roman" w:hAnsi="Consolas" w:cs="JetBrains Mono Medium"/>
+          <w:b/>
+          <w:bCs/>
+          <w:noProof w:val="0"/>
+          <w:color w:val="267F99"/>
+          <w:kern w:val="0"/>
+          <w:sz w:val="20"/>
+          <w:szCs w:val="20"/>
+          <w:lang w:eastAsia="ca-ES"/>
+          <w14:ligatures w14:val="none"/>
+        </w:rPr>
+        <w:t>Right</w:t>
+      </w:r>
+      <w:proofErr w:type="spellEnd"/>
       <w:r>
         <w:rPr>
           <w:rFonts w:ascii="Arial" w:hAnsi="Arial" w:cs="Arial"/>
+          <w:noProof w:val="0"/>
         </w:rPr>
         <w:t>, respectivament.</w:t>
       </w:r>
@@ -8586,19 +9651,23 @@
         </w:tabs>
         <w:rPr>
           <w:rFonts w:ascii="Arial" w:hAnsi="Arial" w:cs="Arial"/>
+          <w:noProof w:val="0"/>
         </w:rPr>
       </w:pPr>
       <w:r>
         <w:rPr>
           <w:rFonts w:ascii="Arial" w:hAnsi="Arial" w:cs="Arial"/>
+          <w:noProof w:val="0"/>
         </w:rPr>
         <w:t xml:space="preserve">Finalment, per a continuar calculant totes les rutes possibles des de la posició actual, només cal cridar la pròpia funció dos cops, amb els paràmetres </w:t>
       </w:r>
-      <w:r>
-        <w:rPr>
-          <w:rFonts w:ascii="Consolas" w:eastAsia="Times New Roman" w:hAnsi="Consolas" w:cs="JetBrains Mono Medium"/>
-          <w:b/>
-          <w:bCs/>
+      <w:proofErr w:type="spellStart"/>
+      <w:r>
+        <w:rPr>
+          <w:rFonts w:ascii="Consolas" w:eastAsia="Times New Roman" w:hAnsi="Consolas" w:cs="JetBrains Mono Medium"/>
+          <w:b/>
+          <w:bCs/>
+          <w:noProof w:val="0"/>
           <w:color w:val="001080"/>
           <w:kern w:val="0"/>
           <w:sz w:val="20"/>
@@ -8608,11 +9677,13 @@
         </w:rPr>
         <w:t>bought_amount</w:t>
       </w:r>
-      <w:r>
-        <w:rPr>
-          <w:rFonts w:ascii="Consolas" w:eastAsia="Times New Roman" w:hAnsi="Consolas" w:cs="JetBrains Mono Medium"/>
-          <w:b/>
-          <w:bCs/>
+      <w:proofErr w:type="spellEnd"/>
+      <w:r>
+        <w:rPr>
+          <w:rFonts w:ascii="Consolas" w:eastAsia="Times New Roman" w:hAnsi="Consolas" w:cs="JetBrains Mono Medium"/>
+          <w:b/>
+          <w:bCs/>
+          <w:noProof w:val="0"/>
           <w:color w:val="000000"/>
           <w:kern w:val="0"/>
           <w:sz w:val="20"/>
@@ -8627,6 +9698,7 @@
           <w:rFonts w:ascii="Consolas" w:eastAsia="Times New Roman" w:hAnsi="Consolas" w:cs="JetBrains Mono Medium"/>
           <w:b/>
           <w:bCs/>
+          <w:noProof w:val="0"/>
           <w:color w:val="000000"/>
           <w:kern w:val="0"/>
           <w:sz w:val="20"/>
@@ -8636,11 +9708,13 @@
         </w:rPr>
         <w:t xml:space="preserve"> </w:t>
       </w:r>
-      <w:r>
-        <w:rPr>
-          <w:rFonts w:ascii="Consolas" w:eastAsia="Times New Roman" w:hAnsi="Consolas" w:cs="JetBrains Mono Medium"/>
-          <w:b/>
-          <w:bCs/>
+      <w:proofErr w:type="spellStart"/>
+      <w:r>
+        <w:rPr>
+          <w:rFonts w:ascii="Consolas" w:eastAsia="Times New Roman" w:hAnsi="Consolas" w:cs="JetBrains Mono Medium"/>
+          <w:b/>
+          <w:bCs/>
+          <w:noProof w:val="0"/>
           <w:color w:val="001080"/>
           <w:kern w:val="0"/>
           <w:sz w:val="20"/>
@@ -8650,11 +9724,13 @@
         </w:rPr>
         <w:t>sold_amount</w:t>
       </w:r>
-      <w:r>
-        <w:rPr>
-          <w:rFonts w:ascii="Consolas" w:eastAsia="Times New Roman" w:hAnsi="Consolas" w:cs="JetBrains Mono Medium"/>
-          <w:b/>
-          <w:bCs/>
+      <w:proofErr w:type="spellEnd"/>
+      <w:r>
+        <w:rPr>
+          <w:rFonts w:ascii="Consolas" w:eastAsia="Times New Roman" w:hAnsi="Consolas" w:cs="JetBrains Mono Medium"/>
+          <w:b/>
+          <w:bCs/>
+          <w:noProof w:val="0"/>
           <w:color w:val="000000"/>
           <w:kern w:val="0"/>
           <w:sz w:val="20"/>
@@ -8669,6 +9745,7 @@
           <w:rFonts w:ascii="Consolas" w:eastAsia="Times New Roman" w:hAnsi="Consolas" w:cs="JetBrains Mono Medium"/>
           <w:b/>
           <w:bCs/>
+          <w:noProof w:val="0"/>
           <w:color w:val="000000"/>
           <w:kern w:val="0"/>
           <w:sz w:val="20"/>
@@ -8678,11 +9755,13 @@
         </w:rPr>
         <w:t xml:space="preserve"> </w:t>
       </w:r>
-      <w:r>
-        <w:rPr>
-          <w:rFonts w:ascii="Consolas" w:eastAsia="Times New Roman" w:hAnsi="Consolas" w:cs="JetBrains Mono Medium"/>
-          <w:b/>
-          <w:bCs/>
+      <w:proofErr w:type="spellStart"/>
+      <w:r>
+        <w:rPr>
+          <w:rFonts w:ascii="Consolas" w:eastAsia="Times New Roman" w:hAnsi="Consolas" w:cs="JetBrains Mono Medium"/>
+          <w:b/>
+          <w:bCs/>
+          <w:noProof w:val="0"/>
           <w:color w:val="001080"/>
           <w:kern w:val="0"/>
           <w:sz w:val="20"/>
@@ -8692,11 +9771,13 @@
         </w:rPr>
         <w:t>recently_skipped_cities</w:t>
       </w:r>
-      <w:r>
-        <w:rPr>
-          <w:rFonts w:ascii="Consolas" w:eastAsia="Times New Roman" w:hAnsi="Consolas" w:cs="JetBrains Mono Medium"/>
-          <w:b/>
-          <w:bCs/>
+      <w:proofErr w:type="spellEnd"/>
+      <w:r>
+        <w:rPr>
+          <w:rFonts w:ascii="Consolas" w:eastAsia="Times New Roman" w:hAnsi="Consolas" w:cs="JetBrains Mono Medium"/>
+          <w:b/>
+          <w:bCs/>
+          <w:noProof w:val="0"/>
           <w:color w:val="001080"/>
           <w:kern w:val="0"/>
           <w:sz w:val="20"/>
@@ -8709,14 +9790,17 @@
       <w:r>
         <w:rPr>
           <w:rFonts w:ascii="Arial" w:hAnsi="Arial" w:cs="Arial"/>
+          <w:noProof w:val="0"/>
         </w:rPr>
         <w:t xml:space="preserve">i </w:t>
       </w:r>
-      <w:r>
-        <w:rPr>
-          <w:rFonts w:ascii="Consolas" w:eastAsia="Times New Roman" w:hAnsi="Consolas" w:cs="JetBrains Mono Medium"/>
-          <w:b/>
-          <w:bCs/>
+      <w:proofErr w:type="spellStart"/>
+      <w:r>
+        <w:rPr>
+          <w:rFonts w:ascii="Consolas" w:eastAsia="Times New Roman" w:hAnsi="Consolas" w:cs="JetBrains Mono Medium"/>
+          <w:b/>
+          <w:bCs/>
+          <w:noProof w:val="0"/>
           <w:color w:val="001080"/>
           <w:kern w:val="0"/>
           <w:sz w:val="20"/>
@@ -8726,17 +9810,21 @@
         </w:rPr>
         <w:t>best_route</w:t>
       </w:r>
+      <w:proofErr w:type="spellEnd"/>
       <w:r>
         <w:rPr>
           <w:rFonts w:ascii="Arial" w:hAnsi="Arial" w:cs="Arial"/>
+          <w:noProof w:val="0"/>
         </w:rPr>
         <w:t xml:space="preserve"> sense modificar, però passant </w:t>
       </w:r>
-      <w:r>
-        <w:rPr>
-          <w:rFonts w:ascii="Consolas" w:eastAsia="Times New Roman" w:hAnsi="Consolas" w:cs="JetBrains Mono Medium"/>
-          <w:b/>
-          <w:bCs/>
+      <w:proofErr w:type="spellStart"/>
+      <w:r>
+        <w:rPr>
+          <w:rFonts w:ascii="Consolas" w:eastAsia="Times New Roman" w:hAnsi="Consolas" w:cs="JetBrains Mono Medium"/>
+          <w:b/>
+          <w:bCs/>
+          <w:noProof w:val="0"/>
           <w:color w:val="001080"/>
           <w:kern w:val="0"/>
           <w:sz w:val="20"/>
@@ -8751,6 +9839,7 @@
           <w:rFonts w:ascii="Consolas" w:eastAsia="Times New Roman" w:hAnsi="Consolas" w:cs="JetBrains Mono Medium"/>
           <w:b/>
           <w:bCs/>
+          <w:noProof w:val="0"/>
           <w:color w:val="000000"/>
           <w:kern w:val="0"/>
           <w:sz w:val="20"/>
@@ -8765,6 +9854,7 @@
           <w:rFonts w:ascii="Consolas" w:eastAsia="Times New Roman" w:hAnsi="Consolas" w:cs="JetBrains Mono Medium"/>
           <w:b/>
           <w:bCs/>
+          <w:noProof w:val="0"/>
           <w:color w:val="795E26"/>
           <w:kern w:val="0"/>
           <w:sz w:val="20"/>
@@ -8774,11 +9864,13 @@
         </w:rPr>
         <w:t>left</w:t>
       </w:r>
-      <w:r>
-        <w:rPr>
-          <w:rFonts w:ascii="Consolas" w:eastAsia="Times New Roman" w:hAnsi="Consolas" w:cs="JetBrains Mono Medium"/>
-          <w:b/>
-          <w:bCs/>
+      <w:proofErr w:type="spellEnd"/>
+      <w:r>
+        <w:rPr>
+          <w:rFonts w:ascii="Consolas" w:eastAsia="Times New Roman" w:hAnsi="Consolas" w:cs="JetBrains Mono Medium"/>
+          <w:b/>
+          <w:bCs/>
+          <w:noProof w:val="0"/>
           <w:color w:val="000000"/>
           <w:kern w:val="0"/>
           <w:sz w:val="20"/>
@@ -8791,14 +9883,17 @@
       <w:r>
         <w:rPr>
           <w:rFonts w:ascii="Arial" w:hAnsi="Arial" w:cs="Arial"/>
+          <w:noProof w:val="0"/>
         </w:rPr>
         <w:t xml:space="preserve"> i  </w:t>
       </w:r>
-      <w:r>
-        <w:rPr>
-          <w:rFonts w:ascii="Consolas" w:eastAsia="Times New Roman" w:hAnsi="Consolas" w:cs="JetBrains Mono Medium"/>
-          <w:b/>
-          <w:bCs/>
+      <w:proofErr w:type="spellStart"/>
+      <w:r>
+        <w:rPr>
+          <w:rFonts w:ascii="Consolas" w:eastAsia="Times New Roman" w:hAnsi="Consolas" w:cs="JetBrains Mono Medium"/>
+          <w:b/>
+          <w:bCs/>
+          <w:noProof w:val="0"/>
           <w:color w:val="001080"/>
           <w:kern w:val="0"/>
           <w:sz w:val="20"/>
@@ -8813,6 +9908,7 @@
           <w:rFonts w:ascii="Consolas" w:eastAsia="Times New Roman" w:hAnsi="Consolas" w:cs="JetBrains Mono Medium"/>
           <w:b/>
           <w:bCs/>
+          <w:noProof w:val="0"/>
           <w:color w:val="000000"/>
           <w:kern w:val="0"/>
           <w:sz w:val="20"/>
@@ -8827,6 +9923,7 @@
           <w:rFonts w:ascii="Consolas" w:eastAsia="Times New Roman" w:hAnsi="Consolas" w:cs="JetBrains Mono Medium"/>
           <w:b/>
           <w:bCs/>
+          <w:noProof w:val="0"/>
           <w:color w:val="795E26"/>
           <w:kern w:val="0"/>
           <w:sz w:val="20"/>
@@ -8836,11 +9933,13 @@
         </w:rPr>
         <w:t>right</w:t>
       </w:r>
-      <w:r>
-        <w:rPr>
-          <w:rFonts w:ascii="Consolas" w:eastAsia="Times New Roman" w:hAnsi="Consolas" w:cs="JetBrains Mono Medium"/>
-          <w:b/>
-          <w:bCs/>
+      <w:proofErr w:type="spellEnd"/>
+      <w:r>
+        <w:rPr>
+          <w:rFonts w:ascii="Consolas" w:eastAsia="Times New Roman" w:hAnsi="Consolas" w:cs="JetBrains Mono Medium"/>
+          <w:b/>
+          <w:bCs/>
+          <w:noProof w:val="0"/>
           <w:color w:val="000000"/>
           <w:kern w:val="0"/>
           <w:sz w:val="20"/>
@@ -8855,6 +9954,7 @@
           <w:rFonts w:ascii="Consolas" w:eastAsia="Times New Roman" w:hAnsi="Consolas" w:cs="JetBrains Mono Medium"/>
           <w:b/>
           <w:bCs/>
+          <w:noProof w:val="0"/>
           <w:color w:val="000000"/>
           <w:kern w:val="0"/>
           <w:sz w:val="20"/>
@@ -8867,14 +9967,17 @@
       <w:r>
         <w:rPr>
           <w:rFonts w:ascii="Arial" w:hAnsi="Arial" w:cs="Arial"/>
+          <w:noProof w:val="0"/>
         </w:rPr>
         <w:t xml:space="preserve">en lloc del paràmetre </w:t>
       </w:r>
-      <w:r>
-        <w:rPr>
-          <w:rFonts w:ascii="Consolas" w:eastAsia="Times New Roman" w:hAnsi="Consolas" w:cs="JetBrains Mono Medium"/>
-          <w:b/>
-          <w:bCs/>
+      <w:proofErr w:type="spellStart"/>
+      <w:r>
+        <w:rPr>
+          <w:rFonts w:ascii="Consolas" w:eastAsia="Times New Roman" w:hAnsi="Consolas" w:cs="JetBrains Mono Medium"/>
+          <w:b/>
+          <w:bCs/>
+          <w:noProof w:val="0"/>
           <w:color w:val="001080"/>
           <w:kern w:val="0"/>
           <w:sz w:val="20"/>
@@ -8884,17 +9987,21 @@
         </w:rPr>
         <w:t>current_location</w:t>
       </w:r>
+      <w:proofErr w:type="spellEnd"/>
       <w:r>
         <w:rPr>
           <w:rFonts w:ascii="Arial" w:hAnsi="Arial" w:cs="Arial"/>
+          <w:noProof w:val="0"/>
         </w:rPr>
         <w:t xml:space="preserve">, i passant les còpies corresponents de </w:t>
       </w:r>
-      <w:r>
-        <w:rPr>
-          <w:rFonts w:ascii="Consolas" w:eastAsia="Times New Roman" w:hAnsi="Consolas" w:cs="JetBrains Mono Medium"/>
-          <w:b/>
-          <w:bCs/>
+      <w:proofErr w:type="spellStart"/>
+      <w:r>
+        <w:rPr>
+          <w:rFonts w:ascii="Consolas" w:eastAsia="Times New Roman" w:hAnsi="Consolas" w:cs="JetBrains Mono Medium"/>
+          <w:b/>
+          <w:bCs/>
+          <w:noProof w:val="0"/>
           <w:color w:val="001080"/>
           <w:kern w:val="0"/>
           <w:sz w:val="20"/>
@@ -8909,6 +10016,7 @@
           <w:rFonts w:ascii="Consolas" w:eastAsia="Times New Roman" w:hAnsi="Consolas" w:cs="JetBrains Mono Medium"/>
           <w:b/>
           <w:bCs/>
+          <w:noProof w:val="0"/>
           <w:color w:val="001080"/>
           <w:kern w:val="0"/>
           <w:sz w:val="20"/>
@@ -8918,17 +10026,21 @@
         </w:rPr>
         <w:t>_route</w:t>
       </w:r>
+      <w:proofErr w:type="spellEnd"/>
       <w:r>
         <w:rPr>
           <w:rFonts w:ascii="Arial" w:hAnsi="Arial" w:cs="Arial"/>
+          <w:noProof w:val="0"/>
         </w:rPr>
         <w:t xml:space="preserve"> i </w:t>
       </w:r>
-      <w:r>
-        <w:rPr>
-          <w:rFonts w:ascii="Consolas" w:eastAsia="Times New Roman" w:hAnsi="Consolas" w:cs="JetBrains Mono Medium"/>
-          <w:b/>
-          <w:bCs/>
+      <w:proofErr w:type="spellStart"/>
+      <w:r>
+        <w:rPr>
+          <w:rFonts w:ascii="Consolas" w:eastAsia="Times New Roman" w:hAnsi="Consolas" w:cs="JetBrains Mono Medium"/>
+          <w:b/>
+          <w:bCs/>
+          <w:noProof w:val="0"/>
           <w:color w:val="001080"/>
           <w:kern w:val="0"/>
           <w:sz w:val="20"/>
@@ -8938,9 +10050,11 @@
         </w:rPr>
         <w:t>test_ship</w:t>
       </w:r>
+      <w:proofErr w:type="spellEnd"/>
       <w:r>
         <w:rPr>
           <w:rFonts w:ascii="Arial" w:hAnsi="Arial" w:cs="Arial"/>
+          <w:noProof w:val="0"/>
         </w:rPr>
         <w:t>.</w:t>
       </w:r>
@@ -8952,19 +10066,39 @@
         </w:tabs>
         <w:rPr>
           <w:rFonts w:ascii="Arial" w:hAnsi="Arial" w:cs="Arial"/>
+          <w:noProof w:val="0"/>
         </w:rPr>
       </w:pPr>
       <w:r>
         <w:rPr>
           <w:rFonts w:ascii="Arial" w:hAnsi="Arial" w:cs="Arial"/>
-        </w:rPr>
-        <w:t xml:space="preserve">Llavors, com que les crides recursives no finalitzaran fins que no es compleixi la seva respectiva postcondició, quan acabin podem assegurar que s’ha comparat </w:t>
-      </w:r>
-      <w:r>
-        <w:rPr>
-          <w:rFonts w:ascii="Consolas" w:eastAsia="Times New Roman" w:hAnsi="Consolas" w:cs="JetBrains Mono Medium"/>
-          <w:b/>
-          <w:bCs/>
+          <w:noProof w:val="0"/>
+        </w:rPr>
+        <w:t xml:space="preserve">Llavors, com que les crides recursives no finalitzaran fins que no es compleixi la seva respectiva </w:t>
+      </w:r>
+      <w:proofErr w:type="spellStart"/>
+      <w:r>
+        <w:rPr>
+          <w:rFonts w:ascii="Arial" w:hAnsi="Arial" w:cs="Arial"/>
+          <w:noProof w:val="0"/>
+        </w:rPr>
+        <w:t>postcondició</w:t>
+      </w:r>
+      <w:proofErr w:type="spellEnd"/>
+      <w:r>
+        <w:rPr>
+          <w:rFonts w:ascii="Arial" w:hAnsi="Arial" w:cs="Arial"/>
+          <w:noProof w:val="0"/>
+        </w:rPr>
+        <w:t xml:space="preserve">, quan acabin podem assegurar que s’ha comparat </w:t>
+      </w:r>
+      <w:proofErr w:type="spellStart"/>
+      <w:r>
+        <w:rPr>
+          <w:rFonts w:ascii="Consolas" w:eastAsia="Times New Roman" w:hAnsi="Consolas" w:cs="JetBrains Mono Medium"/>
+          <w:b/>
+          <w:bCs/>
+          <w:noProof w:val="0"/>
           <w:color w:val="001080"/>
           <w:kern w:val="0"/>
           <w:sz w:val="20"/>
@@ -8974,11 +10108,29 @@
         </w:rPr>
         <w:t>best_route</w:t>
       </w:r>
+      <w:proofErr w:type="spellEnd"/>
       <w:r>
         <w:rPr>
           <w:rFonts w:ascii="Arial" w:hAnsi="Arial" w:cs="Arial"/>
-        </w:rPr>
-        <w:t xml:space="preserve"> amb totes les rutes possibles que deriven del node actual, i, per tant, es compleix la postcondició, i pot finalitzar l’execució.</w:t>
+          <w:noProof w:val="0"/>
+        </w:rPr>
+        <w:t xml:space="preserve"> amb totes les rutes possibles que deriven del node actual, i, per tant, es compleix la </w:t>
+      </w:r>
+      <w:proofErr w:type="spellStart"/>
+      <w:r>
+        <w:rPr>
+          <w:rFonts w:ascii="Arial" w:hAnsi="Arial" w:cs="Arial"/>
+          <w:noProof w:val="0"/>
+        </w:rPr>
+        <w:t>postcondició</w:t>
+      </w:r>
+      <w:proofErr w:type="spellEnd"/>
+      <w:r>
+        <w:rPr>
+          <w:rFonts w:ascii="Arial" w:hAnsi="Arial" w:cs="Arial"/>
+          <w:noProof w:val="0"/>
+        </w:rPr>
+        <w:t>, i pot finalitzar l’execució.</w:t>
       </w:r>
     </w:p>
     <w:p>

</xml_diff>